<commit_message>
Work up to Ch 12.6 in LSR
</commit_message>
<xml_diff>
--- a/Stats/LSR/LSR_Chapter12_CategoricalDataAnalysis.docx
+++ b/Stats/LSR/LSR_Chapter12_CategoricalDataAnalysis.docx
@@ -384,15 +384,7 @@
         <w:ind w:left="720"/>
       </w:pPr>
       <w:r>
-        <w:t xml:space="preserve">For both choices, look at suit + after asking n = 200 people, look at the data + figure out </w:t>
-      </w:r>
-      <w:proofErr w:type="gramStart"/>
-      <w:r>
-        <w:t>whether or not</w:t>
-      </w:r>
-      <w:proofErr w:type="gramEnd"/>
-      <w:r>
-        <w:t xml:space="preserve"> the cards people pretended to select were really random. </w:t>
+        <w:t xml:space="preserve">For both choices, look at suit + after asking n = 200 people, look at the data + figure out whether or not the cards people pretended to select were really random. </w:t>
       </w:r>
     </w:p>
     <w:p>
@@ -464,13 +456,8 @@
         <w:t>, there’s a hint people might be more likely to select hearts than clubs, but it’s not completely obvious just from looking a</w:t>
       </w:r>
       <w:r>
-        <w:t xml:space="preserve">t it whether that’s </w:t>
-      </w:r>
-      <w:proofErr w:type="gramStart"/>
-      <w:r>
-        <w:t>really true</w:t>
-      </w:r>
-      <w:proofErr w:type="gramEnd"/>
+        <w:t>t it whether that’s really true</w:t>
+      </w:r>
       <w:r>
         <w:t xml:space="preserve"> or just due to chance. </w:t>
       </w:r>
@@ -506,45 +493,16 @@
         <w:sym w:font="Wingdings" w:char="F0E8"/>
       </w:r>
       <w:r>
-        <w:t xml:space="preserve"> O(</w:t>
-      </w:r>
-      <w:proofErr w:type="spellStart"/>
-      <w:r>
-        <w:t>i</w:t>
-      </w:r>
-      <w:proofErr w:type="spellEnd"/>
-      <w:r>
-        <w:t xml:space="preserve">)(j) </w:t>
+        <w:t xml:space="preserve"> O(i)(j) </w:t>
       </w:r>
       <w:r>
         <w:t xml:space="preserve">= </w:t>
       </w:r>
       <w:r>
-        <w:t>j-</w:t>
-      </w:r>
-      <w:proofErr w:type="spellStart"/>
-      <w:r>
-        <w:t>ith</w:t>
-      </w:r>
-      <w:proofErr w:type="spellEnd"/>
-      <w:r>
-        <w:t xml:space="preserve"> observation in </w:t>
-      </w:r>
-      <w:proofErr w:type="spellStart"/>
-      <w:r>
-        <w:t>i-th</w:t>
-      </w:r>
-      <w:proofErr w:type="spellEnd"/>
-      <w:r>
-        <w:t xml:space="preserve"> category (where </w:t>
-      </w:r>
-      <w:proofErr w:type="spellStart"/>
-      <w:r>
-        <w:t>i</w:t>
-      </w:r>
-      <w:proofErr w:type="spellEnd"/>
-      <w:r>
-        <w:t xml:space="preserve"> </w:t>
+        <w:t xml:space="preserve">j-ith observation in </w:t>
+      </w:r>
+      <w:r>
+        <w:t xml:space="preserve">i-th category (where i </w:t>
       </w:r>
       <w:r>
         <w:t>=</w:t>
@@ -763,15 +721,7 @@
         <w:t>true</w:t>
       </w:r>
       <w:r>
-        <w:t xml:space="preserve"> probability the j-</w:t>
-      </w:r>
-      <w:proofErr w:type="spellStart"/>
-      <w:r>
-        <w:t>th</w:t>
-      </w:r>
-      <w:proofErr w:type="spellEnd"/>
-      <w:r>
-        <w:t xml:space="preserve"> suit is chosen. </w:t>
+        <w:t xml:space="preserve"> probability the j-th suit is chosen. </w:t>
       </w:r>
     </w:p>
     <w:p>
@@ -923,15 +873,7 @@
         <w:ind w:left="720"/>
       </w:pPr>
       <w:r>
-        <w:t xml:space="preserve">In this </w:t>
-      </w:r>
-      <w:proofErr w:type="gramStart"/>
-      <w:r>
-        <w:t>particular instance</w:t>
-      </w:r>
-      <w:proofErr w:type="gramEnd"/>
-      <w:r>
-        <w:t>, our null correspon</w:t>
+        <w:t>In this particular instance, our null correspon</w:t>
       </w:r>
       <w:r>
         <w:t xml:space="preserve">ds to a vector of probabilities, P, </w:t>
@@ -1047,19 +989,11 @@
           <w:i/>
         </w:rPr>
       </w:pPr>
-      <w:proofErr w:type="gramStart"/>
       <w:r>
         <w:rPr>
           <w:i/>
         </w:rPr>
-        <w:t>As long as</w:t>
-      </w:r>
-      <w:proofErr w:type="gramEnd"/>
-      <w:r>
-        <w:rPr>
-          <w:i/>
-        </w:rPr>
-        <w:t xml:space="preserve"> </w:t>
+        <w:t xml:space="preserve">As long as </w:t>
       </w:r>
       <w:r>
         <w:rPr>
@@ -1370,33 +1304,98 @@
         <w:t xml:space="preserve">null were true, </w:t>
       </w:r>
       <w:r>
-        <w:t>we’d expect to see frequencies (n = 200 observations) of P(</w:t>
-      </w:r>
-      <w:proofErr w:type="spellStart"/>
+        <w:t xml:space="preserve">we’d expect to see frequencies (n = 200 observations) of P(i) = </w:t>
+      </w:r>
+      <w:r>
+        <w:t>.25</w:t>
+      </w:r>
+      <w:r>
+        <w:t xml:space="preserve"> </w:t>
+      </w:r>
+      <w:r>
+        <w:sym w:font="Wingdings" w:char="F0E8"/>
+      </w:r>
+      <w:r>
+        <w:t xml:space="preserve"> </w:t>
+      </w:r>
+      <w:r>
+        <w:t>50</w:t>
+      </w:r>
+      <w:r>
+        <w:t xml:space="preserve"> of each suite</w:t>
+      </w:r>
+    </w:p>
+    <w:p>
+      <w:pPr>
+        <w:pStyle w:val="ListBullet"/>
+        <w:tabs>
+          <w:tab w:val="clear" w:pos="360"/>
+          <w:tab w:val="num" w:pos="720"/>
+        </w:tabs>
+        <w:ind w:left="720"/>
+      </w:pPr>
+      <w:r>
+        <w:t xml:space="preserve">If </w:t>
+      </w:r>
+      <w:r>
+        <w:t>E</w:t>
+      </w:r>
+      <w:r>
+        <w:t>(</w:t>
+      </w:r>
       <w:r>
         <w:t>i</w:t>
       </w:r>
-      <w:proofErr w:type="spellEnd"/>
-      <w:r>
-        <w:t xml:space="preserve">) = </w:t>
-      </w:r>
-      <w:r>
-        <w:t>.25</w:t>
-      </w:r>
-      <w:r>
-        <w:t xml:space="preserve"> </w:t>
-      </w:r>
-      <w:r>
-        <w:sym w:font="Wingdings" w:char="F0E8"/>
-      </w:r>
-      <w:r>
-        <w:t xml:space="preserve"> </w:t>
-      </w:r>
-      <w:r>
-        <w:t>50</w:t>
-      </w:r>
-      <w:r>
-        <w:t xml:space="preserve"> of each suite</w:t>
+      <w:r>
+        <w:t>)</w:t>
+      </w:r>
+      <w:r>
+        <w:t xml:space="preserve"> refers </w:t>
+      </w:r>
+      <w:r>
+        <w:t xml:space="preserve">to the </w:t>
+      </w:r>
+      <w:r>
+        <w:t xml:space="preserve"># </w:t>
+      </w:r>
+      <w:r>
+        <w:t xml:space="preserve">of category i responses we’re expecting if null is true, </w:t>
+      </w:r>
+      <w:r>
+        <w:t xml:space="preserve">then </w:t>
+      </w:r>
+      <w:r>
+        <w:rPr>
+          <w:b/>
+        </w:rPr>
+        <w:t xml:space="preserve">E(i) = n * </w:t>
+      </w:r>
+      <w:r>
+        <w:rPr>
+          <w:b/>
+        </w:rPr>
+        <w:t>P</w:t>
+      </w:r>
+      <w:r>
+        <w:rPr>
+          <w:b/>
+        </w:rPr>
+        <w:t>(</w:t>
+      </w:r>
+      <w:r>
+        <w:rPr>
+          <w:b/>
+        </w:rPr>
+        <w:t>i</w:t>
+      </w:r>
+      <w:r>
+        <w:rPr>
+          <w:b/>
+        </w:rPr>
+        <w:t>)</w:t>
+      </w:r>
+      <w:r>
+        <w:t xml:space="preserve"> </w:t>
       </w:r>
     </w:p>
     <w:p>
@@ -1409,7 +1408,35 @@
         <w:ind w:left="720"/>
       </w:pPr>
       <w:r>
-        <w:t xml:space="preserve">If </w:t>
+        <w:t xml:space="preserve">On </w:t>
+      </w:r>
+      <w:r>
+        <w:t>average we’d expect to see 50 observations in each category</w:t>
+      </w:r>
+    </w:p>
+    <w:p>
+      <w:pPr>
+        <w:pStyle w:val="ListBullet"/>
+        <w:tabs>
+          <w:tab w:val="clear" w:pos="360"/>
+          <w:tab w:val="num" w:pos="720"/>
+        </w:tabs>
+        <w:ind w:left="720"/>
+      </w:pPr>
+      <w:r>
+        <w:t xml:space="preserve">To </w:t>
+      </w:r>
+      <w:r>
+        <w:t>transl</w:t>
+      </w:r>
+      <w:r>
+        <w:t xml:space="preserve">ate this into a test statistic, want to </w:t>
+      </w:r>
+      <w:r>
+        <w:t xml:space="preserve">compare the expected observations </w:t>
+      </w:r>
+      <w:r>
+        <w:t xml:space="preserve">in a category (i) </w:t>
       </w:r>
       <w:r>
         <w:t>E</w:t>
@@ -1417,218 +1444,58 @@
       <w:r>
         <w:t>(</w:t>
       </w:r>
-      <w:proofErr w:type="spellStart"/>
+      <w:r>
+        <w:t xml:space="preserve">i) w/ observed observations </w:t>
+      </w:r>
+      <w:r>
+        <w:t>for that category O(i)</w:t>
+      </w:r>
+    </w:p>
+    <w:p>
+      <w:pPr>
+        <w:pStyle w:val="ListBullet"/>
+        <w:tabs>
+          <w:tab w:val="clear" w:pos="360"/>
+          <w:tab w:val="num" w:pos="720"/>
+        </w:tabs>
+        <w:ind w:left="720"/>
+      </w:pPr>
+      <w:r>
+        <w:t xml:space="preserve">Calculate </w:t>
+      </w:r>
+      <w:r>
+        <w:t>the difference between what the null expected + what we actually did find</w:t>
+      </w:r>
+      <w:r>
+        <w:t xml:space="preserve"> </w:t>
+      </w:r>
+      <w:r>
+        <w:sym w:font="Wingdings" w:char="F0E0"/>
+      </w:r>
+      <w:r>
+        <w:t xml:space="preserve"> </w:t>
+      </w:r>
+      <w:r>
+        <w:t>O</w:t>
+      </w:r>
+      <w:r>
+        <w:t>(</w:t>
+      </w:r>
       <w:r>
         <w:t>i</w:t>
       </w:r>
-      <w:proofErr w:type="spellEnd"/>
-      <w:r>
-        <w:t>)</w:t>
-      </w:r>
-      <w:r>
-        <w:t xml:space="preserve"> refers </w:t>
-      </w:r>
-      <w:r>
-        <w:t xml:space="preserve">to the </w:t>
-      </w:r>
-      <w:r>
-        <w:t xml:space="preserve"># </w:t>
-      </w:r>
-      <w:r>
-        <w:t xml:space="preserve">of category </w:t>
-      </w:r>
-      <w:proofErr w:type="spellStart"/>
+      <w:r>
+        <w:t xml:space="preserve"> –</w:t>
+      </w:r>
+      <w:r>
+        <w:t xml:space="preserve"> E</w:t>
+      </w:r>
+      <w:r>
+        <w:t>(</w:t>
+      </w:r>
       <w:r>
         <w:t>i</w:t>
       </w:r>
-      <w:proofErr w:type="spellEnd"/>
-      <w:r>
-        <w:t xml:space="preserve"> responses we’re expecting if null is true, </w:t>
-      </w:r>
-      <w:r>
-        <w:t xml:space="preserve">then </w:t>
-      </w:r>
-      <w:r>
-        <w:rPr>
-          <w:b/>
-        </w:rPr>
-        <w:t>E(</w:t>
-      </w:r>
-      <w:proofErr w:type="spellStart"/>
-      <w:r>
-        <w:rPr>
-          <w:b/>
-        </w:rPr>
-        <w:t>i</w:t>
-      </w:r>
-      <w:proofErr w:type="spellEnd"/>
-      <w:r>
-        <w:rPr>
-          <w:b/>
-        </w:rPr>
-        <w:t xml:space="preserve">) = n * </w:t>
-      </w:r>
-      <w:r>
-        <w:rPr>
-          <w:b/>
-        </w:rPr>
-        <w:t>P</w:t>
-      </w:r>
-      <w:r>
-        <w:rPr>
-          <w:b/>
-        </w:rPr>
-        <w:t>(</w:t>
-      </w:r>
-      <w:proofErr w:type="spellStart"/>
-      <w:r>
-        <w:rPr>
-          <w:b/>
-        </w:rPr>
-        <w:t>i</w:t>
-      </w:r>
-      <w:proofErr w:type="spellEnd"/>
-      <w:r>
-        <w:rPr>
-          <w:b/>
-        </w:rPr>
-        <w:t>)</w:t>
-      </w:r>
-      <w:r>
-        <w:t xml:space="preserve"> </w:t>
-      </w:r>
-    </w:p>
-    <w:p>
-      <w:pPr>
-        <w:pStyle w:val="ListBullet"/>
-        <w:tabs>
-          <w:tab w:val="clear" w:pos="360"/>
-          <w:tab w:val="num" w:pos="720"/>
-        </w:tabs>
-        <w:ind w:left="720"/>
-      </w:pPr>
-      <w:r>
-        <w:t xml:space="preserve">On </w:t>
-      </w:r>
-      <w:r>
-        <w:t>average we’d expect to see 50 observations in each category</w:t>
-      </w:r>
-    </w:p>
-    <w:p>
-      <w:pPr>
-        <w:pStyle w:val="ListBullet"/>
-        <w:tabs>
-          <w:tab w:val="clear" w:pos="360"/>
-          <w:tab w:val="num" w:pos="720"/>
-        </w:tabs>
-        <w:ind w:left="720"/>
-      </w:pPr>
-      <w:r>
-        <w:t xml:space="preserve">To </w:t>
-      </w:r>
-      <w:r>
-        <w:t>transl</w:t>
-      </w:r>
-      <w:r>
-        <w:t xml:space="preserve">ate this into a test statistic, want to </w:t>
-      </w:r>
-      <w:r>
-        <w:t xml:space="preserve">compare the expected observations </w:t>
-      </w:r>
-      <w:r>
-        <w:t>in a category (</w:t>
-      </w:r>
-      <w:proofErr w:type="spellStart"/>
-      <w:r>
-        <w:t>i</w:t>
-      </w:r>
-      <w:proofErr w:type="spellEnd"/>
-      <w:r>
-        <w:t xml:space="preserve">) </w:t>
-      </w:r>
-      <w:r>
-        <w:t>E</w:t>
-      </w:r>
-      <w:r>
-        <w:t>(</w:t>
-      </w:r>
-      <w:proofErr w:type="spellStart"/>
-      <w:r>
-        <w:t>i</w:t>
-      </w:r>
-      <w:proofErr w:type="spellEnd"/>
-      <w:r>
-        <w:t xml:space="preserve">) w/ observed observations </w:t>
-      </w:r>
-      <w:r>
-        <w:t>for that category O(</w:t>
-      </w:r>
-      <w:proofErr w:type="spellStart"/>
-      <w:r>
-        <w:t>i</w:t>
-      </w:r>
-      <w:proofErr w:type="spellEnd"/>
-      <w:r>
-        <w:t>)</w:t>
-      </w:r>
-    </w:p>
-    <w:p>
-      <w:pPr>
-        <w:pStyle w:val="ListBullet"/>
-        <w:tabs>
-          <w:tab w:val="clear" w:pos="360"/>
-          <w:tab w:val="num" w:pos="720"/>
-        </w:tabs>
-        <w:ind w:left="720"/>
-      </w:pPr>
-      <w:r>
-        <w:t xml:space="preserve">Calculate </w:t>
-      </w:r>
-      <w:r>
-        <w:t xml:space="preserve">the difference between what the null expected + what we </w:t>
-      </w:r>
-      <w:proofErr w:type="gramStart"/>
-      <w:r>
-        <w:t>actually did</w:t>
-      </w:r>
-      <w:proofErr w:type="gramEnd"/>
-      <w:r>
-        <w:t xml:space="preserve"> find</w:t>
-      </w:r>
-      <w:r>
-        <w:t xml:space="preserve"> </w:t>
-      </w:r>
-      <w:r>
-        <w:sym w:font="Wingdings" w:char="F0E0"/>
-      </w:r>
-      <w:r>
-        <w:t xml:space="preserve"> </w:t>
-      </w:r>
-      <w:r>
-        <w:t>O</w:t>
-      </w:r>
-      <w:r>
-        <w:t>(</w:t>
-      </w:r>
-      <w:proofErr w:type="spellStart"/>
-      <w:r>
-        <w:t>i</w:t>
-      </w:r>
-      <w:proofErr w:type="spellEnd"/>
-      <w:r>
-        <w:t xml:space="preserve"> –</w:t>
-      </w:r>
-      <w:r>
-        <w:t xml:space="preserve"> E</w:t>
-      </w:r>
-      <w:r>
-        <w:t>(</w:t>
-      </w:r>
-      <w:proofErr w:type="spellStart"/>
-      <w:r>
-        <w:t>i</w:t>
-      </w:r>
-      <w:proofErr w:type="spellEnd"/>
       <w:r>
         <w:t>)</w:t>
       </w:r>
@@ -1805,13 +1672,8 @@
       <w:r>
         <w:t xml:space="preserve">1 </w:t>
       </w:r>
-      <w:proofErr w:type="gramStart"/>
-      <w:r>
-        <w:t>easy way</w:t>
-      </w:r>
-      <w:proofErr w:type="gramEnd"/>
-      <w:r>
-        <w:t xml:space="preserve"> to fix this is to </w:t>
+      <w:r>
+        <w:t xml:space="preserve">easy way to fix this is to </w:t>
       </w:r>
       <w:r>
         <w:rPr>
@@ -1916,11 +1778,9 @@
       <w:r>
         <w:t>(</w:t>
       </w:r>
-      <w:proofErr w:type="spellStart"/>
       <w:r>
         <w:t>i</w:t>
       </w:r>
-      <w:proofErr w:type="spellEnd"/>
       <w:r>
         <w:t>)</w:t>
       </w:r>
@@ -1935,15 +1795,7 @@
         <w:ind w:left="1080"/>
       </w:pPr>
       <w:r>
-        <w:t>Since E(</w:t>
-      </w:r>
-      <w:proofErr w:type="spellStart"/>
-      <w:r>
-        <w:t>i</w:t>
-      </w:r>
-      <w:proofErr w:type="spellEnd"/>
-      <w:r>
-        <w:t>) =</w:t>
+        <w:t>Since E(i) =</w:t>
       </w:r>
       <w:r>
         <w:t xml:space="preserve"> 50 for all categories in our example, it’s not a very interesting calculation</w:t>
@@ -2223,15 +2075,7 @@
         <w:t xml:space="preserve"> we </w:t>
       </w:r>
       <w:r>
-        <w:t xml:space="preserve">need a large X2 statistic </w:t>
-      </w:r>
-      <w:proofErr w:type="gramStart"/>
-      <w:r>
-        <w:t>in order to</w:t>
-      </w:r>
-      <w:proofErr w:type="gramEnd"/>
-      <w:r>
-        <w:t xml:space="preserve"> reject the null. </w:t>
+        <w:t xml:space="preserve">need a large X2 statistic in order to reject the null. </w:t>
       </w:r>
     </w:p>
     <w:p>
@@ -2271,15 +2115,7 @@
         <w:pStyle w:val="ListBullet"/>
       </w:pPr>
       <w:r>
-        <w:t xml:space="preserve">To determine </w:t>
-      </w:r>
-      <w:proofErr w:type="gramStart"/>
-      <w:r>
-        <w:t>whether or not</w:t>
-      </w:r>
-      <w:proofErr w:type="gramEnd"/>
-      <w:r>
-        <w:t xml:space="preserve"> a particular value of X2 is large enough to justify rejecting the null, </w:t>
+        <w:t xml:space="preserve">To determine whether or not a particular value of X2 is large enough to justify rejecting the null, </w:t>
       </w:r>
       <w:r>
         <w:rPr>
@@ -2319,14 +2155,12 @@
       <w:r>
         <w:t xml:space="preserve">is </w:t>
       </w:r>
-      <w:proofErr w:type="gramStart"/>
       <w:r>
         <w:rPr>
           <w:i/>
         </w:rPr>
         <w:t>actually true</w:t>
       </w:r>
-      <w:proofErr w:type="gramEnd"/>
       <w:r>
         <w:t xml:space="preserve"> + i</w:t>
       </w:r>
@@ -2340,24 +2174,14 @@
         <w:t>true probability</w:t>
       </w:r>
       <w:r>
-        <w:t xml:space="preserve"> an observation falls in the </w:t>
-      </w:r>
-      <w:proofErr w:type="spellStart"/>
-      <w:r>
-        <w:t>i-th</w:t>
-      </w:r>
-      <w:proofErr w:type="spellEnd"/>
-      <w:r>
-        <w:t xml:space="preserve"> category is P</w:t>
+        <w:t xml:space="preserve"> an observation falls in the i-th category is P</w:t>
       </w:r>
       <w:r>
         <w:t>(</w:t>
       </w:r>
-      <w:proofErr w:type="spellStart"/>
       <w:r>
         <w:t>i</w:t>
       </w:r>
-      <w:proofErr w:type="spellEnd"/>
       <w:r>
         <w:t>)</w:t>
       </w:r>
@@ -2381,15 +2205,7 @@
         <w:t>abo</w:t>
       </w:r>
       <w:r>
-        <w:t xml:space="preserve">ut what this </w:t>
-      </w:r>
-      <w:proofErr w:type="gramStart"/>
-      <w:r>
-        <w:t>actually means</w:t>
-      </w:r>
-      <w:proofErr w:type="gramEnd"/>
-      <w:r>
-        <w:t xml:space="preserve">: Kind </w:t>
+        <w:t xml:space="preserve">ut what this actually means: Kind </w:t>
       </w:r>
       <w:r>
         <w:t xml:space="preserve">of like saying </w:t>
@@ -2401,102 +2217,90 @@
         <w:t>nature</w:t>
       </w:r>
       <w:r>
-        <w:t xml:space="preserve"> makes the decision about whether or not the observation ends up in category </w:t>
-      </w:r>
-      <w:proofErr w:type="spellStart"/>
+        <w:t xml:space="preserve"> makes the decision about whether or not the observation ends up in category i by flipping a </w:t>
+      </w:r>
+      <w:r>
+        <w:rPr>
+          <w:i/>
+        </w:rPr>
+        <w:t>weighted</w:t>
+      </w:r>
+      <w:r>
+        <w:t xml:space="preserve"> coin (probability of getting a head </w:t>
+      </w:r>
+      <w:r>
+        <w:t xml:space="preserve">= </w:t>
+      </w:r>
+      <w:r>
+        <w:t>P</w:t>
+      </w:r>
+      <w:r>
+        <w:t>(</w:t>
+      </w:r>
+      <w:r>
+        <w:t>j</w:t>
+      </w:r>
+      <w:r>
+        <w:t>))</w:t>
+      </w:r>
+    </w:p>
+    <w:p>
+      <w:pPr>
+        <w:pStyle w:val="ListBullet"/>
+        <w:tabs>
+          <w:tab w:val="clear" w:pos="360"/>
+          <w:tab w:val="num" w:pos="1080"/>
+        </w:tabs>
+        <w:ind w:left="1080"/>
+      </w:pPr>
+      <w:r>
+        <w:t>Therefore</w:t>
+      </w:r>
+      <w:r>
+        <w:t xml:space="preserve"> can think of our observed frequency O</w:t>
+      </w:r>
+      <w:r>
+        <w:t>(</w:t>
+      </w:r>
       <w:r>
         <w:t>i</w:t>
       </w:r>
-      <w:proofErr w:type="spellEnd"/>
-      <w:r>
-        <w:t xml:space="preserve"> by flipping a </w:t>
-      </w:r>
-      <w:r>
-        <w:rPr>
-          <w:i/>
-        </w:rPr>
-        <w:t>weighted</w:t>
-      </w:r>
-      <w:r>
-        <w:t xml:space="preserve"> coin (probability of getting a head </w:t>
-      </w:r>
-      <w:r>
-        <w:t xml:space="preserve">= </w:t>
-      </w:r>
-      <w:r>
-        <w:t>P</w:t>
+      <w:r>
+        <w:t>)</w:t>
+      </w:r>
+      <w:r>
+        <w:t xml:space="preserve"> by imagining </w:t>
+      </w:r>
+      <w:r>
+        <w:t xml:space="preserve">nature flipped n </w:t>
+      </w:r>
+      <w:r>
+        <w:t>of these coins (</w:t>
+      </w:r>
+      <w:r>
+        <w:t xml:space="preserve">1 </w:t>
+      </w:r>
+      <w:r>
+        <w:t>for each observation in the da</w:t>
+      </w:r>
+      <w:r>
+        <w:t>ta</w:t>
+      </w:r>
+      <w:r>
+        <w:t>set</w:t>
+      </w:r>
+      <w:r>
+        <w:t xml:space="preserve">) + </w:t>
+      </w:r>
+      <w:r>
+        <w:t>exactly O</w:t>
       </w:r>
       <w:r>
         <w:t>(</w:t>
       </w:r>
       <w:r>
-        <w:t>j</w:t>
-      </w:r>
-      <w:r>
-        <w:t>))</w:t>
-      </w:r>
-    </w:p>
-    <w:p>
-      <w:pPr>
-        <w:pStyle w:val="ListBullet"/>
-        <w:tabs>
-          <w:tab w:val="clear" w:pos="360"/>
-          <w:tab w:val="num" w:pos="1080"/>
-        </w:tabs>
-        <w:ind w:left="1080"/>
-      </w:pPr>
-      <w:r>
-        <w:t>Therefore</w:t>
-      </w:r>
-      <w:r>
-        <w:t xml:space="preserve"> can think of our observed frequency O</w:t>
-      </w:r>
-      <w:r>
-        <w:t>(</w:t>
-      </w:r>
-      <w:proofErr w:type="spellStart"/>
-      <w:r>
         <w:t>i</w:t>
       </w:r>
-      <w:proofErr w:type="spellEnd"/>
-      <w:r>
-        <w:t>)</w:t>
-      </w:r>
-      <w:r>
-        <w:t xml:space="preserve"> by imagining </w:t>
-      </w:r>
-      <w:r>
-        <w:t xml:space="preserve">nature flipped n </w:t>
-      </w:r>
-      <w:r>
-        <w:t>of these coins (</w:t>
-      </w:r>
-      <w:r>
-        <w:t xml:space="preserve">1 </w:t>
-      </w:r>
-      <w:r>
-        <w:t>for each observation in the da</w:t>
-      </w:r>
-      <w:r>
-        <w:t>ta</w:t>
-      </w:r>
-      <w:r>
-        <w:t>set</w:t>
-      </w:r>
-      <w:r>
-        <w:t xml:space="preserve">) + </w:t>
-      </w:r>
-      <w:r>
-        <w:t>exactly O</w:t>
-      </w:r>
-      <w:r>
-        <w:t>(</w:t>
-      </w:r>
-      <w:proofErr w:type="spellStart"/>
-      <w:r>
-        <w:t>i</w:t>
-      </w:r>
-      <w:proofErr w:type="spellEnd"/>
       <w:r>
         <w:t>)</w:t>
       </w:r>
@@ -2643,11 +2447,9 @@
       <w:r>
         <w:t>(</w:t>
       </w:r>
-      <w:proofErr w:type="spellStart"/>
       <w:r>
         <w:t>i</w:t>
       </w:r>
-      <w:proofErr w:type="spellEnd"/>
       <w:r>
         <w:t>)</w:t>
       </w:r>
@@ -2665,15 +2467,7 @@
         <w:ind w:left="720"/>
       </w:pPr>
       <w:r>
-        <w:t xml:space="preserve">In other words, </w:t>
-      </w:r>
-      <w:proofErr w:type="gramStart"/>
-      <w:r>
-        <w:t>as long as</w:t>
-      </w:r>
-      <w:proofErr w:type="gramEnd"/>
-      <w:r>
-        <w:t xml:space="preserve"> N *</w:t>
+        <w:t>In other words, as long as N *</w:t>
       </w:r>
       <w:r>
         <w:t xml:space="preserve"> P</w:t>
@@ -2681,11 +2475,9 @@
       <w:r>
         <w:t>(</w:t>
       </w:r>
-      <w:proofErr w:type="spellStart"/>
       <w:r>
         <w:t>i</w:t>
       </w:r>
-      <w:proofErr w:type="spellEnd"/>
       <w:r>
         <w:t>)</w:t>
       </w:r>
@@ -2701,11 +2493,9 @@
       <w:r>
         <w:t>(</w:t>
       </w:r>
-      <w:proofErr w:type="spellStart"/>
       <w:r>
         <w:t>i</w:t>
       </w:r>
-      <w:proofErr w:type="spellEnd"/>
       <w:r>
         <w:t xml:space="preserve">) is large enough), </w:t>
       </w:r>
@@ -2715,11 +2505,9 @@
       <w:r>
         <w:t>(</w:t>
       </w:r>
-      <w:proofErr w:type="spellStart"/>
       <w:r>
         <w:t>i</w:t>
       </w:r>
-      <w:proofErr w:type="spellEnd"/>
       <w:r>
         <w:t>)</w:t>
       </w:r>
@@ -2743,11 +2531,9 @@
       <w:r>
         <w:t>(</w:t>
       </w:r>
-      <w:proofErr w:type="spellStart"/>
       <w:r>
         <w:t>i</w:t>
       </w:r>
-      <w:proofErr w:type="spellEnd"/>
       <w:r>
         <w:t>)</w:t>
       </w:r>
@@ -2811,15 +2597,7 @@
         <w:ind w:left="720"/>
       </w:pPr>
       <w:r>
-        <w:t>Since E(</w:t>
-      </w:r>
-      <w:proofErr w:type="spellStart"/>
-      <w:r>
-        <w:t>i</w:t>
-      </w:r>
-      <w:proofErr w:type="spellEnd"/>
-      <w:r>
-        <w:t>)</w:t>
+        <w:t>Since E(i)</w:t>
       </w:r>
       <w:r>
         <w:t xml:space="preserve"> is a </w:t>
@@ -2834,29 +2612,13 @@
         <w:t xml:space="preserve">, subtracting off </w:t>
       </w:r>
       <w:r>
-        <w:t>E(</w:t>
-      </w:r>
-      <w:proofErr w:type="spellStart"/>
-      <w:r>
-        <w:t>i</w:t>
-      </w:r>
-      <w:proofErr w:type="spellEnd"/>
-      <w:r>
-        <w:t>)</w:t>
+        <w:t>E(i)</w:t>
       </w:r>
       <w:r>
         <w:t xml:space="preserve"> + dividing</w:t>
       </w:r>
       <w:r>
-        <w:t xml:space="preserve"> by the square root of E(</w:t>
-      </w:r>
-      <w:proofErr w:type="spellStart"/>
-      <w:r>
-        <w:t>i</w:t>
-      </w:r>
-      <w:proofErr w:type="spellEnd"/>
-      <w:r>
-        <w:t>)</w:t>
+        <w:t xml:space="preserve"> by the square root of E(i)</w:t>
       </w:r>
       <w:r>
         <w:t xml:space="preserve"> changes the mean + </w:t>
@@ -3059,15 +2821,7 @@
         <w:t xml:space="preserve"> so </w:t>
       </w:r>
       <w:r>
-        <w:t xml:space="preserve">dF is </w:t>
-      </w:r>
-      <w:proofErr w:type="gramStart"/>
-      <w:r>
-        <w:t>actually only</w:t>
-      </w:r>
-      <w:proofErr w:type="gramEnd"/>
-      <w:r>
-        <w:t xml:space="preserve"> k -</w:t>
+        <w:t>dF is actually only k -</w:t>
       </w:r>
       <w:r>
         <w:t xml:space="preserve"> 1. </w:t>
@@ -3185,15 +2939,7 @@
         <w:t>dF</w:t>
       </w:r>
       <w:r>
-        <w:t xml:space="preserve"> is quite simple: calculate by </w:t>
-      </w:r>
-      <w:proofErr w:type="gramStart"/>
-      <w:r>
-        <w:t>counting up</w:t>
-      </w:r>
-      <w:proofErr w:type="gramEnd"/>
-      <w:r>
-        <w:t xml:space="preserve"> the </w:t>
+        <w:t xml:space="preserve"> is quite simple: calculate by counting up the </w:t>
       </w:r>
       <w:r>
         <w:t xml:space="preserve"># </w:t>
@@ -3262,15 +3008,7 @@
         <w:t xml:space="preserve">When </w:t>
       </w:r>
       <w:r>
-        <w:t xml:space="preserve">you come across this, remind yourself dF is </w:t>
-      </w:r>
-      <w:proofErr w:type="gramStart"/>
-      <w:r>
-        <w:t>actually a</w:t>
-      </w:r>
-      <w:proofErr w:type="gramEnd"/>
-      <w:r>
-        <w:t xml:space="preserve"> bit of a messy concept, </w:t>
+        <w:t xml:space="preserve">you come across this, remind yourself dF is actually a bit of a messy concept, </w:t>
       </w:r>
     </w:p>
     <w:p>
@@ -3313,13 +3051,8 @@
       <w:r>
         <w:t xml:space="preserve">4 </w:t>
       </w:r>
-      <w:proofErr w:type="gramStart"/>
-      <w:r>
-        <w:t>different categories</w:t>
-      </w:r>
-      <w:proofErr w:type="gramEnd"/>
-      <w:r>
-        <w:t xml:space="preserve"> (hearts, clubs, diamonds, spades). </w:t>
+      <w:r>
+        <w:t xml:space="preserve">different categories (hearts, clubs, diamonds, spades). </w:t>
       </w:r>
     </w:p>
     <w:p>
@@ -3347,15 +3080,7 @@
         <w:pStyle w:val="ListBullet"/>
       </w:pPr>
       <w:r>
-        <w:t xml:space="preserve">But, my experiment </w:t>
-      </w:r>
-      <w:proofErr w:type="gramStart"/>
-      <w:r>
-        <w:t>actually has</w:t>
-      </w:r>
-      <w:proofErr w:type="gramEnd"/>
-      <w:r>
-        <w:t xml:space="preserve"> a fixed constraint built into it: the </w:t>
+        <w:t xml:space="preserve">But, my experiment actually has a fixed constraint built into it: the </w:t>
       </w:r>
       <w:r>
         <w:rPr>
@@ -3377,15 +3102,7 @@
         <w:ind w:left="720"/>
       </w:pPr>
       <w:r>
-        <w:t xml:space="preserve">In practice, sample size isn’t always fixed (might run the experiment over a fixed </w:t>
-      </w:r>
-      <w:proofErr w:type="gramStart"/>
-      <w:r>
-        <w:t>period of time</w:t>
-      </w:r>
-      <w:proofErr w:type="gramEnd"/>
-      <w:r>
-        <w:t>, + the # of people participating depends on how many people show up)</w:t>
+        <w:t>In practice, sample size isn’t always fixed (might run the experiment over a fixed period of time, + the # of people participating depends on how many people show up)</w:t>
       </w:r>
     </w:p>
     <w:p>
@@ -3475,13 +3192,8 @@
       <w:r>
         <w:t xml:space="preserve">4 </w:t>
       </w:r>
-      <w:proofErr w:type="gramStart"/>
-      <w:r>
-        <w:t>different categories</w:t>
-      </w:r>
-      <w:proofErr w:type="gramEnd"/>
-      <w:r>
-        <w:t>), but these probabilities must sum to</w:t>
+      <w:r>
+        <w:t>different categories), but these probabilities must sum to</w:t>
       </w:r>
       <w:r>
         <w:t xml:space="preserve"> 1</w:t>
@@ -3559,120 +3271,104 @@
         <w:pStyle w:val="ListBullet"/>
       </w:pPr>
       <w:r>
+        <w:t xml:space="preserve">The final step in the process of constructing our hypothesis test is to figure out what the </w:t>
+      </w:r>
+      <w:r>
+        <w:rPr>
+          <w:b/>
+        </w:rPr>
+        <w:t>rejection</w:t>
+      </w:r>
+      <w:r>
+        <w:rPr>
+          <w:b/>
+        </w:rPr>
+        <w:t>/critical</w:t>
+      </w:r>
+      <w:r>
+        <w:rPr>
+          <w:b/>
+        </w:rPr>
+        <w:t xml:space="preserve"> region </w:t>
+      </w:r>
+      <w:r>
+        <w:t>is</w:t>
+      </w:r>
+      <w:r>
+        <w:t xml:space="preserve"> </w:t>
+      </w:r>
+      <w:r>
+        <w:sym w:font="Wingdings" w:char="F0E0"/>
+      </w:r>
+      <w:r>
+        <w:t xml:space="preserve"> </w:t>
+      </w:r>
+      <w:r>
+        <w:t xml:space="preserve">values of X2 </w:t>
+      </w:r>
+      <w:r>
+        <w:t xml:space="preserve">that </w:t>
+      </w:r>
+      <w:r>
+        <w:t xml:space="preserve">lead </w:t>
+      </w:r>
+      <w:r>
+        <w:t xml:space="preserve">us </w:t>
+      </w:r>
+      <w:r>
+        <w:t xml:space="preserve">to reject the null. </w:t>
+      </w:r>
+    </w:p>
+    <w:p>
+      <w:pPr>
+        <w:pStyle w:val="ListBullet"/>
+      </w:pPr>
+      <w:r>
+        <w:t xml:space="preserve">As we saw earlier, large values of X2 imply the null has done a poor job of predicting the data from our experiment, whereas small values of X2 imply it’s actually done pretty well. </w:t>
+      </w:r>
+    </w:p>
+    <w:p>
+      <w:pPr>
+        <w:pStyle w:val="ListBullet"/>
+      </w:pPr>
+      <w:r>
+        <w:t xml:space="preserve">Therefore, a pretty sensible strategy </w:t>
+      </w:r>
+      <w:r>
+        <w:t xml:space="preserve">is </w:t>
+      </w:r>
+      <w:r>
+        <w:t xml:space="preserve">to say </w:t>
+      </w:r>
+      <w:r>
+        <w:t xml:space="preserve">there’s some critical value </w:t>
+      </w:r>
+      <w:r>
+        <w:t>such that if X2 is</w:t>
+      </w:r>
+      <w:r>
+        <w:t xml:space="preserve"> bigger than it, we reject the null, </w:t>
+      </w:r>
+      <w:r>
+        <w:t xml:space="preserve">but if X2 is smaller than </w:t>
+      </w:r>
+      <w:r>
+        <w:t xml:space="preserve">it, </w:t>
+      </w:r>
+      <w:r>
+        <w:t xml:space="preserve">we retain the null. </w:t>
+      </w:r>
+    </w:p>
+    <w:p>
+      <w:pPr>
+        <w:pStyle w:val="ListBullet"/>
+      </w:pPr>
+      <w:r>
+        <w:rPr>
+          <w:u w:val="single"/>
+        </w:rPr>
         <w:t xml:space="preserve">The </w:t>
       </w:r>
-      <w:proofErr w:type="gramStart"/>
-      <w:r>
-        <w:t>final step</w:t>
-      </w:r>
-      <w:proofErr w:type="gramEnd"/>
-      <w:r>
-        <w:t xml:space="preserve"> in the process of constructing our hypothesis test is to figure out what the </w:t>
-      </w:r>
-      <w:r>
-        <w:rPr>
-          <w:b/>
-        </w:rPr>
-        <w:t>rejection</w:t>
-      </w:r>
-      <w:r>
-        <w:rPr>
-          <w:b/>
-        </w:rPr>
-        <w:t>/critical</w:t>
-      </w:r>
-      <w:r>
-        <w:rPr>
-          <w:b/>
-        </w:rPr>
-        <w:t xml:space="preserve"> region </w:t>
-      </w:r>
-      <w:r>
-        <w:t>is</w:t>
-      </w:r>
-      <w:r>
-        <w:t xml:space="preserve"> </w:t>
-      </w:r>
-      <w:r>
-        <w:sym w:font="Wingdings" w:char="F0E0"/>
-      </w:r>
-      <w:r>
-        <w:t xml:space="preserve"> </w:t>
-      </w:r>
-      <w:r>
-        <w:t xml:space="preserve">values of X2 </w:t>
-      </w:r>
-      <w:r>
-        <w:t xml:space="preserve">that </w:t>
-      </w:r>
-      <w:r>
-        <w:t xml:space="preserve">lead </w:t>
-      </w:r>
-      <w:r>
-        <w:t xml:space="preserve">us </w:t>
-      </w:r>
-      <w:r>
-        <w:t xml:space="preserve">to reject the null. </w:t>
-      </w:r>
-    </w:p>
-    <w:p>
-      <w:pPr>
-        <w:pStyle w:val="ListBullet"/>
-      </w:pPr>
-      <w:r>
-        <w:t xml:space="preserve">As we saw earlier, large values of X2 imply the null has done a poor job of predicting the data from our experiment, whereas small values of X2 imply it’s </w:t>
-      </w:r>
-      <w:proofErr w:type="gramStart"/>
-      <w:r>
-        <w:t>actually done</w:t>
-      </w:r>
-      <w:proofErr w:type="gramEnd"/>
-      <w:r>
-        <w:t xml:space="preserve"> pretty well. </w:t>
-      </w:r>
-    </w:p>
-    <w:p>
-      <w:pPr>
-        <w:pStyle w:val="ListBullet"/>
-      </w:pPr>
-      <w:r>
-        <w:t xml:space="preserve">Therefore, a pretty sensible strategy </w:t>
-      </w:r>
-      <w:r>
-        <w:t xml:space="preserve">is </w:t>
-      </w:r>
-      <w:r>
-        <w:t xml:space="preserve">to say </w:t>
-      </w:r>
-      <w:r>
-        <w:t xml:space="preserve">there’s some critical value </w:t>
-      </w:r>
-      <w:r>
-        <w:t>such that if X2 is</w:t>
-      </w:r>
-      <w:r>
-        <w:t xml:space="preserve"> bigger than it, we reject the null, </w:t>
-      </w:r>
-      <w:r>
-        <w:t xml:space="preserve">but if X2 is smaller than </w:t>
-      </w:r>
-      <w:r>
-        <w:t xml:space="preserve">it, </w:t>
-      </w:r>
-      <w:r>
-        <w:t xml:space="preserve">we retain the null. </w:t>
-      </w:r>
-    </w:p>
-    <w:p>
-      <w:pPr>
-        <w:pStyle w:val="ListBullet"/>
-      </w:pPr>
-      <w:r>
-        <w:rPr>
-          <w:u w:val="single"/>
-        </w:rPr>
-        <w:t xml:space="preserve">The </w:t>
-      </w:r>
       <w:r>
         <w:rPr>
           <w:u w:val="single"/>
@@ -3687,13 +3383,8 @@
       <w:pPr>
         <w:pStyle w:val="ListBullet"/>
       </w:pPr>
-      <w:proofErr w:type="gramStart"/>
-      <w:r>
-        <w:t>Have to</w:t>
-      </w:r>
-      <w:proofErr w:type="gramEnd"/>
-      <w:r>
-        <w:t xml:space="preserve"> </w:t>
+      <w:r>
+        <w:t xml:space="preserve">Have to </w:t>
       </w:r>
       <w:r>
         <w:t>figure out what this critical value is</w:t>
@@ -3816,19 +3507,11 @@
       <w:r>
         <w:t xml:space="preserve"> </w:t>
       </w:r>
-      <w:proofErr w:type="spellStart"/>
-      <w:r>
-        <w:rPr>
-          <w:b/>
-        </w:rPr>
-        <w:t>qchisq</w:t>
-      </w:r>
-      <w:proofErr w:type="spellEnd"/>
-      <w:r>
-        <w:rPr>
-          <w:b/>
-        </w:rPr>
-        <w:t>()</w:t>
+      <w:r>
+        <w:rPr>
+          <w:b/>
+        </w:rPr>
+        <w:t>qchisq()</w:t>
       </w:r>
       <w:r>
         <w:t xml:space="preserve"> </w:t>
@@ -3924,15 +3607,7 @@
         <w:t xml:space="preserve"> p-value, calculate it </w:t>
       </w:r>
       <w:r>
-        <w:t xml:space="preserve">w/ </w:t>
-      </w:r>
-      <w:proofErr w:type="spellStart"/>
-      <w:r>
-        <w:t>pchisq</w:t>
-      </w:r>
-      <w:proofErr w:type="spellEnd"/>
-      <w:r>
-        <w:t>() function</w:t>
+        <w:t>w/ pchisq() function</w:t>
       </w:r>
     </w:p>
     <w:p>
@@ -4140,19 +3815,11 @@
         </w:rPr>
         <w:t xml:space="preserve"> </w:t>
       </w:r>
-      <w:proofErr w:type="spellStart"/>
-      <w:r>
-        <w:rPr>
-          <w:b/>
-        </w:rPr>
-        <w:t>pchisq</w:t>
-      </w:r>
-      <w:proofErr w:type="spellEnd"/>
-      <w:r>
-        <w:rPr>
-          <w:b/>
-        </w:rPr>
-        <w:t>(8.44, 3 )</w:t>
+      <w:r>
+        <w:rPr>
+          <w:b/>
+        </w:rPr>
+        <w:t>pchisq(8.44, 3 )</w:t>
       </w:r>
       <w:r>
         <w:t xml:space="preserve"> </w:t>
@@ -4193,15 +3860,7 @@
       </w:pPr>
       <w:r>
         <w:lastRenderedPageBreak/>
-        <w:t xml:space="preserve">R provides a function that will do </w:t>
-      </w:r>
-      <w:proofErr w:type="gramStart"/>
-      <w:r>
-        <w:t>all of these</w:t>
-      </w:r>
-      <w:proofErr w:type="gramEnd"/>
-      <w:r>
-        <w:t xml:space="preserve"> calculations </w:t>
+        <w:t xml:space="preserve">R provides a function that will do all of these calculations </w:t>
       </w:r>
       <w:r>
         <w:sym w:font="Wingdings" w:char="F0E0"/>
@@ -4218,36 +3877,20 @@
       <w:r>
         <w:t xml:space="preserve"> + can also use </w:t>
       </w:r>
-      <w:proofErr w:type="spellStart"/>
-      <w:r>
-        <w:rPr>
-          <w:b/>
-        </w:rPr>
-        <w:t>goodnessOfFitTest</w:t>
-      </w:r>
-      <w:proofErr w:type="spellEnd"/>
-      <w:r>
-        <w:rPr>
-          <w:b/>
-        </w:rPr>
-        <w:t xml:space="preserve">() </w:t>
+      <w:r>
+        <w:rPr>
+          <w:b/>
+        </w:rPr>
+        <w:t xml:space="preserve">goodnessOfFitTest() </w:t>
       </w:r>
       <w:r>
         <w:t xml:space="preserve">in the </w:t>
       </w:r>
-      <w:proofErr w:type="spellStart"/>
-      <w:r>
-        <w:rPr>
-          <w:b/>
-        </w:rPr>
-        <w:t>lsr</w:t>
-      </w:r>
-      <w:proofErr w:type="spellEnd"/>
-      <w:r>
-        <w:rPr>
-          <w:b/>
-        </w:rPr>
-        <w:t xml:space="preserve"> </w:t>
+      <w:r>
+        <w:rPr>
+          <w:b/>
+        </w:rPr>
+        <w:t xml:space="preserve">lsr </w:t>
       </w:r>
     </w:p>
     <w:p>
@@ -4836,18 +4479,10 @@
         <w:t>expected frequencies are different to last</w:t>
       </w:r>
       <w:r>
-        <w:t xml:space="preserve"> time + </w:t>
-      </w:r>
-      <w:proofErr w:type="gramStart"/>
-      <w:r>
-        <w:t>a</w:t>
-      </w:r>
-      <w:r>
-        <w:t>s a consequence</w:t>
-      </w:r>
-      <w:proofErr w:type="gramEnd"/>
-      <w:r>
-        <w:t xml:space="preserve"> our X2</w:t>
+        <w:t xml:space="preserve"> time + a</w:t>
+      </w:r>
+      <w:r>
+        <w:t>s a consequence our X2</w:t>
       </w:r>
       <w:r>
         <w:t xml:space="preserve"> </w:t>
@@ -5051,15 +4686,7 @@
         <w:pStyle w:val="ListBullet"/>
       </w:pPr>
       <w:r>
-        <w:t xml:space="preserve">This is </w:t>
-      </w:r>
-      <w:proofErr w:type="gramStart"/>
-      <w:r>
-        <w:t>pretty straightforward</w:t>
-      </w:r>
-      <w:proofErr w:type="gramEnd"/>
-      <w:r>
-        <w:t xml:space="preserve"> + </w:t>
+        <w:t xml:space="preserve">This is pretty straightforward + </w:t>
       </w:r>
       <w:r>
         <w:t xml:space="preserve">hopefully it seems pretty unremarkable, </w:t>
@@ -5257,15 +4884,7 @@
         <w:t xml:space="preserve">: </w:t>
       </w:r>
       <w:r>
-        <w:t xml:space="preserve">often </w:t>
-      </w:r>
-      <w:proofErr w:type="gramStart"/>
-      <w:r>
-        <w:t>a good idea</w:t>
-      </w:r>
-      <w:proofErr w:type="gramEnd"/>
-      <w:r>
-        <w:t xml:space="preserve"> in situatio</w:t>
+        <w:t>often a good idea in situatio</w:t>
       </w:r>
       <w:r>
         <w:t xml:space="preserve">ns where some ambiguity exists </w:t>
@@ -5352,15 +4971,7 @@
         <w:ind w:left="1080"/>
       </w:pPr>
       <w:r>
-        <w:t xml:space="preserve">However, it’s still </w:t>
-      </w:r>
-      <w:proofErr w:type="gramStart"/>
-      <w:r>
-        <w:t>a good idea</w:t>
-      </w:r>
-      <w:proofErr w:type="gramEnd"/>
-      <w:r>
-        <w:t xml:space="preserve"> to be explicit about stating the null </w:t>
+        <w:t xml:space="preserve">However, it’s still a good idea to be explicit about stating the null </w:t>
       </w:r>
       <w:r>
         <w:t>(briefly</w:t>
@@ -5675,36 +5286,28 @@
           <w:i/>
         </w:rPr>
       </w:pPr>
-      <w:proofErr w:type="gramStart"/>
       <w:r>
         <w:rPr>
           <w:i/>
         </w:rPr>
-        <w:t>Particular info</w:t>
-      </w:r>
-      <w:proofErr w:type="gramEnd"/>
+        <w:t xml:space="preserve">Particular info </w:t>
+      </w:r>
       <w:r>
         <w:rPr>
           <w:i/>
         </w:rPr>
-        <w:t xml:space="preserve"> </w:t>
+        <w:t>that needs to go into the stat block is different for</w:t>
       </w:r>
       <w:r>
         <w:rPr>
           <w:i/>
         </w:rPr>
-        <w:t>that needs to go into the stat block is different for</w:t>
+        <w:t xml:space="preserve"> </w:t>
       </w:r>
       <w:r>
         <w:rPr>
           <w:i/>
         </w:rPr>
-        <w:t xml:space="preserve"> </w:t>
-      </w:r>
-      <w:r>
-        <w:rPr>
-          <w:i/>
-        </w:rPr>
         <w:t xml:space="preserve">every test </w:t>
       </w:r>
     </w:p>
@@ -5783,13 +5386,8 @@
         <w:t xml:space="preserve">was provided </w:t>
       </w:r>
       <w:r>
-        <w:t>(</w:t>
-      </w:r>
-      <w:proofErr w:type="spellStart"/>
-      <w:r>
-        <w:t>i.e</w:t>
-      </w:r>
-      <w:proofErr w:type="spellEnd"/>
+        <w:t>(i.e</w:t>
+      </w:r>
       <w:r>
         <w:t xml:space="preserve"> “</w:t>
       </w:r>
@@ -6128,16 +5726,8 @@
         <w:rPr>
           <w:i/>
         </w:rPr>
-        <w:t xml:space="preserve">the sampling distribution is </w:t>
-      </w:r>
-      <w:proofErr w:type="gramStart"/>
-      <w:r>
-        <w:rPr>
-          <w:i/>
-        </w:rPr>
-        <w:t>exactly the same</w:t>
-      </w:r>
-      <w:proofErr w:type="gramEnd"/>
+        <w:t>the sampling distribution is exactly the same</w:t>
+      </w:r>
       <w:r>
         <w:t xml:space="preserve"> (i.e., chi-square </w:t>
       </w:r>
@@ -6477,15 +6067,7 @@
         <w:t xml:space="preserve">Now </w:t>
       </w:r>
       <w:r>
-        <w:t xml:space="preserve">it’s </w:t>
-      </w:r>
-      <w:proofErr w:type="gramStart"/>
-      <w:r>
-        <w:t>actually unclear</w:t>
-      </w:r>
-      <w:proofErr w:type="gramEnd"/>
-      <w:r>
-        <w:t xml:space="preserve"> which test I actually ran.</w:t>
+        <w:t>it’s actually unclear which test I actually ran.</w:t>
       </w:r>
     </w:p>
     <w:p>
@@ -6502,15 +6084,7 @@
         <w:t xml:space="preserve">a </w:t>
       </w:r>
       <w:r>
-        <w:t xml:space="preserve">stat block uniquely </w:t>
-      </w:r>
-      <w:proofErr w:type="gramStart"/>
-      <w:r>
-        <w:t>specifies</w:t>
-      </w:r>
-      <w:proofErr w:type="gramEnd"/>
-      <w:r>
-        <w:t xml:space="preserve"> what</w:t>
+        <w:t>stat block uniquely specifies what</w:t>
       </w:r>
       <w:r>
         <w:t xml:space="preserve"> </w:t>
@@ -6593,13 +6167,8 @@
       <w:pPr>
         <w:pStyle w:val="ListBullet"/>
       </w:pPr>
-      <w:proofErr w:type="gramStart"/>
-      <w:r>
-        <w:t>As a consequence</w:t>
-      </w:r>
-      <w:proofErr w:type="gramEnd"/>
-      <w:r>
-        <w:t xml:space="preserve">, a lot of test statistics </w:t>
+      <w:r>
+        <w:t xml:space="preserve">As a consequence, a lot of test statistics </w:t>
       </w:r>
       <w:r>
         <w:t xml:space="preserve">don’t even have names + </w:t>
@@ -6694,13 +6263,8 @@
       <w:pPr>
         <w:pStyle w:val="ListBullet"/>
       </w:pPr>
-      <w:proofErr w:type="gramStart"/>
-      <w:r>
-        <w:t>As a consequence</w:t>
-      </w:r>
-      <w:proofErr w:type="gramEnd"/>
-      <w:r>
-        <w:t xml:space="preserve">, it’s sometimes a good idea to be clear about </w:t>
+      <w:r>
+        <w:t xml:space="preserve">As a consequence, it’s sometimes a good idea to be clear about </w:t>
       </w:r>
       <w:r>
         <w:rPr>
@@ -6724,18 +6288,12 @@
         <w:rPr>
           <w:i/>
         </w:rPr>
-        <w:t xml:space="preserve"> </w:t>
+        <w:t xml:space="preserve"> was</w:t>
       </w:r>
       <w:r>
         <w:rPr>
           <w:i/>
         </w:rPr>
-        <w:t>was</w:t>
-      </w:r>
-      <w:r>
-        <w:rPr>
-          <w:i/>
-        </w:rPr>
         <w:t>, especially if doing something unusual.</w:t>
       </w:r>
       <w:r>
@@ -6747,15 +6305,7 @@
         <w:pStyle w:val="ListBullet"/>
       </w:pPr>
       <w:r>
-        <w:t xml:space="preserve">If you just </w:t>
-      </w:r>
-      <w:proofErr w:type="gramStart"/>
-      <w:r>
-        <w:t>say</w:t>
-      </w:r>
-      <w:proofErr w:type="gramEnd"/>
-      <w:r>
-        <w:t xml:space="preserve"> “chi-square test”, it’s not actually clear</w:t>
+        <w:t>If you just say “chi-square test”, it’s not actually clear</w:t>
       </w:r>
       <w:r>
         <w:t xml:space="preserve"> </w:t>
@@ -6845,14 +6395,7 @@
           <w:u w:val="single"/>
         </w:rPr>
         <w:lastRenderedPageBreak/>
-        <w:t xml:space="preserve">12.2 - </w:t>
-      </w:r>
-      <w:r>
-        <w:rPr>
-          <w:b/>
-          <w:u w:val="single"/>
-        </w:rPr>
-        <w:t>The χ 2 test of independence (or association)</w:t>
+        <w:t>12.2 - The χ 2 test of independence (or association)</w:t>
       </w:r>
     </w:p>
     <w:p>
@@ -6873,15 +6416,7 @@
         <w:t>To</w:t>
       </w:r>
       <w:r>
-        <w:t xml:space="preserve"> determine </w:t>
-      </w:r>
-      <w:proofErr w:type="gramStart"/>
-      <w:r>
-        <w:t>whether or not</w:t>
-      </w:r>
-      <w:proofErr w:type="gramEnd"/>
-      <w:r>
-        <w:t xml:space="preserve"> visitor is human, </w:t>
+        <w:t xml:space="preserve"> determine whether or not visitor is human, </w:t>
       </w:r>
       <w:r>
         <w:t xml:space="preserve">guard bots </w:t>
@@ -7249,15 +6784,7 @@
         <w:t>This is</w:t>
       </w:r>
       <w:r>
-        <w:t xml:space="preserve"> </w:t>
-      </w:r>
-      <w:proofErr w:type="gramStart"/>
-      <w:r>
-        <w:t>a nice way</w:t>
-      </w:r>
-      <w:proofErr w:type="gramEnd"/>
-      <w:r>
-        <w:t xml:space="preserve"> to report the descriptive statistics for this data set. </w:t>
+        <w:t xml:space="preserve"> a nice way to report the descriptive statistics for this data set. </w:t>
       </w:r>
     </w:p>
     <w:p>
@@ -7268,15 +6795,7 @@
         <w:t>Q</w:t>
       </w:r>
       <w:r>
-        <w:t xml:space="preserve">uite clear the </w:t>
-      </w:r>
-      <w:proofErr w:type="gramStart"/>
-      <w:r>
-        <w:t>vast majority</w:t>
-      </w:r>
-      <w:proofErr w:type="gramEnd"/>
-      <w:r>
-        <w:t xml:space="preserve"> of the humans chose the data file, whereas robots tended to be a lot more </w:t>
+        <w:t xml:space="preserve">uite clear the vast majority of the humans chose the data file, whereas robots tended to be a lot more </w:t>
       </w:r>
       <w:r>
         <w:rPr>
@@ -7376,15 +6895,7 @@
         <w:t xml:space="preserve">+ </w:t>
       </w:r>
       <w:r>
-        <w:t xml:space="preserve">robots answer the question in </w:t>
-      </w:r>
-      <w:proofErr w:type="gramStart"/>
-      <w:r>
-        <w:t>different ways</w:t>
-      </w:r>
-      <w:proofErr w:type="gramEnd"/>
-      <w:r>
-        <w:t xml:space="preserve">”, how can I construct a test of the null that “humans </w:t>
+        <w:t xml:space="preserve">robots answer the question in different ways”, how can I construct a test of the null that “humans </w:t>
       </w:r>
       <w:r>
         <w:t xml:space="preserve">+ </w:t>
@@ -7461,11 +6972,9 @@
       <w:r>
         <w:t>(</w:t>
       </w:r>
-      <w:proofErr w:type="spellStart"/>
       <w:r>
         <w:t>i</w:t>
       </w:r>
-      <w:proofErr w:type="spellEnd"/>
       <w:r>
         <w:t xml:space="preserve">, </w:t>
       </w:r>
@@ -7494,52 +7003,214 @@
         <w:t xml:space="preserve"># </w:t>
       </w:r>
       <w:r>
-        <w:t xml:space="preserve">of respondents of species j who gave answer </w:t>
-      </w:r>
-      <w:proofErr w:type="spellStart"/>
+        <w:t xml:space="preserve">of respondents of species j who gave answer i </w:t>
+      </w:r>
+    </w:p>
+    <w:p>
+      <w:pPr>
+        <w:pStyle w:val="ListBullet"/>
+        <w:tabs>
+          <w:tab w:val="clear" w:pos="360"/>
+          <w:tab w:val="num" w:pos="1080"/>
+        </w:tabs>
+        <w:ind w:left="1080"/>
+      </w:pPr>
+      <w:r>
+        <w:t xml:space="preserve">Total </w:t>
+      </w:r>
+      <w:r>
+        <w:t xml:space="preserve">number of observations </w:t>
+      </w:r>
+      <w:r>
+        <w:t>=</w:t>
+      </w:r>
+      <w:r>
+        <w:t xml:space="preserve"> N</w:t>
+      </w:r>
+      <w:r>
+        <w:t xml:space="preserve"> + </w:t>
+      </w:r>
+      <w:r>
+        <w:t>R</w:t>
+      </w:r>
+      <w:r>
+        <w:t>(</w:t>
+      </w:r>
       <w:r>
         <w:t>i</w:t>
       </w:r>
-      <w:proofErr w:type="spellEnd"/>
-      <w:r>
-        <w:t xml:space="preserve"> </w:t>
-      </w:r>
-    </w:p>
-    <w:p>
-      <w:pPr>
-        <w:pStyle w:val="ListBullet"/>
-        <w:tabs>
-          <w:tab w:val="clear" w:pos="360"/>
-          <w:tab w:val="num" w:pos="1080"/>
-        </w:tabs>
-        <w:ind w:left="1080"/>
-      </w:pPr>
-      <w:r>
-        <w:t xml:space="preserve">Total </w:t>
-      </w:r>
-      <w:r>
-        <w:t xml:space="preserve">number of observations </w:t>
-      </w:r>
-      <w:r>
-        <w:t>=</w:t>
-      </w:r>
-      <w:r>
-        <w:t xml:space="preserve"> N</w:t>
-      </w:r>
-      <w:r>
+      <w:r>
+        <w:t>)</w:t>
+      </w:r>
+      <w:r>
+        <w:t xml:space="preserve"> </w:t>
+      </w:r>
+      <w:r>
+        <w:t xml:space="preserve">= </w:t>
+      </w:r>
+      <w:r>
+        <w:t xml:space="preserve">the row totals </w:t>
+      </w:r>
+      <w:r>
+        <w:t xml:space="preserve">+ </w:t>
+      </w:r>
+      <w:r>
+        <w:t>C</w:t>
+      </w:r>
+      <w:r>
+        <w:t>(</w:t>
+      </w:r>
+      <w:r>
+        <w:t>j</w:t>
+      </w:r>
+      <w:r>
+        <w:t>)</w:t>
+      </w:r>
+      <w:r>
+        <w:t xml:space="preserve"> </w:t>
+      </w:r>
+      <w:r>
+        <w:t xml:space="preserve">= </w:t>
+      </w:r>
+      <w:r>
+        <w:t xml:space="preserve">the column totals </w:t>
+      </w:r>
+    </w:p>
+    <w:p>
+      <w:pPr>
+        <w:pStyle w:val="ListBullet"/>
+        <w:tabs>
+          <w:tab w:val="clear" w:pos="360"/>
+          <w:tab w:val="num" w:pos="1440"/>
+        </w:tabs>
+        <w:ind w:left="1440"/>
+      </w:pPr>
+      <w:r>
+        <w:lastRenderedPageBreak/>
+        <w:t xml:space="preserve">A technical note: this test description pretends column totals are fixed (i.e., researcher intended to survey 87 robots + 93 humans) + row totals are random (i.e. just turned out 28 people chose “puppy”). </w:t>
+      </w:r>
+    </w:p>
+    <w:p>
+      <w:pPr>
+        <w:pStyle w:val="ListBullet"/>
+        <w:tabs>
+          <w:tab w:val="clear" w:pos="360"/>
+          <w:tab w:val="num" w:pos="1440"/>
+        </w:tabs>
+        <w:ind w:left="1440"/>
+      </w:pPr>
+      <w:r>
+        <w:t xml:space="preserve">Should technically refer to this situation as a </w:t>
+      </w:r>
+      <w:r>
+        <w:rPr>
+          <w:b/>
+        </w:rPr>
+        <w:t>chi-square test of homogeneity</w:t>
+      </w:r>
+      <w:r>
+        <w:rPr>
+          <w:b/>
+        </w:rPr>
         <w:t xml:space="preserve"> + </w:t>
       </w:r>
       <w:r>
-        <w:t>R</w:t>
+        <w:t xml:space="preserve">reserve the term </w:t>
+      </w:r>
+      <w:r>
+        <w:rPr>
+          <w:b/>
+        </w:rPr>
+        <w:t>chi-square test of independence</w:t>
+      </w:r>
+      <w:r>
+        <w:t xml:space="preserve"> for the situation where BOTH row + column totals are </w:t>
+      </w:r>
+      <w:r>
+        <w:rPr>
+          <w:i/>
+        </w:rPr>
+        <w:t>random outcomes</w:t>
+      </w:r>
+      <w:r>
+        <w:t xml:space="preserve"> of the experiment. </w:t>
+      </w:r>
+    </w:p>
+    <w:p>
+      <w:pPr>
+        <w:pStyle w:val="ListBullet"/>
+      </w:pPr>
+      <w:r>
+        <w:t xml:space="preserve">Think </w:t>
+      </w:r>
+      <w:r>
+        <w:t>about t</w:t>
+      </w:r>
+      <w:r>
+        <w:t xml:space="preserve">he null: </w:t>
+      </w:r>
+      <w:r>
+        <w:t xml:space="preserve">If robots </w:t>
+      </w:r>
+      <w:r>
+        <w:t xml:space="preserve">+ </w:t>
+      </w:r>
+      <w:r>
+        <w:t xml:space="preserve">humans </w:t>
+      </w:r>
+      <w:r>
+        <w:t xml:space="preserve">respond </w:t>
+      </w:r>
+      <w:r>
+        <w:t xml:space="preserve">the same way, it means the probability a robot says </w:t>
+      </w:r>
+      <w:r>
+        <w:t>“</w:t>
+      </w:r>
+      <w:r>
+        <w:t xml:space="preserve">puppy” </w:t>
+      </w:r>
+      <w:r>
+        <w:t xml:space="preserve">= </w:t>
+      </w:r>
+      <w:r>
+        <w:t xml:space="preserve">the same probability a human says </w:t>
+      </w:r>
+      <w:r>
+        <w:t>“</w:t>
+      </w:r>
+      <w:r>
+        <w:t xml:space="preserve">puppy”, </w:t>
+      </w:r>
+      <w:r>
+        <w:t xml:space="preserve">+ </w:t>
+      </w:r>
+      <w:r>
+        <w:t xml:space="preserve">so on for the other </w:t>
+      </w:r>
+      <w:r>
+        <w:t>2 possibilities</w:t>
+      </w:r>
+    </w:p>
+    <w:p>
+      <w:pPr>
+        <w:pStyle w:val="ListBullet"/>
+      </w:pPr>
+      <w:r>
+        <w:t>So, if we use P</w:t>
       </w:r>
       <w:r>
         <w:t>(</w:t>
       </w:r>
-      <w:proofErr w:type="spellStart"/>
       <w:r>
         <w:t>i</w:t>
       </w:r>
-      <w:proofErr w:type="spellEnd"/>
+      <w:r>
+        <w:t>,</w:t>
+      </w:r>
+      <w:r>
+        <w:t>j</w:t>
+      </w:r>
       <w:r>
         <w:t>)</w:t>
       </w:r>
@@ -7550,235 +7221,8 @@
         <w:t xml:space="preserve">= </w:t>
       </w:r>
       <w:r>
-        <w:t xml:space="preserve">the row totals </w:t>
-      </w:r>
-      <w:r>
-        <w:t xml:space="preserve">+ </w:t>
-      </w:r>
-      <w:r>
-        <w:t>C</w:t>
-      </w:r>
-      <w:r>
-        <w:t>(</w:t>
-      </w:r>
-      <w:r>
-        <w:t>j</w:t>
-      </w:r>
-      <w:r>
-        <w:t>)</w:t>
-      </w:r>
-      <w:r>
-        <w:t xml:space="preserve"> </w:t>
-      </w:r>
-      <w:r>
-        <w:t xml:space="preserve">= </w:t>
-      </w:r>
-      <w:r>
-        <w:t xml:space="preserve">the column totals </w:t>
-      </w:r>
-    </w:p>
-    <w:p>
-      <w:pPr>
-        <w:pStyle w:val="ListBullet"/>
-        <w:tabs>
-          <w:tab w:val="clear" w:pos="360"/>
-          <w:tab w:val="num" w:pos="1440"/>
-        </w:tabs>
-        <w:ind w:left="1440"/>
-      </w:pPr>
-      <w:r>
-        <w:lastRenderedPageBreak/>
-        <w:t xml:space="preserve">A technical note: this test description </w:t>
-      </w:r>
-      <w:r>
-        <w:t xml:space="preserve">pretends column totals are fixed (i.e., researcher intended to survey 87 robots </w:t>
-      </w:r>
-      <w:r>
-        <w:t xml:space="preserve">+ </w:t>
-      </w:r>
-      <w:r>
-        <w:t xml:space="preserve">93 humans) </w:t>
-      </w:r>
-      <w:r>
-        <w:t xml:space="preserve">+ </w:t>
-      </w:r>
-      <w:r>
-        <w:t>row totals are random (i.e</w:t>
-      </w:r>
-      <w:r>
-        <w:t xml:space="preserve">. </w:t>
-      </w:r>
-      <w:r>
-        <w:t xml:space="preserve">just turned out 28 people chose </w:t>
-      </w:r>
-      <w:r>
-        <w:t>“</w:t>
-      </w:r>
-      <w:r>
-        <w:t>puppy</w:t>
-      </w:r>
-      <w:r>
-        <w:t>”</w:t>
-      </w:r>
-      <w:r>
-        <w:t xml:space="preserve">). </w:t>
-      </w:r>
-    </w:p>
-    <w:p>
-      <w:pPr>
-        <w:pStyle w:val="ListBullet"/>
-        <w:tabs>
-          <w:tab w:val="clear" w:pos="360"/>
-          <w:tab w:val="num" w:pos="1440"/>
-        </w:tabs>
-        <w:ind w:left="1440"/>
-      </w:pPr>
-      <w:r>
-        <w:t xml:space="preserve">Should </w:t>
-      </w:r>
-      <w:r>
-        <w:t xml:space="preserve">technically refer to this situation as a </w:t>
-      </w:r>
-      <w:r>
-        <w:rPr>
-          <w:b/>
-        </w:rPr>
-        <w:t>chi-square test of homogeneity</w:t>
-      </w:r>
-      <w:r>
-        <w:rPr>
-          <w:b/>
-        </w:rPr>
-        <w:t xml:space="preserve"> + </w:t>
-      </w:r>
-      <w:r>
-        <w:t xml:space="preserve">reserve the term </w:t>
-      </w:r>
-      <w:r>
-        <w:rPr>
-          <w:b/>
-        </w:rPr>
-        <w:t>chi-square test of independence</w:t>
-      </w:r>
-      <w:r>
-        <w:t xml:space="preserve"> for the situation where </w:t>
-      </w:r>
-      <w:r>
-        <w:t xml:space="preserve">BOTH </w:t>
-      </w:r>
-      <w:r>
-        <w:t xml:space="preserve">row </w:t>
-      </w:r>
-      <w:r>
-        <w:t xml:space="preserve">+ </w:t>
-      </w:r>
-      <w:r>
-        <w:t xml:space="preserve">column totals are </w:t>
-      </w:r>
-      <w:r>
-        <w:rPr>
-          <w:i/>
-        </w:rPr>
-        <w:t>random outcomes</w:t>
-      </w:r>
-      <w:r>
-        <w:t xml:space="preserve"> of the experiment. </w:t>
-      </w:r>
-    </w:p>
-    <w:p>
-      <w:pPr>
-        <w:pStyle w:val="ListBullet"/>
-      </w:pPr>
-      <w:r>
-        <w:t xml:space="preserve">Think </w:t>
-      </w:r>
-      <w:r>
-        <w:t>about t</w:t>
-      </w:r>
-      <w:r>
-        <w:t xml:space="preserve">he null: </w:t>
-      </w:r>
-      <w:r>
-        <w:t xml:space="preserve">If robots </w:t>
-      </w:r>
-      <w:r>
-        <w:t xml:space="preserve">+ </w:t>
-      </w:r>
-      <w:r>
-        <w:t xml:space="preserve">humans </w:t>
-      </w:r>
-      <w:r>
-        <w:t xml:space="preserve">respond </w:t>
-      </w:r>
-      <w:r>
-        <w:t xml:space="preserve">the same way, it means the probability a robot says </w:t>
-      </w:r>
-      <w:r>
-        <w:t>“</w:t>
-      </w:r>
-      <w:r>
-        <w:t xml:space="preserve">puppy” </w:t>
-      </w:r>
-      <w:r>
-        <w:t xml:space="preserve">= </w:t>
-      </w:r>
-      <w:r>
-        <w:t xml:space="preserve">the same probability a human says </w:t>
-      </w:r>
-      <w:r>
-        <w:t>“</w:t>
-      </w:r>
-      <w:r>
-        <w:t xml:space="preserve">puppy”, </w:t>
-      </w:r>
-      <w:r>
-        <w:t xml:space="preserve">+ </w:t>
-      </w:r>
-      <w:r>
-        <w:t xml:space="preserve">so on for the other </w:t>
-      </w:r>
-      <w:r>
-        <w:t>2 possibilities</w:t>
-      </w:r>
-    </w:p>
-    <w:p>
-      <w:pPr>
-        <w:pStyle w:val="ListBullet"/>
-      </w:pPr>
-      <w:r>
-        <w:t>So, if we use P</w:t>
-      </w:r>
-      <w:r>
-        <w:t>(</w:t>
-      </w:r>
-      <w:proofErr w:type="spellStart"/>
-      <w:r>
-        <w:t>i</w:t>
-      </w:r>
-      <w:r>
-        <w:t>,</w:t>
-      </w:r>
-      <w:r>
-        <w:t>j</w:t>
-      </w:r>
-      <w:proofErr w:type="spellEnd"/>
-      <w:r>
-        <w:t>)</w:t>
-      </w:r>
-      <w:r>
-        <w:t xml:space="preserve"> </w:t>
-      </w:r>
-      <w:r>
-        <w:t xml:space="preserve">= </w:t>
-      </w:r>
-      <w:r>
-        <w:t xml:space="preserve">the probability a member of species j gives response </w:t>
-      </w:r>
-      <w:proofErr w:type="spellStart"/>
-      <w:r>
-        <w:t>i</w:t>
-      </w:r>
-      <w:proofErr w:type="spellEnd"/>
+        <w:t>the probability a member of species j gives response i</w:t>
+      </w:r>
       <w:r>
         <w:t>,</w:t>
       </w:r>
@@ -7864,11 +7308,9 @@
       <w:r>
         <w:t>(</w:t>
       </w:r>
-      <w:proofErr w:type="spellStart"/>
       <w:r>
         <w:t>i</w:t>
       </w:r>
-      <w:proofErr w:type="spellEnd"/>
       <w:r>
         <w:t>) refer to this probability (</w:t>
       </w:r>
@@ -7927,11 +7369,9 @@
       <w:r>
         <w:t>(</w:t>
       </w:r>
-      <w:proofErr w:type="spellStart"/>
       <w:r>
         <w:t>i</w:t>
       </w:r>
-      <w:proofErr w:type="spellEnd"/>
       <w:r>
         <w:t xml:space="preserve">, </w:t>
       </w:r>
@@ -7994,27 +7434,17 @@
         <w:t xml:space="preserve"> (regardless </w:t>
       </w:r>
       <w:r>
-        <w:t xml:space="preserve">of species) choosing option </w:t>
-      </w:r>
-      <w:proofErr w:type="spellStart"/>
+        <w:t>of species) choosing option i =</w:t>
+      </w:r>
+      <w:r>
+        <w:t xml:space="preserve"> P</w:t>
+      </w:r>
+      <w:r>
+        <w:t>(</w:t>
+      </w:r>
       <w:r>
         <w:t>i</w:t>
       </w:r>
-      <w:proofErr w:type="spellEnd"/>
-      <w:r>
-        <w:t xml:space="preserve"> =</w:t>
-      </w:r>
-      <w:r>
-        <w:t xml:space="preserve"> P</w:t>
-      </w:r>
-      <w:r>
-        <w:t>(</w:t>
-      </w:r>
-      <w:proofErr w:type="spellStart"/>
-      <w:r>
-        <w:t>i</w:t>
-      </w:r>
-      <w:proofErr w:type="spellEnd"/>
       <w:r>
         <w:t>)</w:t>
       </w:r>
@@ -8106,67 +7536,39 @@
         <w:rPr>
           <w:i/>
         </w:rPr>
-        <w:t xml:space="preserve">the null doesn’t </w:t>
-      </w:r>
-      <w:proofErr w:type="gramStart"/>
+        <w:t>the null doesn’t actually spe</w:t>
+      </w:r>
       <w:r>
         <w:rPr>
           <w:i/>
         </w:rPr>
-        <w:t>actually spe</w:t>
+        <w:t>cify a particular value for P(i)</w:t>
       </w:r>
       <w:r>
         <w:rPr>
           <w:i/>
         </w:rPr>
-        <w:t>cify</w:t>
-      </w:r>
-      <w:proofErr w:type="gramEnd"/>
+        <w:t xml:space="preserve"> </w:t>
+      </w:r>
       <w:r>
         <w:rPr>
           <w:i/>
         </w:rPr>
-        <w:t xml:space="preserve"> a particular value for P(</w:t>
-      </w:r>
-      <w:proofErr w:type="spellStart"/>
+        <w:sym w:font="Wingdings" w:char="F0E0"/>
+      </w:r>
       <w:r>
         <w:rPr>
           <w:i/>
         </w:rPr>
-        <w:t>i</w:t>
-      </w:r>
-      <w:proofErr w:type="spellEnd"/>
+        <w:t xml:space="preserve"> </w:t>
+      </w:r>
+      <w:r>
+        <w:t xml:space="preserve">It’s something </w:t>
+      </w:r>
       <w:r>
         <w:rPr>
           <w:i/>
         </w:rPr>
-        <w:t>)</w:t>
-      </w:r>
-      <w:r>
-        <w:rPr>
-          <w:i/>
-        </w:rPr>
-        <w:t xml:space="preserve"> </w:t>
-      </w:r>
-      <w:r>
-        <w:rPr>
-          <w:i/>
-        </w:rPr>
-        <w:sym w:font="Wingdings" w:char="F0E0"/>
-      </w:r>
-      <w:r>
-        <w:rPr>
-          <w:i/>
-        </w:rPr>
-        <w:t xml:space="preserve"> </w:t>
-      </w:r>
-      <w:r>
-        <w:t xml:space="preserve">It’s something </w:t>
-      </w:r>
-      <w:r>
-        <w:rPr>
-          <w:i/>
-        </w:rPr>
         <w:t>we have to estimate</w:t>
       </w:r>
       <w:r>
@@ -8204,15 +7606,7 @@
         <w:t xml:space="preserve">What </w:t>
       </w:r>
       <w:r>
-        <w:t xml:space="preserve">we’re saying is our estimate for the probability of choosing option </w:t>
-      </w:r>
-      <w:proofErr w:type="spellStart"/>
-      <w:r>
-        <w:t>i</w:t>
-      </w:r>
-      <w:proofErr w:type="spellEnd"/>
-      <w:r>
-        <w:t xml:space="preserve"> </w:t>
+        <w:t xml:space="preserve">we’re saying is our estimate for the probability of choosing option i </w:t>
       </w:r>
       <w:r>
         <w:t xml:space="preserve">= </w:t>
@@ -8450,13 +7844,8 @@
       <w:r>
         <w:t xml:space="preserve">= </w:t>
       </w:r>
-      <w:proofErr w:type="gramStart"/>
-      <w:r>
-        <w:t>have to</w:t>
-      </w:r>
-      <w:proofErr w:type="gramEnd"/>
-      <w:r>
-        <w:t xml:space="preserve"> include </w:t>
+      <w:r>
+        <w:t xml:space="preserve">have to include </w:t>
       </w:r>
       <w:r>
         <w:t xml:space="preserve">2 summations </w:t>
@@ -8473,15 +7862,7 @@
         <w:pStyle w:val="ListBullet"/>
       </w:pPr>
       <w:r>
-        <w:t xml:space="preserve">As before, large values of X2 indicate the null provides a poor description of the data, whereas small values of X2 suggest it does a </w:t>
-      </w:r>
-      <w:proofErr w:type="gramStart"/>
-      <w:r>
-        <w:t>good job</w:t>
-      </w:r>
-      <w:proofErr w:type="gramEnd"/>
-      <w:r>
-        <w:t xml:space="preserve"> of accounting for the data. </w:t>
+        <w:t xml:space="preserve">As before, large values of X2 indicate the null provides a poor description of the data, whereas small values of X2 suggest it does a good job of accounting for the data. </w:t>
       </w:r>
     </w:p>
     <w:p>
@@ -8513,15 +7894,7 @@
         <w:t>dF</w:t>
       </w:r>
       <w:r>
-        <w:t xml:space="preserve"> are involved, which </w:t>
-      </w:r>
-      <w:proofErr w:type="gramStart"/>
-      <w:r>
-        <w:t>actually isn’t</w:t>
-      </w:r>
-      <w:proofErr w:type="gramEnd"/>
-      <w:r>
-        <w:t xml:space="preserve"> too hard. </w:t>
+        <w:t xml:space="preserve"> are involved, which actually isn’t too hard. </w:t>
       </w:r>
     </w:p>
     <w:p>
@@ -8737,11 +8110,9 @@
       <w:r>
         <w:t>(</w:t>
       </w:r>
-      <w:proofErr w:type="spellStart"/>
       <w:r>
         <w:t>i</w:t>
       </w:r>
-      <w:proofErr w:type="spellEnd"/>
       <w:r>
         <w:t>)</w:t>
       </w:r>
@@ -8749,21 +8120,13 @@
         <w:t xml:space="preserve"> values</w:t>
       </w:r>
       <w:r>
-        <w:t xml:space="preserve">) + </w:t>
-      </w:r>
-      <w:proofErr w:type="gramStart"/>
-      <w:r>
-        <w:t>t</w:t>
+        <w:t>) + t</w:t>
       </w:r>
       <w:r>
         <w:t xml:space="preserve">hose </w:t>
       </w:r>
       <w:r>
-        <w:t>matter</w:t>
-      </w:r>
-      <w:proofErr w:type="gramEnd"/>
-      <w:r>
-        <w:t xml:space="preserve"> too</w:t>
+        <w:t>matter too</w:t>
       </w:r>
     </w:p>
     <w:p>
@@ -8805,15 +8168,7 @@
         <w:ind w:left="720"/>
       </w:pPr>
       <w:r>
-        <w:t xml:space="preserve">Well, since these probabilities </w:t>
-      </w:r>
-      <w:proofErr w:type="gramStart"/>
-      <w:r>
-        <w:t>have to</w:t>
-      </w:r>
-      <w:proofErr w:type="gramEnd"/>
-      <w:r>
-        <w:t xml:space="preserve"> sum to </w:t>
+        <w:t xml:space="preserve">Well, since these probabilities have to sum to </w:t>
       </w:r>
       <w:r>
         <w:t xml:space="preserve">1, there’s only r - </w:t>
@@ -9013,16 +8368,11 @@
       <w:r>
         <w:t xml:space="preserve">Finally, since we </w:t>
       </w:r>
-      <w:proofErr w:type="gramStart"/>
       <w:r>
         <w:t xml:space="preserve">actually </w:t>
       </w:r>
       <w:r>
-        <w:t>did</w:t>
-      </w:r>
-      <w:proofErr w:type="gramEnd"/>
-      <w:r>
-        <w:t xml:space="preserve"> fix the total number of observations N, that’s </w:t>
+        <w:t xml:space="preserve">did fix the total number of observations N, that’s </w:t>
       </w:r>
       <w:r>
         <w:rPr>
@@ -9174,13 +8524,8 @@
         </w:rPr>
         <w:t xml:space="preserve"> </w:t>
       </w:r>
-      <w:proofErr w:type="spellStart"/>
-      <w:r>
-        <w:t>lsr</w:t>
-      </w:r>
-      <w:proofErr w:type="spellEnd"/>
-      <w:r>
-        <w:t xml:space="preserve"> package</w:t>
+      <w:r>
+        <w:t>lsr package</w:t>
       </w:r>
     </w:p>
     <w:p>
@@ -9403,13 +8748,8 @@
       <w:pPr>
         <w:pStyle w:val="ListBullet"/>
       </w:pPr>
-      <w:proofErr w:type="gramStart"/>
-      <w:r>
-        <w:t>Later on</w:t>
-      </w:r>
-      <w:proofErr w:type="gramEnd"/>
-      <w:r>
-        <w:t xml:space="preserve"> in </w:t>
+      <w:r>
+        <w:t xml:space="preserve">Later on in </w:t>
       </w:r>
       <w:r>
         <w:t xml:space="preserve">a </w:t>
@@ -9449,21 +8789,7 @@
         <w:rPr>
           <w:b/>
         </w:rPr>
-        <w:t xml:space="preserve">The fact that humans appeared to have a stronger preference for raw data files than robots </w:t>
-      </w:r>
-      <w:proofErr w:type="gramStart"/>
-      <w:r>
-        <w:rPr>
-          <w:b/>
-        </w:rPr>
-        <w:t>is</w:t>
-      </w:r>
-      <w:proofErr w:type="gramEnd"/>
-      <w:r>
-        <w:rPr>
-          <w:b/>
-        </w:rPr>
-        <w:t xml:space="preserve"> somewhat counterintuitive. However, in context it makes some </w:t>
+        <w:t xml:space="preserve">The fact that humans appeared to have a stronger preference for raw data files than robots is somewhat counterintuitive. However, in context it makes some </w:t>
       </w:r>
       <w:r>
         <w:rPr>
@@ -9471,47 +8797,11 @@
         </w:rPr>
         <w:t xml:space="preserve">sense: the civil authority on </w:t>
       </w:r>
-      <w:proofErr w:type="spellStart"/>
-      <w:r>
-        <w:rPr>
-          <w:b/>
-        </w:rPr>
-        <w:t>Chapek</w:t>
-      </w:r>
-      <w:proofErr w:type="spellEnd"/>
-      <w:r>
-        <w:rPr>
-          <w:b/>
-        </w:rPr>
-        <w:t xml:space="preserve"> 9 has an unfortunate tendency to kill and dissect humans when they are identified. As such it seems most likely that the human participants did not respond honestly to the question, </w:t>
-      </w:r>
-      <w:proofErr w:type="gramStart"/>
-      <w:r>
-        <w:rPr>
-          <w:b/>
-        </w:rPr>
-        <w:t>so as to</w:t>
-      </w:r>
-      <w:proofErr w:type="gramEnd"/>
-      <w:r>
-        <w:rPr>
-          <w:b/>
-        </w:rPr>
-        <w:t xml:space="preserve"> avoid potentially undesirable consequences. This should </w:t>
-      </w:r>
-      <w:proofErr w:type="gramStart"/>
-      <w:r>
-        <w:rPr>
-          <w:b/>
-        </w:rPr>
-        <w:t>be considered to be</w:t>
-      </w:r>
-      <w:proofErr w:type="gramEnd"/>
-      <w:r>
-        <w:rPr>
-          <w:b/>
-        </w:rPr>
-        <w:t xml:space="preserve"> a subst</w:t>
+      <w:r>
+        <w:rPr>
+          <w:b/>
+        </w:rPr>
+        <w:t>Chapek 9 has an unfortunate tendency to kill and dissect humans when they are identified. As such it seems most likely that the human participants did not respond honestly to the question, so as to avoid potentially undesirable consequences. This should be considered to be a subst</w:t>
       </w:r>
       <w:r>
         <w:rPr>
@@ -9533,15 +8823,7 @@
         <w:pStyle w:val="ListBullet"/>
       </w:pPr>
       <w:r>
-        <w:t xml:space="preserve">Obviously, in this case the problem is severe enough that the study </w:t>
-      </w:r>
-      <w:proofErr w:type="gramStart"/>
-      <w:r>
-        <w:t>is more or less</w:t>
-      </w:r>
-      <w:proofErr w:type="gramEnd"/>
-      <w:r>
-        <w:t xml:space="preserve"> worthless as a tool for understanding the difference preferences among humans and robots. </w:t>
+        <w:t xml:space="preserve">Obviously, in this case the problem is severe enough that the study is more or less worthless as a tool for understanding the difference preferences among humans and robots. </w:t>
       </w:r>
     </w:p>
     <w:p>
@@ -9566,8 +8848,1935 @@
       <w:r>
         <w:t xml:space="preserve"> to a big methodological flaw)</w:t>
       </w:r>
+    </w:p>
+    <w:p>
+      <w:pPr>
+        <w:pStyle w:val="ListBullet"/>
+        <w:numPr>
+          <w:ilvl w:val="0"/>
+          <w:numId w:val="0"/>
+        </w:numPr>
+        <w:ind w:left="360" w:hanging="360"/>
+      </w:pPr>
+    </w:p>
+    <w:p>
+      <w:pPr>
+        <w:pStyle w:val="ListBullet"/>
+        <w:numPr>
+          <w:ilvl w:val="1"/>
+          <w:numId w:val="5"/>
+        </w:numPr>
+        <w:jc w:val="center"/>
+      </w:pPr>
+      <w:r>
+        <w:rPr>
+          <w:b/>
+          <w:u w:val="single"/>
+        </w:rPr>
+        <w:t>The continuity correction</w:t>
+      </w:r>
+    </w:p>
+    <w:p>
+      <w:pPr>
+        <w:pStyle w:val="ListBullet"/>
+        <w:numPr>
+          <w:ilvl w:val="0"/>
+          <w:numId w:val="0"/>
+        </w:numPr>
+        <w:ind w:left="360" w:hanging="360"/>
+      </w:pPr>
+    </w:p>
+    <w:p>
+      <w:pPr>
+        <w:pStyle w:val="ListBullet"/>
+        <w:rPr>
+          <w:b/>
+          <w:u w:val="single"/>
+        </w:rPr>
+      </w:pPr>
+      <w:r>
+        <w:t xml:space="preserve">There’s a tiny change you need to make to your calculations whenever you only have 1 </w:t>
+      </w:r>
+      <w:r>
+        <w:t>dF,</w:t>
+      </w:r>
+      <w:r>
+        <w:t xml:space="preserve"> </w:t>
+      </w:r>
+      <w:r>
+        <w:t xml:space="preserve">the </w:t>
+      </w:r>
+      <w:r>
+        <w:rPr>
+          <w:b/>
+        </w:rPr>
+        <w:t>continuity correction</w:t>
+      </w:r>
+      <w:r>
+        <w:t xml:space="preserve">, or sometimes the </w:t>
+      </w:r>
+      <w:r>
+        <w:rPr>
+          <w:b/>
+        </w:rPr>
+        <w:t>Yates correction</w:t>
+      </w:r>
+      <w:r>
+        <w:t xml:space="preserve">. </w:t>
+      </w:r>
+    </w:p>
+    <w:p>
+      <w:pPr>
+        <w:pStyle w:val="ListBullet"/>
+        <w:rPr>
+          <w:b/>
+          <w:u w:val="single"/>
+        </w:rPr>
+      </w:pPr>
+      <w:r>
+        <w:t xml:space="preserve">Remember </w:t>
+      </w:r>
+      <w:r>
+        <w:t>the χ</w:t>
+      </w:r>
+      <w:r>
+        <w:t xml:space="preserve">2 test is based on an approximation, specifically on the assumption that </w:t>
+      </w:r>
+      <w:r>
+        <w:t xml:space="preserve">the </w:t>
+      </w:r>
+      <w:r>
+        <w:t>binomial distribution starts to look like a</w:t>
+      </w:r>
+      <w:r>
+        <w:t xml:space="preserve"> normal distribution for large values of n</w:t>
+      </w:r>
+      <w:r>
+        <w:t xml:space="preserve">. </w:t>
+      </w:r>
+    </w:p>
+    <w:p>
+      <w:pPr>
+        <w:pStyle w:val="ListBullet"/>
+        <w:rPr>
+          <w:b/>
+          <w:u w:val="single"/>
+        </w:rPr>
+      </w:pPr>
+      <w:r>
+        <w:t xml:space="preserve">1 </w:t>
+      </w:r>
+      <w:r>
+        <w:t xml:space="preserve">problem </w:t>
+      </w:r>
+      <w:r>
+        <w:t xml:space="preserve">w/ </w:t>
+      </w:r>
+      <w:r>
+        <w:t xml:space="preserve">this is it often doesn’t quite work, especially when you’ve only got 1 </w:t>
+      </w:r>
+      <w:r>
+        <w:t>dF</w:t>
+      </w:r>
+      <w:r>
+        <w:t xml:space="preserve"> (e.g., when you’re doing a test of indepe</w:t>
+      </w:r>
+      <w:r>
+        <w:t>ndence on a 2x</w:t>
+      </w:r>
+      <w:r>
+        <w:t xml:space="preserve">2 contingency table). </w:t>
+      </w:r>
+    </w:p>
+    <w:p>
+      <w:pPr>
+        <w:pStyle w:val="ListBullet"/>
+        <w:rPr>
+          <w:b/>
+          <w:u w:val="single"/>
+        </w:rPr>
+      </w:pPr>
+      <w:r>
+        <w:t xml:space="preserve">The main reason for this is that the </w:t>
+      </w:r>
+      <w:r>
+        <w:rPr>
+          <w:i/>
+        </w:rPr>
+        <w:t>true</w:t>
+      </w:r>
+      <w:r>
+        <w:t xml:space="preserve"> sampling distribution for the X2 statistic is </w:t>
+      </w:r>
+      <w:r>
+        <w:rPr>
+          <w:i/>
+        </w:rPr>
+        <w:t>actually discrete</w:t>
+      </w:r>
+      <w:r>
+        <w:t xml:space="preserve"> (</w:t>
+      </w:r>
+      <w:r>
+        <w:t xml:space="preserve">b/c </w:t>
+      </w:r>
+      <w:r>
+        <w:t xml:space="preserve">you’re dealing </w:t>
+      </w:r>
+      <w:r>
+        <w:t xml:space="preserve">w/ categorical data), but the </w:t>
+      </w:r>
+      <w:r>
+        <w:rPr>
+          <w:i/>
+        </w:rPr>
+        <w:t>χ</w:t>
+      </w:r>
+      <w:r>
+        <w:rPr>
+          <w:i/>
+        </w:rPr>
+        <w:t>2 distribution is continuous</w:t>
+      </w:r>
+      <w:r>
+        <w:t xml:space="preserve">. </w:t>
+      </w:r>
+    </w:p>
+    <w:p>
+      <w:pPr>
+        <w:pStyle w:val="ListBullet"/>
+        <w:rPr>
+          <w:b/>
+          <w:u w:val="single"/>
+        </w:rPr>
+      </w:pPr>
+      <w:r>
+        <w:t xml:space="preserve">This can introduce systematic problems. </w:t>
+      </w:r>
+    </w:p>
+    <w:p>
+      <w:pPr>
+        <w:pStyle w:val="ListBullet"/>
+        <w:rPr>
+          <w:b/>
+          <w:u w:val="single"/>
+        </w:rPr>
+      </w:pPr>
+      <w:r>
+        <w:lastRenderedPageBreak/>
+        <w:t>Specifically, when n</w:t>
+      </w:r>
+      <w:r>
+        <w:t xml:space="preserve"> is small </w:t>
+      </w:r>
+      <w:r>
+        <w:t xml:space="preserve">+ df = </w:t>
+      </w:r>
+      <w:r>
+        <w:t xml:space="preserve">1, the goodness of fit statistic tends to be “too big”, meaning you actually have a bigger α value than you think (or, equivalently, the p values are a bit too small). </w:t>
+      </w:r>
+    </w:p>
+    <w:p>
+      <w:pPr>
+        <w:pStyle w:val="ListBullet"/>
+        <w:rPr>
+          <w:b/>
+          <w:u w:val="single"/>
+        </w:rPr>
+      </w:pPr>
+      <w:r>
+        <w:t xml:space="preserve">Yates suggested </w:t>
+      </w:r>
+      <w:r>
+        <w:t>a simple fix</w:t>
+      </w:r>
+      <w:r>
+        <w:t xml:space="preserve"> in which you redefine the goodness of fit statistic as: </w:t>
+      </w:r>
+    </w:p>
+    <w:p>
+      <w:pPr>
+        <w:pStyle w:val="ListBullet"/>
+        <w:numPr>
+          <w:ilvl w:val="0"/>
+          <w:numId w:val="0"/>
+        </w:numPr>
+        <w:ind w:left="2520" w:firstLine="360"/>
+        <w:rPr>
+          <w:b/>
+          <w:u w:val="single"/>
+        </w:rPr>
+      </w:pPr>
+      <w:r>
+        <w:rPr>
+          <w:noProof/>
+        </w:rPr>
+        <w:drawing>
+          <wp:inline distT="0" distB="0" distL="0" distR="0" wp14:anchorId="36523FB9" wp14:editId="069D344A">
+            <wp:extent cx="1762125" cy="428625"/>
+            <wp:effectExtent l="0" t="0" r="9525" b="9525"/>
+            <wp:docPr id="9" name="Picture 9"/>
+            <wp:cNvGraphicFramePr>
+              <a:graphicFrameLocks xmlns:a="http://schemas.openxmlformats.org/drawingml/2006/main" noChangeAspect="1"/>
+            </wp:cNvGraphicFramePr>
+            <a:graphic xmlns:a="http://schemas.openxmlformats.org/drawingml/2006/main">
+              <a:graphicData uri="http://schemas.openxmlformats.org/drawingml/2006/picture">
+                <pic:pic xmlns:pic="http://schemas.openxmlformats.org/drawingml/2006/picture">
+                  <pic:nvPicPr>
+                    <pic:cNvPr id="1" name=""/>
+                    <pic:cNvPicPr/>
+                  </pic:nvPicPr>
+                  <pic:blipFill>
+                    <a:blip r:embed="rId46"/>
+                    <a:stretch>
+                      <a:fillRect/>
+                    </a:stretch>
+                  </pic:blipFill>
+                  <pic:spPr>
+                    <a:xfrm>
+                      <a:off x="0" y="0"/>
+                      <a:ext cx="1762125" cy="428625"/>
+                    </a:xfrm>
+                    <a:prstGeom prst="rect">
+                      <a:avLst/>
+                    </a:prstGeom>
+                  </pic:spPr>
+                </pic:pic>
+              </a:graphicData>
+            </a:graphic>
+          </wp:inline>
+        </w:drawing>
+      </w:r>
+    </w:p>
+    <w:p>
+      <w:pPr>
+        <w:pStyle w:val="ListBullet"/>
+        <w:rPr>
+          <w:b/>
+          <w:u w:val="single"/>
+        </w:rPr>
+      </w:pPr>
+      <w:r>
+        <w:t xml:space="preserve">Basically we just subtract </w:t>
+      </w:r>
+      <w:r>
+        <w:t>off 0.5 everywhere</w:t>
+      </w:r>
+    </w:p>
+    <w:p>
+      <w:pPr>
+        <w:pStyle w:val="ListBullet"/>
+        <w:rPr>
+          <w:b/>
+          <w:u w:val="single"/>
+        </w:rPr>
+      </w:pPr>
+      <w:r>
+        <w:t>The</w:t>
+      </w:r>
+      <w:r>
+        <w:t xml:space="preserve"> correction is basically a hack</w:t>
+      </w:r>
+      <w:r>
+        <w:t xml:space="preserve"> + is </w:t>
+      </w:r>
+      <w:r>
+        <w:t>not deri</w:t>
+      </w:r>
+      <w:r>
+        <w:t xml:space="preserve">ved from any principled theory, but rather is </w:t>
+      </w:r>
+      <w:r>
+        <w:t xml:space="preserve">based on an examination of </w:t>
+      </w:r>
+      <w:r>
+        <w:t xml:space="preserve">behavior of the test + </w:t>
+      </w:r>
+      <w:r>
+        <w:t>observing that the correcte</w:t>
+      </w:r>
+      <w:r>
+        <w:t>d version seems to work better</w:t>
+      </w:r>
+    </w:p>
+    <w:p>
+      <w:pPr>
+        <w:pStyle w:val="ListBullet"/>
+        <w:rPr>
+          <w:b/>
+          <w:u w:val="single"/>
+        </w:rPr>
+      </w:pPr>
+      <w:r>
+        <w:t>S</w:t>
+      </w:r>
+      <w:r>
+        <w:t xml:space="preserve">ometimes </w:t>
+      </w:r>
+      <w:r>
+        <w:t xml:space="preserve">you’ll </w:t>
+      </w:r>
+      <w:r>
+        <w:t xml:space="preserve">see R (or any other software) introduce this correction, so it’s kind of useful to know what they’re about. </w:t>
+      </w:r>
+    </w:p>
+    <w:p>
+      <w:pPr>
+        <w:pStyle w:val="ListBullet"/>
+        <w:rPr>
+          <w:b/>
+          <w:u w:val="single"/>
+        </w:rPr>
+      </w:pPr>
+      <w:r>
+        <w:t xml:space="preserve">You’ll know when it happens, because </w:t>
+      </w:r>
+      <w:r>
+        <w:t xml:space="preserve">R’s </w:t>
+      </w:r>
+      <w:r>
+        <w:t xml:space="preserve">output will explicitly say </w:t>
+      </w:r>
+      <w:r>
+        <w:t>it has used a continuity or Yates’ correction</w:t>
+      </w:r>
+    </w:p>
+    <w:p>
+      <w:pPr>
+        <w:pStyle w:val="ListBullet"/>
+        <w:numPr>
+          <w:ilvl w:val="0"/>
+          <w:numId w:val="0"/>
+        </w:numPr>
+        <w:ind w:left="360"/>
+        <w:rPr>
+          <w:b/>
+          <w:u w:val="single"/>
+        </w:rPr>
+      </w:pPr>
+    </w:p>
+    <w:p>
+      <w:pPr>
+        <w:pStyle w:val="ListBullet"/>
+        <w:numPr>
+          <w:ilvl w:val="0"/>
+          <w:numId w:val="0"/>
+        </w:numPr>
+        <w:ind w:left="360" w:hanging="360"/>
+        <w:jc w:val="center"/>
+        <w:rPr>
+          <w:b/>
+          <w:u w:val="single"/>
+        </w:rPr>
+      </w:pPr>
+      <w:r>
+        <w:rPr>
+          <w:b/>
+          <w:u w:val="single"/>
+        </w:rPr>
+        <w:t>12.4 Effect size</w:t>
+      </w:r>
+    </w:p>
+    <w:p>
+      <w:pPr>
+        <w:pStyle w:val="ListBullet"/>
+        <w:numPr>
+          <w:ilvl w:val="0"/>
+          <w:numId w:val="0"/>
+        </w:numPr>
+        <w:ind w:left="360" w:hanging="360"/>
+        <w:jc w:val="center"/>
+        <w:rPr>
+          <w:b/>
+          <w:u w:val="single"/>
+        </w:rPr>
+      </w:pPr>
+    </w:p>
+    <w:p>
+      <w:pPr>
+        <w:pStyle w:val="ListBullet"/>
+        <w:rPr>
+          <w:b/>
+          <w:u w:val="single"/>
+        </w:rPr>
+      </w:pPr>
+      <w:r>
+        <w:t>Remember it’s</w:t>
+      </w:r>
+      <w:r>
+        <w:t xml:space="preserve"> becoming commonplace to ask researchers to report some measure of </w:t>
+      </w:r>
+      <w:r>
+        <w:rPr>
+          <w:b/>
+        </w:rPr>
+        <w:t>effect size</w:t>
+      </w:r>
+      <w:r>
+        <w:t xml:space="preserve">. </w:t>
+      </w:r>
+    </w:p>
+    <w:p>
+      <w:pPr>
+        <w:pStyle w:val="ListBullet"/>
+        <w:rPr>
+          <w:b/>
+          <w:u w:val="single"/>
+        </w:rPr>
+      </w:pPr>
+      <w:r>
+        <w:t>Suppose you’ve run a chi-square test</w:t>
+      </w:r>
+      <w:r>
+        <w:t xml:space="preserve"> </w:t>
+      </w:r>
+      <w:r>
+        <w:t xml:space="preserve">that turns out to be significant = </w:t>
+      </w:r>
+      <w:r>
+        <w:t xml:space="preserve">you now know </w:t>
+      </w:r>
+      <w:r>
+        <w:t>there’</w:t>
+      </w:r>
+      <w:r>
+        <w:t xml:space="preserve">s some association between your variables (independence test) or some deviation from the specified probabilities (goodness of fit test). </w:t>
+      </w:r>
+    </w:p>
+    <w:p>
+      <w:pPr>
+        <w:pStyle w:val="ListBullet"/>
+        <w:rPr>
+          <w:b/>
+          <w:u w:val="single"/>
+        </w:rPr>
+      </w:pPr>
+      <w:r>
+        <w:t>Now to report a measure of effect size</w:t>
+      </w:r>
+      <w:r>
+        <w:t xml:space="preserve"> </w:t>
+      </w:r>
+      <w:r>
+        <w:sym w:font="Wingdings" w:char="F0E0"/>
+      </w:r>
+      <w:r>
+        <w:t xml:space="preserve"> given there is an association/deviation, how strong is it? </w:t>
+      </w:r>
+    </w:p>
+    <w:p>
+      <w:pPr>
+        <w:pStyle w:val="ListBullet"/>
+        <w:rPr>
+          <w:b/>
+          <w:u w:val="single"/>
+        </w:rPr>
+      </w:pPr>
+      <w:r>
+        <w:t xml:space="preserve">There are several different measures </w:t>
+      </w:r>
+      <w:r>
+        <w:t xml:space="preserve">one can </w:t>
+      </w:r>
+      <w:r>
+        <w:t xml:space="preserve">report, </w:t>
+      </w:r>
+      <w:r>
+        <w:t xml:space="preserve">+ </w:t>
+      </w:r>
+      <w:r>
+        <w:t xml:space="preserve">several different tools </w:t>
+      </w:r>
+      <w:r>
+        <w:t xml:space="preserve">one </w:t>
+      </w:r>
+      <w:r>
+        <w:t xml:space="preserve">can use to calculate them. </w:t>
+      </w:r>
+    </w:p>
+    <w:p>
+      <w:pPr>
+        <w:pStyle w:val="ListBullet"/>
+        <w:rPr>
+          <w:b/>
+          <w:u w:val="single"/>
+        </w:rPr>
+      </w:pPr>
+      <w:r>
+        <w:t xml:space="preserve">2 most </w:t>
+      </w:r>
+      <w:r>
+        <w:t>commonly reported measures of effect size</w:t>
+      </w:r>
+      <w:r>
+        <w:t xml:space="preserve"> = </w:t>
+      </w:r>
+      <w:r>
+        <w:t xml:space="preserve">the </w:t>
+      </w:r>
+      <w:r>
+        <w:rPr>
+          <w:b/>
+        </w:rPr>
+        <w:t>φ statistic</w:t>
+      </w:r>
+      <w:r>
+        <w:t xml:space="preserve"> </w:t>
+      </w:r>
+      <w:r>
+        <w:t xml:space="preserve">+ a </w:t>
+      </w:r>
+      <w:r>
+        <w:t xml:space="preserve">superior version </w:t>
+      </w:r>
+      <w:r>
+        <w:rPr>
+          <w:b/>
+        </w:rPr>
+        <w:t>Cramer’s V</w:t>
+      </w:r>
+      <w:r>
+        <w:t xml:space="preserve"> </w:t>
+      </w:r>
+    </w:p>
+    <w:p>
+      <w:pPr>
+        <w:pStyle w:val="ListBullet"/>
+        <w:rPr>
+          <w:b/>
+          <w:u w:val="single"/>
+        </w:rPr>
+      </w:pPr>
+      <w:r>
+        <w:t xml:space="preserve">Mathematically, they’re very simple. </w:t>
+      </w:r>
+    </w:p>
+    <w:p>
+      <w:pPr>
+        <w:pStyle w:val="ListBullet"/>
+        <w:rPr>
+          <w:b/>
+          <w:u w:val="single"/>
+        </w:rPr>
+      </w:pPr>
+      <w:r>
+        <w:t>To calculate φ, just divide X2 value by the sample size</w:t>
+      </w:r>
+      <w:r>
+        <w:t xml:space="preserve"> + </w:t>
+      </w:r>
+      <w:r>
+        <w:t xml:space="preserve">take the square </w:t>
+      </w:r>
+      <w:r>
+        <w:t>root</w:t>
+      </w:r>
+    </w:p>
+    <w:p>
+      <w:pPr>
+        <w:pStyle w:val="ListBullet"/>
+        <w:numPr>
+          <w:ilvl w:val="0"/>
+          <w:numId w:val="0"/>
+        </w:numPr>
+        <w:ind w:left="3960" w:firstLine="360"/>
+        <w:rPr>
+          <w:b/>
+          <w:u w:val="single"/>
+        </w:rPr>
+      </w:pPr>
+      <w:r>
+        <w:rPr>
+          <w:noProof/>
+        </w:rPr>
+        <w:drawing>
+          <wp:inline distT="0" distB="0" distL="0" distR="0" wp14:anchorId="04146363" wp14:editId="7945C948">
+            <wp:extent cx="771525" cy="571500"/>
+            <wp:effectExtent l="0" t="0" r="9525" b="0"/>
+            <wp:docPr id="11" name="Picture 11"/>
+            <wp:cNvGraphicFramePr>
+              <a:graphicFrameLocks xmlns:a="http://schemas.openxmlformats.org/drawingml/2006/main" noChangeAspect="1"/>
+            </wp:cNvGraphicFramePr>
+            <a:graphic xmlns:a="http://schemas.openxmlformats.org/drawingml/2006/main">
+              <a:graphicData uri="http://schemas.openxmlformats.org/drawingml/2006/picture">
+                <pic:pic xmlns:pic="http://schemas.openxmlformats.org/drawingml/2006/picture">
+                  <pic:nvPicPr>
+                    <pic:cNvPr id="1" name=""/>
+                    <pic:cNvPicPr/>
+                  </pic:nvPicPr>
+                  <pic:blipFill>
+                    <a:blip r:embed="rId47"/>
+                    <a:stretch>
+                      <a:fillRect/>
+                    </a:stretch>
+                  </pic:blipFill>
+                  <pic:spPr>
+                    <a:xfrm>
+                      <a:off x="0" y="0"/>
+                      <a:ext cx="771525" cy="571500"/>
+                    </a:xfrm>
+                    <a:prstGeom prst="rect">
+                      <a:avLst/>
+                    </a:prstGeom>
+                  </pic:spPr>
+                </pic:pic>
+              </a:graphicData>
+            </a:graphic>
+          </wp:inline>
+        </w:drawing>
+      </w:r>
+    </w:p>
+    <w:p>
+      <w:pPr>
+        <w:pStyle w:val="ListBullet"/>
+        <w:rPr>
+          <w:b/>
+          <w:i/>
+          <w:u w:val="single"/>
+        </w:rPr>
+      </w:pPr>
+      <w:r>
+        <w:t xml:space="preserve">The idea here is that the φ statistic is supposed to range between 0 (no at all association) </w:t>
+      </w:r>
+      <w:r>
+        <w:t xml:space="preserve">+ </w:t>
+      </w:r>
+      <w:r>
+        <w:t xml:space="preserve">1 (perfect association), </w:t>
+      </w:r>
+      <w:r>
+        <w:rPr>
+          <w:i/>
+        </w:rPr>
+        <w:t>but it doesn’t always do this when your contin</w:t>
+      </w:r>
+      <w:r>
+        <w:rPr>
+          <w:i/>
+        </w:rPr>
+        <w:t>gency table is bigger than 2x2</w:t>
+      </w:r>
+      <w:r>
+        <w:rPr>
+          <w:i/>
+        </w:rPr>
+        <w:t xml:space="preserve">, </w:t>
+      </w:r>
+    </w:p>
+    <w:p>
+      <w:pPr>
+        <w:pStyle w:val="ListBullet"/>
+        <w:rPr>
+          <w:b/>
+          <w:u w:val="single"/>
+        </w:rPr>
+      </w:pPr>
+      <w:r>
+        <w:t>For bigger tab</w:t>
+      </w:r>
+      <w:r>
+        <w:t xml:space="preserve">les, </w:t>
+      </w:r>
+      <w:r>
+        <w:t xml:space="preserve">it’s actually possible to obtain φ </w:t>
+      </w:r>
+      <w:r>
+        <w:t xml:space="preserve">&gt; </w:t>
+      </w:r>
+      <w:r>
+        <w:t xml:space="preserve">1, which is unsatisfactory. </w:t>
+      </w:r>
+    </w:p>
+    <w:p>
+      <w:pPr>
+        <w:pStyle w:val="ListBullet"/>
+        <w:rPr>
+          <w:b/>
+          <w:u w:val="single"/>
+        </w:rPr>
+      </w:pPr>
+      <w:r>
+        <w:t xml:space="preserve">So, to correct for this, people usually prefer to report </w:t>
+      </w:r>
+      <w:r>
+        <w:t xml:space="preserve">Cramer’s V, </w:t>
+      </w:r>
+      <w:r>
+        <w:t xml:space="preserve">a pretty simple adjustment to φ. </w:t>
+      </w:r>
+    </w:p>
+    <w:p>
+      <w:pPr>
+        <w:pStyle w:val="ListBullet"/>
+        <w:rPr>
+          <w:b/>
+          <w:u w:val="single"/>
+        </w:rPr>
+      </w:pPr>
+      <w:r>
+        <w:t xml:space="preserve">If you’ve got a contingency table </w:t>
+      </w:r>
+      <w:r>
+        <w:t xml:space="preserve">w/ </w:t>
+      </w:r>
+      <w:r>
+        <w:t xml:space="preserve">r rows </w:t>
+      </w:r>
+      <w:r>
+        <w:t>+ c columns, then define k =</w:t>
+      </w:r>
+      <w:r>
+        <w:t xml:space="preserve"> min</w:t>
+      </w:r>
+      <w:r>
+        <w:t xml:space="preserve">(r, c) to be the smaller of these 2 </w:t>
+      </w:r>
+      <w:r>
+        <w:t xml:space="preserve">values. </w:t>
+      </w:r>
+    </w:p>
+    <w:p>
+      <w:pPr>
+        <w:pStyle w:val="ListBullet"/>
+        <w:rPr>
+          <w:b/>
+          <w:u w:val="single"/>
+        </w:rPr>
+      </w:pPr>
+      <w:r>
+        <w:t xml:space="preserve">If so, </w:t>
+      </w:r>
+      <w:r>
+        <w:t>Cramer’s V statistic is:</w:t>
+      </w:r>
+    </w:p>
+    <w:p>
+      <w:pPr>
+        <w:pStyle w:val="ListBullet"/>
+        <w:numPr>
+          <w:ilvl w:val="0"/>
+          <w:numId w:val="0"/>
+        </w:numPr>
+        <w:ind w:left="3240" w:firstLine="360"/>
+        <w:rPr>
+          <w:b/>
+          <w:u w:val="single"/>
+        </w:rPr>
+      </w:pPr>
+      <w:r>
+        <w:rPr>
+          <w:noProof/>
+        </w:rPr>
+        <w:drawing>
+          <wp:inline distT="0" distB="0" distL="0" distR="0" wp14:anchorId="6BB3A910" wp14:editId="07B2463C">
+            <wp:extent cx="1228725" cy="542925"/>
+            <wp:effectExtent l="0" t="0" r="9525" b="9525"/>
+            <wp:docPr id="34" name="Picture 34"/>
+            <wp:cNvGraphicFramePr>
+              <a:graphicFrameLocks xmlns:a="http://schemas.openxmlformats.org/drawingml/2006/main" noChangeAspect="1"/>
+            </wp:cNvGraphicFramePr>
+            <a:graphic xmlns:a="http://schemas.openxmlformats.org/drawingml/2006/main">
+              <a:graphicData uri="http://schemas.openxmlformats.org/drawingml/2006/picture">
+                <pic:pic xmlns:pic="http://schemas.openxmlformats.org/drawingml/2006/picture">
+                  <pic:nvPicPr>
+                    <pic:cNvPr id="1" name=""/>
+                    <pic:cNvPicPr/>
+                  </pic:nvPicPr>
+                  <pic:blipFill>
+                    <a:blip r:embed="rId48"/>
+                    <a:stretch>
+                      <a:fillRect/>
+                    </a:stretch>
+                  </pic:blipFill>
+                  <pic:spPr>
+                    <a:xfrm>
+                      <a:off x="0" y="0"/>
+                      <a:ext cx="1228725" cy="542925"/>
+                    </a:xfrm>
+                    <a:prstGeom prst="rect">
+                      <a:avLst/>
+                    </a:prstGeom>
+                  </pic:spPr>
+                </pic:pic>
+              </a:graphicData>
+            </a:graphic>
+          </wp:inline>
+        </w:drawing>
+      </w:r>
+    </w:p>
+    <w:p>
+      <w:pPr>
+        <w:pStyle w:val="ListBullet"/>
+        <w:rPr>
+          <w:b/>
+          <w:u w:val="single"/>
+        </w:rPr>
+      </w:pPr>
+      <w:r>
+        <w:t xml:space="preserve">This seems to be a fairly popular measure, presumably </w:t>
+      </w:r>
+      <w:r>
+        <w:t xml:space="preserve">b/c </w:t>
+      </w:r>
+      <w:r>
+        <w:t>it’s easy to calculate</w:t>
+      </w:r>
+      <w:r>
+        <w:t xml:space="preserve"> + </w:t>
+      </w:r>
+      <w:r>
+        <w:t>gives answer</w:t>
+      </w:r>
+      <w:r>
+        <w:t>s that aren’t completely silly</w:t>
+      </w:r>
+    </w:p>
+    <w:p>
+      <w:pPr>
+        <w:pStyle w:val="ListBullet"/>
+        <w:rPr>
+          <w:b/>
+          <w:u w:val="single"/>
+        </w:rPr>
+      </w:pPr>
+      <w:r>
+        <w:t xml:space="preserve">V really does range from 0 (no at all association) to 1 (perfect association). </w:t>
+      </w:r>
+    </w:p>
+    <w:p>
+      <w:pPr>
+        <w:pStyle w:val="ListBullet"/>
+        <w:rPr>
+          <w:b/>
+          <w:u w:val="single"/>
+        </w:rPr>
+      </w:pPr>
+      <w:r>
+        <w:t>Calculating V or φ is ob</w:t>
+      </w:r>
+      <w:r>
+        <w:t>viously pretty straightforward, s</w:t>
+      </w:r>
+      <w:r>
+        <w:t xml:space="preserve">o much so core packages in R don’t have functions to do it, though other packages do. </w:t>
+      </w:r>
+    </w:p>
+    <w:p>
+      <w:pPr>
+        <w:pStyle w:val="ListBullet"/>
+        <w:rPr>
+          <w:b/>
+          <w:u w:val="single"/>
+        </w:rPr>
+      </w:pPr>
+      <w:r>
+        <w:rPr>
+          <w:b/>
+        </w:rPr>
+        <w:lastRenderedPageBreak/>
+        <w:t>lsr</w:t>
+      </w:r>
+      <w:r>
+        <w:t xml:space="preserve"> package</w:t>
+      </w:r>
+      <w:r>
+        <w:t xml:space="preserve"> </w:t>
+      </w:r>
+      <w:r>
+        <w:sym w:font="Wingdings" w:char="F0E0"/>
+      </w:r>
+      <w:r>
+        <w:t xml:space="preserve"> </w:t>
+      </w:r>
+      <w:r>
+        <w:rPr>
+          <w:b/>
+        </w:rPr>
+        <w:t>cramersV()</w:t>
+      </w:r>
+      <w:r>
+        <w:t>takes a contingency table as input</w:t>
+      </w:r>
+      <w:r>
+        <w:t xml:space="preserve"> + </w:t>
+      </w:r>
+      <w:r>
+        <w:t>prints out effect size</w:t>
+      </w:r>
+    </w:p>
+    <w:p>
+      <w:pPr>
+        <w:pStyle w:val="ListBullet"/>
+        <w:numPr>
+          <w:ilvl w:val="0"/>
+          <w:numId w:val="0"/>
+        </w:numPr>
+        <w:ind w:left="2520" w:firstLine="360"/>
+        <w:rPr>
+          <w:b/>
+          <w:u w:val="single"/>
+        </w:rPr>
+      </w:pPr>
+      <w:r>
+        <w:rPr>
+          <w:noProof/>
+        </w:rPr>
+        <w:drawing>
+          <wp:inline distT="0" distB="0" distL="0" distR="0" wp14:anchorId="180775A4" wp14:editId="76744E73">
+            <wp:extent cx="2209800" cy="447675"/>
+            <wp:effectExtent l="0" t="0" r="0" b="9525"/>
+            <wp:docPr id="47" name="Picture 47"/>
+            <wp:cNvGraphicFramePr>
+              <a:graphicFrameLocks xmlns:a="http://schemas.openxmlformats.org/drawingml/2006/main" noChangeAspect="1"/>
+            </wp:cNvGraphicFramePr>
+            <a:graphic xmlns:a="http://schemas.openxmlformats.org/drawingml/2006/main">
+              <a:graphicData uri="http://schemas.openxmlformats.org/drawingml/2006/picture">
+                <pic:pic xmlns:pic="http://schemas.openxmlformats.org/drawingml/2006/picture">
+                  <pic:nvPicPr>
+                    <pic:cNvPr id="1" name=""/>
+                    <pic:cNvPicPr/>
+                  </pic:nvPicPr>
+                  <pic:blipFill>
+                    <a:blip r:embed="rId49"/>
+                    <a:stretch>
+                      <a:fillRect/>
+                    </a:stretch>
+                  </pic:blipFill>
+                  <pic:spPr>
+                    <a:xfrm>
+                      <a:off x="0" y="0"/>
+                      <a:ext cx="2209800" cy="447675"/>
+                    </a:xfrm>
+                    <a:prstGeom prst="rect">
+                      <a:avLst/>
+                    </a:prstGeom>
+                  </pic:spPr>
+                </pic:pic>
+              </a:graphicData>
+            </a:graphic>
+          </wp:inline>
+        </w:drawing>
+      </w:r>
+    </w:p>
+    <w:p>
+      <w:pPr>
+        <w:pStyle w:val="ListBullet"/>
+        <w:rPr>
+          <w:b/>
+          <w:u w:val="single"/>
+        </w:rPr>
+      </w:pPr>
+      <w:r>
+        <w:t xml:space="preserve">However, if using </w:t>
+      </w:r>
+      <w:r>
+        <w:rPr>
+          <w:b/>
+        </w:rPr>
+        <w:t>associationTest()</w:t>
+      </w:r>
+      <w:r>
+        <w:rPr>
+          <w:b/>
+        </w:rPr>
+        <w:t xml:space="preserve"> </w:t>
+      </w:r>
+      <w:r>
+        <w:t xml:space="preserve">to do analysis, you won’t actually need to use this at all, </w:t>
+      </w:r>
+      <w:r>
+        <w:t>b/c it reports the Cram</w:t>
+      </w:r>
+      <w:r>
+        <w:t>er’s V sta</w:t>
+      </w:r>
+      <w:r>
+        <w:t>tistic as part of the output.</w:t>
+      </w:r>
+    </w:p>
+    <w:p>
+      <w:pPr>
+        <w:pStyle w:val="ListBullet"/>
+        <w:rPr>
+          <w:b/>
+          <w:u w:val="single"/>
+        </w:rPr>
+      </w:pPr>
+      <w:r>
+        <w:t>I</w:t>
+      </w:r>
+      <w:r>
+        <w:t xml:space="preserve">t’s worth mentioning the </w:t>
+      </w:r>
+      <w:r>
+        <w:rPr>
+          <w:b/>
+        </w:rPr>
+        <w:t>assocstats()</w:t>
+      </w:r>
+      <w:r>
+        <w:t xml:space="preserve"> function in the </w:t>
+      </w:r>
+      <w:r>
+        <w:rPr>
+          <w:b/>
+        </w:rPr>
+        <w:t>vcd</w:t>
+      </w:r>
+      <w:r>
+        <w:t xml:space="preserve"> package. </w:t>
+      </w:r>
+    </w:p>
+    <w:p>
+      <w:pPr>
+        <w:pStyle w:val="ListBullet"/>
+        <w:rPr>
+          <w:b/>
+          <w:u w:val="single"/>
+        </w:rPr>
+      </w:pPr>
+      <w:r>
+        <w:t xml:space="preserve">A </w:t>
+      </w:r>
+      <w:r>
+        <w:t xml:space="preserve">command like </w:t>
+      </w:r>
+      <w:r>
+        <w:rPr>
+          <w:b/>
+        </w:rPr>
+        <w:t>assocstats( chapekFrequencies )</w:t>
+      </w:r>
+      <w:r>
+        <w:t xml:space="preserve"> will run the χ</w:t>
+      </w:r>
+      <w:r>
+        <w:t xml:space="preserve">2 test as well as the </w:t>
+      </w:r>
+      <w:r>
+        <w:rPr>
+          <w:b/>
+        </w:rPr>
+        <w:t>likelihood ratio test</w:t>
+      </w:r>
+      <w:r>
+        <w:rPr>
+          <w:b/>
+        </w:rPr>
+        <w:t xml:space="preserve"> + </w:t>
+      </w:r>
+      <w:r>
+        <w:t xml:space="preserve">report </w:t>
+      </w:r>
+      <w:r>
+        <w:t xml:space="preserve">3 </w:t>
+      </w:r>
+      <w:r>
+        <w:t>different measures of</w:t>
+      </w:r>
+      <w:r>
+        <w:t xml:space="preserve"> effect size </w:t>
+      </w:r>
+      <w:r>
+        <w:sym w:font="Wingdings" w:char="F0E8"/>
+      </w:r>
+      <w:r>
+        <w:t xml:space="preserve"> φ, , Cram</w:t>
+      </w:r>
+      <w:r>
+        <w:t xml:space="preserve">er’s V , </w:t>
+      </w:r>
+      <w:r>
+        <w:t xml:space="preserve">+ </w:t>
+      </w:r>
+      <w:r>
+        <w:t xml:space="preserve">the </w:t>
+      </w:r>
+      <w:r>
+        <w:rPr>
+          <w:b/>
+        </w:rPr>
+        <w:t>contingency coefficient</w:t>
+      </w:r>
+      <w:r>
+        <w:t xml:space="preserve"> </w:t>
+      </w:r>
+    </w:p>
+    <w:p>
+      <w:pPr>
+        <w:pStyle w:val="ListBullet"/>
+        <w:numPr>
+          <w:ilvl w:val="0"/>
+          <w:numId w:val="0"/>
+        </w:numPr>
+        <w:ind w:left="360"/>
+        <w:rPr>
+          <w:b/>
+          <w:u w:val="single"/>
+        </w:rPr>
+      </w:pPr>
+    </w:p>
+    <w:p>
+      <w:pPr>
+        <w:pStyle w:val="ListBullet"/>
+        <w:numPr>
+          <w:ilvl w:val="0"/>
+          <w:numId w:val="0"/>
+        </w:numPr>
+        <w:ind w:left="360" w:hanging="360"/>
+        <w:jc w:val="center"/>
+        <w:rPr>
+          <w:b/>
+          <w:u w:val="single"/>
+        </w:rPr>
+      </w:pPr>
+      <w:r>
+        <w:rPr>
+          <w:b/>
+          <w:u w:val="single"/>
+        </w:rPr>
+        <w:t>12.5 Assumptions of the test(s)</w:t>
+      </w:r>
+    </w:p>
+    <w:p>
+      <w:pPr>
+        <w:pStyle w:val="ListBullet"/>
+        <w:numPr>
+          <w:ilvl w:val="0"/>
+          <w:numId w:val="0"/>
+        </w:numPr>
+        <w:ind w:left="360"/>
+        <w:rPr>
+          <w:b/>
+          <w:u w:val="single"/>
+        </w:rPr>
+      </w:pPr>
+    </w:p>
+    <w:p>
+      <w:pPr>
+        <w:pStyle w:val="ListBullet"/>
+        <w:rPr>
+          <w:b/>
+          <w:u w:val="single"/>
+        </w:rPr>
+      </w:pPr>
+      <w:r>
+        <w:rPr>
+          <w:b/>
+        </w:rPr>
+        <w:t>All statistical tests make assumptions</w:t>
+      </w:r>
+      <w:r>
+        <w:t xml:space="preserve">, </w:t>
+      </w:r>
+      <w:r>
+        <w:t>+</w:t>
+      </w:r>
+      <w:r>
+        <w:t xml:space="preserve"> it’s usually a good idea to check that assumptions are met. </w:t>
+      </w:r>
+    </w:p>
+    <w:p>
+      <w:pPr>
+        <w:pStyle w:val="ListBullet"/>
+        <w:rPr>
+          <w:b/>
+          <w:u w:val="single"/>
+        </w:rPr>
+      </w:pPr>
+      <w:r>
+        <w:t xml:space="preserve">For the chi-square </w:t>
+      </w:r>
+      <w:r>
+        <w:t>test</w:t>
+      </w:r>
+      <w:r>
+        <w:t>, assumptions are</w:t>
+      </w:r>
+      <w:r>
+        <w:t>:</w:t>
+      </w:r>
+    </w:p>
+    <w:p>
+      <w:pPr>
+        <w:pStyle w:val="ListBullet"/>
+        <w:tabs>
+          <w:tab w:val="clear" w:pos="360"/>
+          <w:tab w:val="num" w:pos="720"/>
+        </w:tabs>
+        <w:ind w:left="720"/>
+        <w:rPr>
+          <w:b/>
+          <w:u w:val="single"/>
+        </w:rPr>
+      </w:pPr>
+      <w:r>
+        <w:rPr>
+          <w:u w:val="single"/>
+        </w:rPr>
+        <w:t xml:space="preserve">Expected frequencies are sufficiently large. </w:t>
+      </w:r>
+    </w:p>
+    <w:p>
+      <w:pPr>
+        <w:pStyle w:val="ListBullet"/>
+        <w:tabs>
+          <w:tab w:val="clear" w:pos="360"/>
+          <w:tab w:val="num" w:pos="1080"/>
+        </w:tabs>
+        <w:ind w:left="1080"/>
+        <w:rPr>
+          <w:b/>
+          <w:u w:val="single"/>
+        </w:rPr>
+      </w:pPr>
+      <w:r>
+        <w:t xml:space="preserve">Remember </w:t>
+      </w:r>
+      <w:r>
+        <w:t>the χ</w:t>
+      </w:r>
+      <w:r>
+        <w:t xml:space="preserve">2 sampling distribution emerges </w:t>
+      </w:r>
+      <w:r>
+        <w:t xml:space="preserve">b/c </w:t>
+      </w:r>
+      <w:r>
+        <w:t>the binomial distribution is pretty similar to a norm</w:t>
+      </w:r>
+      <w:r>
+        <w:t>al distribution</w:t>
+      </w:r>
+    </w:p>
+    <w:p>
+      <w:pPr>
+        <w:pStyle w:val="ListBullet"/>
+        <w:tabs>
+          <w:tab w:val="clear" w:pos="360"/>
+          <w:tab w:val="num" w:pos="1080"/>
+        </w:tabs>
+        <w:ind w:left="1080"/>
+        <w:rPr>
+          <w:b/>
+          <w:u w:val="single"/>
+        </w:rPr>
+      </w:pPr>
+      <w:r>
+        <w:t xml:space="preserve">But, </w:t>
+      </w:r>
+      <w:r>
+        <w:t xml:space="preserve">this is only true when the </w:t>
+      </w:r>
+      <w:r>
+        <w:t xml:space="preserve"># </w:t>
+      </w:r>
+      <w:r>
+        <w:t xml:space="preserve">of observations is sufficiently large. </w:t>
+      </w:r>
+    </w:p>
+    <w:p>
+      <w:pPr>
+        <w:pStyle w:val="ListBullet"/>
+        <w:tabs>
+          <w:tab w:val="clear" w:pos="360"/>
+          <w:tab w:val="num" w:pos="1080"/>
+        </w:tabs>
+        <w:ind w:left="1080"/>
+        <w:rPr>
+          <w:b/>
+          <w:u w:val="single"/>
+        </w:rPr>
+      </w:pPr>
+      <w:r>
+        <w:t>I</w:t>
+      </w:r>
+      <w:r>
+        <w:t xml:space="preserve">n </w:t>
+      </w:r>
+      <w:r>
+        <w:t xml:space="preserve">practice, </w:t>
+      </w:r>
+      <w:r>
+        <w:t xml:space="preserve">all expected frequencies need to be reasonably big. </w:t>
+      </w:r>
+    </w:p>
+    <w:p>
+      <w:pPr>
+        <w:pStyle w:val="ListBullet"/>
+        <w:tabs>
+          <w:tab w:val="clear" w:pos="360"/>
+          <w:tab w:val="num" w:pos="1080"/>
+        </w:tabs>
+        <w:ind w:left="1080"/>
+        <w:rPr>
+          <w:b/>
+          <w:u w:val="single"/>
+        </w:rPr>
+      </w:pPr>
+      <w:r>
+        <w:t xml:space="preserve">How big is reasonably big? Opinions differ, but the default assumption seems to be </w:t>
+      </w:r>
+      <w:r>
+        <w:t xml:space="preserve">you’d </w:t>
+      </w:r>
+      <w:r>
+        <w:t xml:space="preserve">like to see all expected frequencies </w:t>
+      </w:r>
+      <w:r>
+        <w:t xml:space="preserve">&gt; 5, though for larger tables you’d </w:t>
+      </w:r>
+      <w:r>
+        <w:t xml:space="preserve">probably be okay if at least 80% of expected frequencies are </w:t>
+      </w:r>
+      <w:r>
+        <w:t xml:space="preserve">&gt; </w:t>
+      </w:r>
+      <w:r>
+        <w:t xml:space="preserve">5 </w:t>
+      </w:r>
+      <w:r>
+        <w:t xml:space="preserve">+ </w:t>
+      </w:r>
+      <w:r>
+        <w:t xml:space="preserve">none </w:t>
+      </w:r>
+      <w:r>
+        <w:t xml:space="preserve">are &lt; </w:t>
+      </w:r>
+      <w:r>
+        <w:t xml:space="preserve">1. </w:t>
+      </w:r>
+    </w:p>
+    <w:p>
+      <w:pPr>
+        <w:pStyle w:val="ListBullet"/>
+        <w:tabs>
+          <w:tab w:val="clear" w:pos="360"/>
+          <w:tab w:val="num" w:pos="1080"/>
+        </w:tabs>
+        <w:ind w:left="1080"/>
+        <w:rPr>
+          <w:b/>
+          <w:u w:val="single"/>
+        </w:rPr>
+      </w:pPr>
+      <w:r>
+        <w:t xml:space="preserve">These are </w:t>
+      </w:r>
+      <w:r>
+        <w:t xml:space="preserve">rough guidelines, not hard </w:t>
+      </w:r>
+      <w:r>
+        <w:t xml:space="preserve">+ </w:t>
+      </w:r>
+      <w:r>
+        <w:t>fast rules</w:t>
+      </w:r>
+      <w:r>
+        <w:t xml:space="preserve">, + </w:t>
+      </w:r>
+      <w:r>
+        <w:t xml:space="preserve">seem to be somewhat conservative </w:t>
+      </w:r>
+    </w:p>
+    <w:p>
+      <w:pPr>
+        <w:pStyle w:val="ListBullet"/>
+        <w:tabs>
+          <w:tab w:val="clear" w:pos="360"/>
+          <w:tab w:val="num" w:pos="720"/>
+        </w:tabs>
+        <w:ind w:left="720"/>
+        <w:rPr>
+          <w:b/>
+          <w:u w:val="single"/>
+        </w:rPr>
+      </w:pPr>
+      <w:r>
+        <w:rPr>
+          <w:u w:val="single"/>
+        </w:rPr>
+        <w:t>Data are independent of one another</w:t>
+      </w:r>
+      <w:r>
+        <w:t xml:space="preserve">. </w:t>
+      </w:r>
+    </w:p>
+    <w:p>
+      <w:pPr>
+        <w:pStyle w:val="ListBullet"/>
+        <w:tabs>
+          <w:tab w:val="clear" w:pos="360"/>
+          <w:tab w:val="num" w:pos="1080"/>
+        </w:tabs>
+        <w:ind w:left="1080"/>
+        <w:rPr>
+          <w:b/>
+          <w:u w:val="single"/>
+        </w:rPr>
+      </w:pPr>
+      <w:r>
+        <w:t xml:space="preserve">1 </w:t>
+      </w:r>
+      <w:r>
+        <w:t xml:space="preserve">somewhat hidden assumption of </w:t>
+      </w:r>
+      <w:r>
+        <w:t xml:space="preserve">a </w:t>
+      </w:r>
+      <w:r>
+        <w:t xml:space="preserve">chi-square test is you have to genuinely believe the observations are independent. </w:t>
+      </w:r>
+    </w:p>
+    <w:p>
+      <w:pPr>
+        <w:pStyle w:val="ListBullet"/>
+        <w:tabs>
+          <w:tab w:val="clear" w:pos="360"/>
+          <w:tab w:val="num" w:pos="1080"/>
+        </w:tabs>
+        <w:ind w:left="1080"/>
+        <w:rPr>
+          <w:b/>
+          <w:u w:val="single"/>
+        </w:rPr>
+      </w:pPr>
+      <w:r>
+        <w:t xml:space="preserve">Suppose </w:t>
+      </w:r>
+      <w:r>
+        <w:t xml:space="preserve">we’re </w:t>
+      </w:r>
+      <w:r>
+        <w:t>interested in proportion of babies born at a p</w:t>
+      </w:r>
+      <w:r>
+        <w:t xml:space="preserve">articular hospital that are boy + observed </w:t>
+      </w:r>
+      <w:r>
+        <w:t xml:space="preserve">20 girls </w:t>
+      </w:r>
+      <w:r>
+        <w:t xml:space="preserve">+ </w:t>
+      </w:r>
+      <w:r>
+        <w:t xml:space="preserve">only 10 boys. </w:t>
+      </w:r>
+    </w:p>
+    <w:p>
+      <w:pPr>
+        <w:pStyle w:val="ListBullet"/>
+        <w:tabs>
+          <w:tab w:val="clear" w:pos="360"/>
+          <w:tab w:val="num" w:pos="1080"/>
+        </w:tabs>
+        <w:ind w:left="1080"/>
+        <w:rPr>
+          <w:b/>
+          <w:u w:val="single"/>
+        </w:rPr>
+      </w:pPr>
+      <w:r>
+        <w:t xml:space="preserve">Seems like a pretty convincing difference, </w:t>
+      </w:r>
+      <w:r>
+        <w:t>b</w:t>
+      </w:r>
+      <w:r>
+        <w:t xml:space="preserve">ut later on, it turns out </w:t>
+      </w:r>
+      <w:r>
+        <w:t xml:space="preserve">we’d </w:t>
+      </w:r>
+      <w:r>
+        <w:t>actually walk</w:t>
+      </w:r>
+      <w:r>
+        <w:t xml:space="preserve">ed into the same ward 10 times + </w:t>
+      </w:r>
+      <w:r>
+        <w:t xml:space="preserve">only seen 2 girls </w:t>
+      </w:r>
+      <w:r>
+        <w:t xml:space="preserve">+ </w:t>
+      </w:r>
+      <w:r>
+        <w:t>1 boy</w:t>
+      </w:r>
+    </w:p>
+    <w:p>
+      <w:pPr>
+        <w:pStyle w:val="ListBullet"/>
+        <w:tabs>
+          <w:tab w:val="clear" w:pos="360"/>
+          <w:tab w:val="num" w:pos="1080"/>
+        </w:tabs>
+        <w:ind w:left="1080"/>
+        <w:rPr>
+          <w:b/>
+          <w:u w:val="single"/>
+        </w:rPr>
+      </w:pPr>
+      <w:r>
+        <w:t>O</w:t>
+      </w:r>
+      <w:r>
+        <w:t>riginal 30 observations were massively non-independent</w:t>
+      </w:r>
+      <w:r>
+        <w:t xml:space="preserve"> + </w:t>
+      </w:r>
+      <w:r>
+        <w:t xml:space="preserve">were only in fact equivalent to 3 independent observations. </w:t>
+      </w:r>
+    </w:p>
+    <w:p>
+      <w:pPr>
+        <w:pStyle w:val="ListBullet"/>
+        <w:tabs>
+          <w:tab w:val="clear" w:pos="360"/>
+          <w:tab w:val="num" w:pos="1080"/>
+        </w:tabs>
+        <w:ind w:left="1080"/>
+        <w:rPr>
+          <w:b/>
+          <w:u w:val="single"/>
+        </w:rPr>
+      </w:pPr>
+      <w:r>
+        <w:t xml:space="preserve">This </w:t>
+      </w:r>
+      <w:r>
+        <w:t xml:space="preserve">is an extreme example, but it illustrates the basic issue. </w:t>
+      </w:r>
+    </w:p>
+    <w:p>
+      <w:pPr>
+        <w:pStyle w:val="ListBullet"/>
+        <w:tabs>
+          <w:tab w:val="clear" w:pos="360"/>
+          <w:tab w:val="num" w:pos="1080"/>
+        </w:tabs>
+        <w:ind w:left="1080"/>
+        <w:rPr>
+          <w:b/>
+          <w:u w:val="single"/>
+        </w:rPr>
+      </w:pPr>
+      <w:r>
+        <w:rPr>
+          <w:b/>
+        </w:rPr>
+        <w:t>Nonindependence</w:t>
+      </w:r>
+      <w:r>
+        <w:t xml:space="preserve"> </w:t>
+      </w:r>
+      <w:r>
+        <w:t>messes things up + s</w:t>
+      </w:r>
+      <w:r>
+        <w:t>ometimes causes you to falsely reject the null</w:t>
+      </w:r>
+    </w:p>
+    <w:p>
+      <w:pPr>
+        <w:pStyle w:val="ListBullet"/>
+        <w:tabs>
+          <w:tab w:val="clear" w:pos="360"/>
+          <w:tab w:val="num" w:pos="1080"/>
+        </w:tabs>
+        <w:ind w:left="1080"/>
+        <w:rPr>
+          <w:b/>
+          <w:u w:val="single"/>
+        </w:rPr>
+      </w:pPr>
+      <w:r>
+        <w:t xml:space="preserve">It </w:t>
+      </w:r>
+      <w:r>
+        <w:t xml:space="preserve">can go the other way too. </w:t>
+      </w:r>
+    </w:p>
+    <w:p>
+      <w:pPr>
+        <w:pStyle w:val="ListBullet"/>
+        <w:tabs>
+          <w:tab w:val="clear" w:pos="360"/>
+          <w:tab w:val="num" w:pos="1080"/>
+        </w:tabs>
+        <w:ind w:left="1080"/>
+        <w:rPr>
+          <w:b/>
+          <w:u w:val="single"/>
+        </w:rPr>
+      </w:pPr>
+      <w:r>
+        <w:t>C</w:t>
+      </w:r>
+      <w:r>
+        <w:t xml:space="preserve">onsider what would happen if </w:t>
+      </w:r>
+      <w:r>
+        <w:t xml:space="preserve">we’d </w:t>
+      </w:r>
+      <w:r>
+        <w:t>done the cards experiment sl</w:t>
+      </w:r>
+      <w:r>
+        <w:t xml:space="preserve">ightly differently + </w:t>
+      </w:r>
+      <w:r>
+        <w:t xml:space="preserve">instead of asking 200 people to try to imagine sampling </w:t>
+      </w:r>
+      <w:r>
+        <w:t xml:space="preserve">1 </w:t>
+      </w:r>
+      <w:r>
+        <w:t xml:space="preserve">card at random, </w:t>
+      </w:r>
+      <w:r>
+        <w:t xml:space="preserve">we </w:t>
+      </w:r>
+      <w:r>
+        <w:t xml:space="preserve">asked 50 people to select 4 cards. </w:t>
+      </w:r>
+    </w:p>
+    <w:p>
+      <w:pPr>
+        <w:pStyle w:val="ListBullet"/>
+        <w:tabs>
+          <w:tab w:val="clear" w:pos="360"/>
+          <w:tab w:val="num" w:pos="1080"/>
+        </w:tabs>
+        <w:ind w:left="1080"/>
+        <w:rPr>
+          <w:b/>
+          <w:u w:val="single"/>
+        </w:rPr>
+      </w:pPr>
+      <w:r>
+        <w:t xml:space="preserve">1 </w:t>
+      </w:r>
+      <w:r>
+        <w:t xml:space="preserve">possibility </w:t>
+      </w:r>
+      <w:r>
+        <w:t xml:space="preserve">= </w:t>
+      </w:r>
+      <w:r>
+        <w:t xml:space="preserve">everyone selects </w:t>
+      </w:r>
+      <w:r>
+        <w:t xml:space="preserve">1 </w:t>
+      </w:r>
+      <w:r>
+        <w:t xml:space="preserve">heart, club, </w:t>
+      </w:r>
+      <w:r>
+        <w:t xml:space="preserve">diamond, + </w:t>
+      </w:r>
+      <w:r>
+        <w:t xml:space="preserve">spade (the </w:t>
+      </w:r>
+      <w:r>
+        <w:rPr>
+          <w:b/>
+        </w:rPr>
+        <w:t>representativeness heuristic</w:t>
+      </w:r>
+      <w:r>
+        <w:t xml:space="preserve">). </w:t>
+      </w:r>
+    </w:p>
+    <w:p>
+      <w:pPr>
+        <w:pStyle w:val="ListBullet"/>
+        <w:tabs>
+          <w:tab w:val="clear" w:pos="360"/>
+          <w:tab w:val="num" w:pos="1080"/>
+        </w:tabs>
+        <w:ind w:left="1080"/>
+        <w:rPr>
+          <w:b/>
+          <w:u w:val="single"/>
+        </w:rPr>
+      </w:pPr>
+      <w:r>
+        <w:t xml:space="preserve">This is highly non-random </w:t>
+      </w:r>
+      <w:r>
+        <w:t>behavior</w:t>
+      </w:r>
+      <w:r>
+        <w:t xml:space="preserve"> from people, but in this case, </w:t>
+      </w:r>
+      <w:r>
+        <w:t>we’d</w:t>
+      </w:r>
+      <w:r>
+        <w:t xml:space="preserve"> get</w:t>
+      </w:r>
+      <w:r>
+        <w:t xml:space="preserve"> an observed frequency of 50 fo</w:t>
+      </w:r>
+      <w:r>
+        <w:t xml:space="preserve">r all </w:t>
+      </w:r>
+      <w:r>
+        <w:t xml:space="preserve">4 </w:t>
+      </w:r>
+      <w:r>
+        <w:t xml:space="preserve">suits. </w:t>
+      </w:r>
+    </w:p>
+    <w:p>
+      <w:pPr>
+        <w:pStyle w:val="ListBullet"/>
+        <w:tabs>
+          <w:tab w:val="clear" w:pos="360"/>
+          <w:tab w:val="num" w:pos="1080"/>
+        </w:tabs>
+        <w:ind w:left="1080"/>
+        <w:rPr>
+          <w:b/>
+          <w:u w:val="single"/>
+        </w:rPr>
+      </w:pPr>
+      <w:r>
+        <w:t>For this example, the fact that the observations are non-independent (</w:t>
+      </w:r>
+      <w:r>
+        <w:t xml:space="preserve">b/c </w:t>
+      </w:r>
+      <w:r>
+        <w:t xml:space="preserve">the </w:t>
+      </w:r>
+      <w:r>
+        <w:t xml:space="preserve">4 </w:t>
+      </w:r>
+      <w:r>
+        <w:t xml:space="preserve">cards </w:t>
+      </w:r>
+      <w:r>
+        <w:t xml:space="preserve">picked </w:t>
+      </w:r>
+      <w:r>
+        <w:t>will be related to each other) actually leads to the opposite effect</w:t>
+      </w:r>
+      <w:r>
+        <w:t xml:space="preserve"> = </w:t>
+      </w:r>
+      <w:r>
+        <w:t xml:space="preserve">falsely retaining the null. </w:t>
+      </w:r>
+    </w:p>
+    <w:p>
+      <w:pPr>
+        <w:pStyle w:val="ListBullet"/>
+        <w:tabs>
+          <w:tab w:val="clear" w:pos="360"/>
+          <w:tab w:val="num" w:pos="1080"/>
+        </w:tabs>
+        <w:ind w:left="1080"/>
+        <w:rPr>
+          <w:b/>
+          <w:u w:val="single"/>
+        </w:rPr>
+      </w:pPr>
+      <w:r>
+        <w:lastRenderedPageBreak/>
+        <w:t xml:space="preserve">If you happen to find yourself in a situation where independence is violated, it may be possible to use the </w:t>
+      </w:r>
+      <w:r>
+        <w:rPr>
+          <w:b/>
+        </w:rPr>
+        <w:t>McNemar test</w:t>
+      </w:r>
+      <w:r>
+        <w:t xml:space="preserve"> or the </w:t>
+      </w:r>
+      <w:r>
+        <w:rPr>
+          <w:b/>
+        </w:rPr>
+        <w:t>Cochran test</w:t>
+      </w:r>
+      <w:r>
+        <w:t xml:space="preserve"> </w:t>
+      </w:r>
+    </w:p>
+    <w:p>
+      <w:pPr>
+        <w:pStyle w:val="ListBullet"/>
+        <w:tabs>
+          <w:tab w:val="clear" w:pos="360"/>
+          <w:tab w:val="num" w:pos="1080"/>
+        </w:tabs>
+        <w:ind w:left="1080"/>
+        <w:rPr>
+          <w:b/>
+          <w:u w:val="single"/>
+        </w:rPr>
+      </w:pPr>
+      <w:r>
+        <w:t xml:space="preserve">Similarly, if expected cell counts are too small, check out the </w:t>
+      </w:r>
+      <w:r>
+        <w:rPr>
+          <w:b/>
+        </w:rPr>
+        <w:t>Fisher exact test</w:t>
+      </w:r>
+      <w:r>
+        <w:t xml:space="preserve">. </w:t>
+      </w:r>
+    </w:p>
+    <w:p>
+      <w:pPr>
+        <w:pStyle w:val="ListBullet"/>
+        <w:numPr>
+          <w:ilvl w:val="0"/>
+          <w:numId w:val="0"/>
+        </w:numPr>
+        <w:tabs>
+          <w:tab w:val="num" w:pos="1080"/>
+        </w:tabs>
+        <w:ind w:left="360" w:hanging="360"/>
+        <w:rPr>
+          <w:b/>
+          <w:u w:val="single"/>
+        </w:rPr>
+      </w:pPr>
+    </w:p>
+    <w:p>
+      <w:pPr>
+        <w:pStyle w:val="ListBullet"/>
+        <w:numPr>
+          <w:ilvl w:val="0"/>
+          <w:numId w:val="0"/>
+        </w:numPr>
+        <w:tabs>
+          <w:tab w:val="num" w:pos="1080"/>
+        </w:tabs>
+        <w:ind w:left="360" w:hanging="360"/>
+        <w:rPr>
+          <w:b/>
+          <w:u w:val="single"/>
+        </w:rPr>
+      </w:pPr>
       <w:bookmarkStart w:id="0" w:name="_GoBack"/>
       <w:bookmarkEnd w:id="0"/>
+      <w:r>
+        <w:t xml:space="preserve">12.6 The most typical way to do chi-square tests in R When discussing how to do a chi-square goodness of fit test (Section 12.1.7) and the chi-square test of independence (Section 12.2.2), I introduced you to two separate functions in the lsr package. We ran our goodness of fit tests using the goodnessOfFitTest() function, and our tests of independence (or association) using the associationTest() function. And both of those functions produced quite - 371 - detailed output, showing you the relevant descriptive statistics, printing out explicit reminders of what the hypotheses are, and so on. When you’re first starting out, it can be very handy to be given this sort of guidance. However, once you start becoming a bit more proficient in statistics and in R it can start to get very tiresome. A real statistician hardly needs to be told what the null and alternative hypotheses for a chi-square test are, and if an advanced R user wants the descriptive statistics to be printed out, they know how to produce them! For this reason, the basic chisq.test() function in R is a lot more terse in its output, and because the mathematics that underpin the goodness of fit test and the test of independence is basically the same in each case, it can run either test depending on what kind of input it is given. First, here’s the goodness of fit test. Suppose you have the frequency table observed that we used earlier, &gt; observed clubs diamonds hearts spades 35 51 64 50 If you want to run the goodness of fit test against the hypothesis that all four suits are equally likely to appear, then all you need to do is input this frequenct table to the chisq.test() function: &gt; chisq.test( x = observed ) Chi-squared test for given probabilities data: observed X-squared = 8.44, df = 3, p-value = 0.03774 Notice that the output is very compressed in comparison to the goodnessOfFitTest() function. It doesn’t bother to give you any descriptive statistics, it doesn’t tell you what null hypothesis is being tested, and so on. And as long as you already understand the test, that’s not a problem. Once you start getting familiar with R and with statistics, you’ll probably find that you prefer this simple output rather than the rather lengthy output that goodnessOfFitTest() produces. Anyway, if you want to change the null hypothesis, it’s exactly the same as before, just specify the probabilities using the p argument. For instance: &gt; chisq.test( x = observed, p = c(.2, .3, .3, .2) ) Chi-squared test for given probabilities data: observed X-squared = 4.7417, df = 3, p-value = 0.1917 Again, these are the same numbers that the goodnessOfFitTest() function reports at the end of the output. It just hasn’t included any of the other details. What about a test of independence? As it turns out, the chisq.test() function is pretty clever.11 If you input a cross-tabulation rather than a simple frequency table, it realises that you’re asking for a test of independence and not a goodness of fit test. Recall that we already have this cross-tabulation stored as the chapekFrequencies variable: &gt; chapekFrequencies species choice robot human puppy 13 15 flower 30 13 data 44 65 11Not really. - 372 - To get the test of independence, all we have to do is feed this frequency table into the chisq.test() function like so: &gt; chisq.test( chapekFrequencies ) Pearson’s Chi-squared test data: chapekFrequencies X-squared = 10.7216, df = 2, p-value = 0.004697 Again, the numbers are the same as last time, it’s just that the output is very terse and doesn’t really explain what’s going on in the rather tedious way that associationTest() does. As before, my intuition is that when you’re just getting started it’s easier to use something like </w:t>
+      </w:r>
+      <w:r>
+        <w:lastRenderedPageBreak/>
+        <w:t>associationTest() because it shows you more detail about what’s going on, but later on you’ll probably find that chisq.test() is more convenient.</w:t>
+      </w:r>
     </w:p>
     <w:sectPr>
       <w:pgSz w:w="12240" w:h="15840"/>
@@ -9602,6 +10811,137 @@
       </w:rPr>
     </w:lvl>
   </w:abstractNum>
+  <w:abstractNum w:abstractNumId="1" w15:restartNumberingAfterBreak="0">
+    <w:nsid w:val="1EA27379"/>
+    <w:multiLevelType w:val="multilevel"/>
+    <w:tmpl w:val="7E9208CE"/>
+    <w:lvl w:ilvl="0">
+      <w:start w:val="12"/>
+      <w:numFmt w:val="decimal"/>
+      <w:lvlText w:val="%1"/>
+      <w:lvlJc w:val="left"/>
+      <w:pPr>
+        <w:ind w:left="384" w:hanging="384"/>
+      </w:pPr>
+      <w:rPr>
+        <w:rFonts w:hint="default"/>
+        <w:b/>
+        <w:u w:val="single"/>
+      </w:rPr>
+    </w:lvl>
+    <w:lvl w:ilvl="1">
+      <w:start w:val="3"/>
+      <w:numFmt w:val="decimal"/>
+      <w:lvlText w:val="%1.%2"/>
+      <w:lvlJc w:val="left"/>
+      <w:pPr>
+        <w:ind w:left="384" w:hanging="384"/>
+      </w:pPr>
+      <w:rPr>
+        <w:rFonts w:hint="default"/>
+        <w:b/>
+        <w:u w:val="single"/>
+      </w:rPr>
+    </w:lvl>
+    <w:lvl w:ilvl="2">
+      <w:start w:val="1"/>
+      <w:numFmt w:val="decimal"/>
+      <w:lvlText w:val="%1.%2.%3"/>
+      <w:lvlJc w:val="left"/>
+      <w:pPr>
+        <w:ind w:left="720" w:hanging="720"/>
+      </w:pPr>
+      <w:rPr>
+        <w:rFonts w:hint="default"/>
+        <w:b/>
+        <w:u w:val="single"/>
+      </w:rPr>
+    </w:lvl>
+    <w:lvl w:ilvl="3">
+      <w:start w:val="1"/>
+      <w:numFmt w:val="decimal"/>
+      <w:lvlText w:val="%1.%2.%3.%4"/>
+      <w:lvlJc w:val="left"/>
+      <w:pPr>
+        <w:ind w:left="720" w:hanging="720"/>
+      </w:pPr>
+      <w:rPr>
+        <w:rFonts w:hint="default"/>
+        <w:b/>
+        <w:u w:val="single"/>
+      </w:rPr>
+    </w:lvl>
+    <w:lvl w:ilvl="4">
+      <w:start w:val="1"/>
+      <w:numFmt w:val="decimal"/>
+      <w:lvlText w:val="%1.%2.%3.%4.%5"/>
+      <w:lvlJc w:val="left"/>
+      <w:pPr>
+        <w:ind w:left="1080" w:hanging="1080"/>
+      </w:pPr>
+      <w:rPr>
+        <w:rFonts w:hint="default"/>
+        <w:b/>
+        <w:u w:val="single"/>
+      </w:rPr>
+    </w:lvl>
+    <w:lvl w:ilvl="5">
+      <w:start w:val="1"/>
+      <w:numFmt w:val="decimal"/>
+      <w:lvlText w:val="%1.%2.%3.%4.%5.%6"/>
+      <w:lvlJc w:val="left"/>
+      <w:pPr>
+        <w:ind w:left="1080" w:hanging="1080"/>
+      </w:pPr>
+      <w:rPr>
+        <w:rFonts w:hint="default"/>
+        <w:b/>
+        <w:u w:val="single"/>
+      </w:rPr>
+    </w:lvl>
+    <w:lvl w:ilvl="6">
+      <w:start w:val="1"/>
+      <w:numFmt w:val="decimal"/>
+      <w:lvlText w:val="%1.%2.%3.%4.%5.%6.%7"/>
+      <w:lvlJc w:val="left"/>
+      <w:pPr>
+        <w:ind w:left="1440" w:hanging="1440"/>
+      </w:pPr>
+      <w:rPr>
+        <w:rFonts w:hint="default"/>
+        <w:b/>
+        <w:u w:val="single"/>
+      </w:rPr>
+    </w:lvl>
+    <w:lvl w:ilvl="7">
+      <w:start w:val="1"/>
+      <w:numFmt w:val="decimal"/>
+      <w:lvlText w:val="%1.%2.%3.%4.%5.%6.%7.%8"/>
+      <w:lvlJc w:val="left"/>
+      <w:pPr>
+        <w:ind w:left="1440" w:hanging="1440"/>
+      </w:pPr>
+      <w:rPr>
+        <w:rFonts w:hint="default"/>
+        <w:b/>
+        <w:u w:val="single"/>
+      </w:rPr>
+    </w:lvl>
+    <w:lvl w:ilvl="8">
+      <w:start w:val="1"/>
+      <w:numFmt w:val="decimal"/>
+      <w:lvlText w:val="%1.%2.%3.%4.%5.%6.%7.%8.%9"/>
+      <w:lvlJc w:val="left"/>
+      <w:pPr>
+        <w:ind w:left="1800" w:hanging="1800"/>
+      </w:pPr>
+      <w:rPr>
+        <w:rFonts w:hint="default"/>
+        <w:b/>
+        <w:u w:val="single"/>
+      </w:rPr>
+    </w:lvl>
+  </w:abstractNum>
   <w:num w:numId="1">
     <w:abstractNumId w:val="0"/>
   </w:num>
@@ -9612,6 +10952,12 @@
     <w:abstractNumId w:val="0"/>
   </w:num>
   <w:num w:numId="4">
+    <w:abstractNumId w:val="0"/>
+  </w:num>
+  <w:num w:numId="5">
+    <w:abstractNumId w:val="1"/>
+  </w:num>
+  <w:num w:numId="6">
     <w:abstractNumId w:val="0"/>
   </w:num>
 </w:numbering>
@@ -9740,6 +11086,7 @@
     <w:lsdException w:name="HTML Sample" w:semiHidden="1" w:unhideWhenUsed="1"/>
     <w:lsdException w:name="HTML Typewriter" w:semiHidden="1" w:unhideWhenUsed="1"/>
     <w:lsdException w:name="HTML Variable" w:semiHidden="1" w:unhideWhenUsed="1"/>
+    <w:lsdException w:name="Normal Table" w:semiHidden="1" w:unhideWhenUsed="1"/>
     <w:lsdException w:name="annotation subject" w:semiHidden="1" w:unhideWhenUsed="1"/>
     <w:lsdException w:name="No List" w:semiHidden="1" w:unhideWhenUsed="1"/>
     <w:lsdException w:name="Outline List 1" w:semiHidden="1" w:unhideWhenUsed="1"/>
@@ -9783,8 +11130,10 @@
     <w:lsdException w:name="Table Elegant" w:semiHidden="1" w:unhideWhenUsed="1"/>
     <w:lsdException w:name="Table Professional" w:semiHidden="1" w:unhideWhenUsed="1"/>
     <w:lsdException w:name="Table Subtle 1" w:semiHidden="1" w:unhideWhenUsed="1"/>
+    <w:lsdException w:name="Table Subtle 2" w:semiHidden="1" w:unhideWhenUsed="1"/>
     <w:lsdException w:name="Table Web 1" w:semiHidden="1" w:unhideWhenUsed="1"/>
     <w:lsdException w:name="Table Web 2" w:semiHidden="1" w:unhideWhenUsed="1"/>
+    <w:lsdException w:name="Table Web 3" w:semiHidden="1" w:unhideWhenUsed="1"/>
     <w:lsdException w:name="Balloon Text" w:semiHidden="1" w:unhideWhenUsed="1"/>
     <w:lsdException w:name="Table Grid" w:uiPriority="39"/>
     <w:lsdException w:name="Table Theme" w:semiHidden="1" w:unhideWhenUsed="1"/>

</xml_diff>

<commit_message>
Finish up to Ch 12.8 in LSR
</commit_message>
<xml_diff>
--- a/Stats/LSR/LSR_Chapter12_CategoricalDataAnalysis.docx
+++ b/Stats/LSR/LSR_Chapter12_CategoricalDataAnalysis.docx
@@ -8934,13 +8934,7 @@
         </w:rPr>
       </w:pPr>
       <w:r>
-        <w:t xml:space="preserve">Remember </w:t>
-      </w:r>
-      <w:r>
-        <w:t>the χ</w:t>
-      </w:r>
-      <w:r>
-        <w:t xml:space="preserve">2 test is based on an approximation, specifically on the assumption that </w:t>
+        <w:t xml:space="preserve">Remember the χ2 test is based on an approximation, specifically on the assumption that </w:t>
       </w:r>
       <w:r>
         <w:t xml:space="preserve">the </w:t>
@@ -10763,20 +10757,1671 @@
           <w:tab w:val="num" w:pos="1080"/>
         </w:tabs>
         <w:ind w:left="360" w:hanging="360"/>
-        <w:rPr>
-          <w:b/>
-          <w:u w:val="single"/>
-        </w:rPr>
+        <w:jc w:val="center"/>
+      </w:pPr>
+      <w:r>
+        <w:rPr>
+          <w:b/>
+          <w:u w:val="single"/>
+        </w:rPr>
+        <w:t>12.6 The most typical way to do chi-square tests in R</w:t>
+      </w:r>
+    </w:p>
+    <w:p>
+      <w:pPr>
+        <w:pStyle w:val="ListBullet"/>
+        <w:numPr>
+          <w:ilvl w:val="0"/>
+          <w:numId w:val="0"/>
+        </w:numPr>
+        <w:ind w:left="360"/>
+        <w:rPr>
+          <w:b/>
+          <w:u w:val="single"/>
+        </w:rPr>
+      </w:pPr>
+    </w:p>
+    <w:p>
+      <w:pPr>
+        <w:pStyle w:val="ListBullet"/>
+        <w:rPr>
+          <w:b/>
+          <w:u w:val="single"/>
+        </w:rPr>
+      </w:pPr>
+      <w:r>
+        <w:t xml:space="preserve">When </w:t>
+      </w:r>
+      <w:r>
+        <w:t xml:space="preserve">doing </w:t>
+      </w:r>
+      <w:r>
+        <w:t xml:space="preserve">chi-square goodness of fit </w:t>
+      </w:r>
+      <w:r>
+        <w:t xml:space="preserve">or </w:t>
+      </w:r>
+      <w:r>
+        <w:t xml:space="preserve">chi-square tests </w:t>
+      </w:r>
+      <w:r>
+        <w:t xml:space="preserve">of </w:t>
+      </w:r>
+      <w:r>
+        <w:t xml:space="preserve">independence in R w/ lsr, run </w:t>
+      </w:r>
+      <w:r>
+        <w:t xml:space="preserve">goodness of fit tests </w:t>
+      </w:r>
+      <w:r>
+        <w:t xml:space="preserve">w/ </w:t>
+      </w:r>
+      <w:r>
+        <w:t xml:space="preserve">goodnessOfFitTest() </w:t>
+      </w:r>
+      <w:r>
+        <w:t xml:space="preserve">+ tests of independence/association w/ </w:t>
+      </w:r>
+      <w:r>
+        <w:t>associationTest()</w:t>
+      </w:r>
+    </w:p>
+    <w:p>
+      <w:pPr>
+        <w:pStyle w:val="ListBullet"/>
+        <w:rPr>
+          <w:b/>
+          <w:u w:val="single"/>
+        </w:rPr>
+      </w:pPr>
+      <w:r>
+        <w:t xml:space="preserve">Both </w:t>
+      </w:r>
+      <w:r>
+        <w:t xml:space="preserve">functions produce </w:t>
+      </w:r>
+      <w:r>
+        <w:t xml:space="preserve">quite </w:t>
+      </w:r>
+      <w:r>
+        <w:t xml:space="preserve">detailed output </w:t>
+      </w:r>
+      <w:r>
+        <w:t>showing the relevant descriptive</w:t>
+      </w:r>
+      <w:r>
+        <w:t xml:space="preserve"> stats</w:t>
+      </w:r>
+      <w:r>
+        <w:t xml:space="preserve">, printing out explicit reminders of what the hypotheses are, </w:t>
+      </w:r>
+      <w:r>
+        <w:t xml:space="preserve">+ </w:t>
+      </w:r>
+      <w:r>
+        <w:t xml:space="preserve">so on. </w:t>
+      </w:r>
+    </w:p>
+    <w:p>
+      <w:pPr>
+        <w:pStyle w:val="ListBullet"/>
+        <w:rPr>
+          <w:b/>
+          <w:u w:val="single"/>
+        </w:rPr>
+      </w:pPr>
+      <w:r>
+        <w:t xml:space="preserve">When first starting out, it can be very handy to be given this sort of guidance. </w:t>
+      </w:r>
+    </w:p>
+    <w:p>
+      <w:pPr>
+        <w:pStyle w:val="ListBullet"/>
+        <w:rPr>
+          <w:b/>
+          <w:u w:val="single"/>
+        </w:rPr>
+      </w:pPr>
+      <w:r>
+        <w:t xml:space="preserve">However, once more proficient in </w:t>
+      </w:r>
+      <w:r>
+        <w:t xml:space="preserve">stats + </w:t>
+      </w:r>
+      <w:r>
+        <w:t>in R it c</w:t>
+      </w:r>
+      <w:r>
+        <w:t>an start to get very tiresome</w:t>
+      </w:r>
+    </w:p>
+    <w:p>
+      <w:pPr>
+        <w:pStyle w:val="ListBullet"/>
+        <w:rPr>
+          <w:b/>
+          <w:u w:val="single"/>
+        </w:rPr>
+      </w:pPr>
+      <w:r>
+        <w:t xml:space="preserve">A real statistician hardly needs to be told what the null </w:t>
+      </w:r>
+      <w:r>
+        <w:t xml:space="preserve">+ </w:t>
+      </w:r>
+      <w:r>
+        <w:t xml:space="preserve">alternative for a chi-square test are, </w:t>
+      </w:r>
+      <w:r>
+        <w:t>+</w:t>
+      </w:r>
+      <w:r>
+        <w:t xml:space="preserve">if an advanced R user wants descriptive </w:t>
+      </w:r>
+      <w:r>
+        <w:t xml:space="preserve">stats </w:t>
+      </w:r>
+      <w:r>
+        <w:t>to be printed out,</w:t>
+      </w:r>
+      <w:r>
+        <w:t xml:space="preserve"> they know how to produce them</w:t>
+      </w:r>
+    </w:p>
+    <w:p>
+      <w:pPr>
+        <w:pStyle w:val="ListBullet"/>
+        <w:rPr>
+          <w:b/>
+          <w:u w:val="single"/>
+        </w:rPr>
+      </w:pPr>
+      <w:r>
+        <w:t xml:space="preserve">Base stats </w:t>
+      </w:r>
+      <w:r>
+        <w:rPr>
+          <w:b/>
+        </w:rPr>
+        <w:t>chisq.test()</w:t>
+      </w:r>
+      <w:r>
+        <w:t xml:space="preserve"> is </w:t>
+      </w:r>
+      <w:r>
+        <w:t xml:space="preserve">a lot more terse in output, </w:t>
+      </w:r>
+      <w:r>
+        <w:t xml:space="preserve">+ b/c </w:t>
+      </w:r>
+      <w:r>
+        <w:t xml:space="preserve">the math that underpins </w:t>
+      </w:r>
+      <w:r>
+        <w:t xml:space="preserve">the goodness of fit test </w:t>
+      </w:r>
+      <w:r>
+        <w:t xml:space="preserve">+ </w:t>
+      </w:r>
+      <w:r>
+        <w:t xml:space="preserve">test of independence is basically the same, it can run </w:t>
+      </w:r>
+      <w:r>
+        <w:rPr>
+          <w:i/>
+        </w:rPr>
+        <w:t>either</w:t>
+      </w:r>
+      <w:r>
+        <w:t xml:space="preserve"> depending on input given. </w:t>
+      </w:r>
+    </w:p>
+    <w:p>
+      <w:pPr>
+        <w:pStyle w:val="ListBullet"/>
+        <w:rPr>
+          <w:b/>
+          <w:u w:val="single"/>
+        </w:rPr>
+      </w:pPr>
+      <w:r>
+        <w:rPr>
+          <w:u w:val="single"/>
+        </w:rPr>
+        <w:t xml:space="preserve">Goodness </w:t>
+      </w:r>
+      <w:r>
+        <w:rPr>
+          <w:u w:val="single"/>
+        </w:rPr>
+        <w:t>of fit test</w:t>
+      </w:r>
+      <w:r>
+        <w:t xml:space="preserve">. </w:t>
+      </w:r>
+    </w:p>
+    <w:p>
+      <w:pPr>
+        <w:pStyle w:val="ListBullet"/>
+        <w:tabs>
+          <w:tab w:val="clear" w:pos="360"/>
+          <w:tab w:val="num" w:pos="720"/>
+        </w:tabs>
+        <w:ind w:left="720"/>
+        <w:rPr>
+          <w:b/>
+          <w:u w:val="single"/>
+        </w:rPr>
+      </w:pPr>
+      <w:r>
+        <w:t xml:space="preserve">Suppose you have </w:t>
+      </w:r>
+      <w:r>
+        <w:t xml:space="preserve">this observed </w:t>
+      </w:r>
+      <w:r>
+        <w:t>frequency table</w:t>
+      </w:r>
+      <w:r>
+        <w:rPr>
+          <w:b/>
+        </w:rPr>
+        <w:tab/>
+      </w:r>
+      <w:r>
+        <w:rPr>
+          <w:b/>
+        </w:rPr>
+        <w:tab/>
+      </w:r>
+      <w:r>
+        <w:rPr>
+          <w:b/>
+        </w:rPr>
+        <w:tab/>
+      </w:r>
+      <w:r>
+        <w:rPr>
+          <w:b/>
+        </w:rPr>
+        <w:tab/>
+      </w:r>
+    </w:p>
+    <w:p>
+      <w:pPr>
+        <w:pStyle w:val="ListBullet"/>
+        <w:numPr>
+          <w:ilvl w:val="0"/>
+          <w:numId w:val="0"/>
+        </w:numPr>
+        <w:tabs>
+          <w:tab w:val="num" w:pos="720"/>
+        </w:tabs>
+        <w:ind w:left="360"/>
+        <w:rPr>
+          <w:b/>
+          <w:u w:val="single"/>
+        </w:rPr>
+      </w:pPr>
+      <w:r>
+        <w:rPr>
+          <w:b/>
+        </w:rPr>
+        <w:tab/>
+      </w:r>
+      <w:r>
+        <w:rPr>
+          <w:b/>
+        </w:rPr>
+        <w:tab/>
+      </w:r>
+      <w:r>
+        <w:rPr>
+          <w:b/>
+        </w:rPr>
+        <w:tab/>
+      </w:r>
+      <w:r>
+        <w:rPr>
+          <w:b/>
+        </w:rPr>
+        <w:tab/>
+      </w:r>
+      <w:r>
+        <w:rPr>
+          <w:noProof/>
+        </w:rPr>
+        <w:drawing>
+          <wp:inline distT="0" distB="0" distL="0" distR="0" wp14:anchorId="6B77966C" wp14:editId="5BF30EDA">
+            <wp:extent cx="2419350" cy="381000"/>
+            <wp:effectExtent l="0" t="0" r="0" b="0"/>
+            <wp:docPr id="10" name="Picture 10"/>
+            <wp:cNvGraphicFramePr>
+              <a:graphicFrameLocks xmlns:a="http://schemas.openxmlformats.org/drawingml/2006/main" noChangeAspect="1"/>
+            </wp:cNvGraphicFramePr>
+            <a:graphic xmlns:a="http://schemas.openxmlformats.org/drawingml/2006/main">
+              <a:graphicData uri="http://schemas.openxmlformats.org/drawingml/2006/picture">
+                <pic:pic xmlns:pic="http://schemas.openxmlformats.org/drawingml/2006/picture">
+                  <pic:nvPicPr>
+                    <pic:cNvPr id="1" name=""/>
+                    <pic:cNvPicPr/>
+                  </pic:nvPicPr>
+                  <pic:blipFill>
+                    <a:blip r:embed="rId50"/>
+                    <a:stretch>
+                      <a:fillRect/>
+                    </a:stretch>
+                  </pic:blipFill>
+                  <pic:spPr>
+                    <a:xfrm>
+                      <a:off x="0" y="0"/>
+                      <a:ext cx="2419350" cy="381000"/>
+                    </a:xfrm>
+                    <a:prstGeom prst="rect">
+                      <a:avLst/>
+                    </a:prstGeom>
+                  </pic:spPr>
+                </pic:pic>
+              </a:graphicData>
+            </a:graphic>
+          </wp:inline>
+        </w:drawing>
+      </w:r>
+    </w:p>
+    <w:p>
+      <w:pPr>
+        <w:pStyle w:val="ListBullet"/>
+        <w:tabs>
+          <w:tab w:val="clear" w:pos="360"/>
+          <w:tab w:val="num" w:pos="720"/>
+        </w:tabs>
+        <w:ind w:left="720"/>
+        <w:rPr>
+          <w:b/>
+          <w:u w:val="single"/>
+        </w:rPr>
+      </w:pPr>
+      <w:r>
+        <w:t>T</w:t>
+      </w:r>
+      <w:r>
+        <w:t xml:space="preserve">o run goodness of fit against the hypothesis that all </w:t>
+      </w:r>
+      <w:r>
+        <w:t xml:space="preserve">4 </w:t>
+      </w:r>
+      <w:r>
+        <w:t>suits are equally likely to appear</w:t>
+      </w:r>
+      <w:r>
+        <w:t xml:space="preserve">, input this frequency </w:t>
+      </w:r>
+      <w:r>
+        <w:t xml:space="preserve">table to </w:t>
+      </w:r>
+      <w:r>
+        <w:rPr>
+          <w:b/>
+        </w:rPr>
+        <w:t>chisq.test()</w:t>
+      </w:r>
+      <w:r>
+        <w:t xml:space="preserve"> </w:t>
+      </w:r>
+    </w:p>
+    <w:p>
+      <w:pPr>
+        <w:pStyle w:val="ListBullet"/>
+        <w:numPr>
+          <w:ilvl w:val="0"/>
+          <w:numId w:val="0"/>
+        </w:numPr>
+        <w:ind w:left="1440" w:firstLine="720"/>
+        <w:rPr>
+          <w:b/>
+          <w:u w:val="single"/>
+        </w:rPr>
+      </w:pPr>
+      <w:r>
+        <w:rPr>
+          <w:noProof/>
+        </w:rPr>
+        <w:drawing>
+          <wp:inline distT="0" distB="0" distL="0" distR="0" wp14:anchorId="1510D52F" wp14:editId="437E4470">
+            <wp:extent cx="2979420" cy="752379"/>
+            <wp:effectExtent l="0" t="0" r="0" b="0"/>
+            <wp:docPr id="48" name="Picture 48"/>
+            <wp:cNvGraphicFramePr>
+              <a:graphicFrameLocks xmlns:a="http://schemas.openxmlformats.org/drawingml/2006/main" noChangeAspect="1"/>
+            </wp:cNvGraphicFramePr>
+            <a:graphic xmlns:a="http://schemas.openxmlformats.org/drawingml/2006/main">
+              <a:graphicData uri="http://schemas.openxmlformats.org/drawingml/2006/picture">
+                <pic:pic xmlns:pic="http://schemas.openxmlformats.org/drawingml/2006/picture">
+                  <pic:nvPicPr>
+                    <pic:cNvPr id="1" name=""/>
+                    <pic:cNvPicPr/>
+                  </pic:nvPicPr>
+                  <pic:blipFill>
+                    <a:blip r:embed="rId51"/>
+                    <a:stretch>
+                      <a:fillRect/>
+                    </a:stretch>
+                  </pic:blipFill>
+                  <pic:spPr>
+                    <a:xfrm>
+                      <a:off x="0" y="0"/>
+                      <a:ext cx="3017523" cy="762001"/>
+                    </a:xfrm>
+                    <a:prstGeom prst="rect">
+                      <a:avLst/>
+                    </a:prstGeom>
+                  </pic:spPr>
+                </pic:pic>
+              </a:graphicData>
+            </a:graphic>
+          </wp:inline>
+        </w:drawing>
+      </w:r>
+    </w:p>
+    <w:p>
+      <w:pPr>
+        <w:pStyle w:val="ListBullet"/>
+        <w:tabs>
+          <w:tab w:val="clear" w:pos="360"/>
+          <w:tab w:val="num" w:pos="720"/>
+        </w:tabs>
+        <w:ind w:left="720"/>
+        <w:rPr>
+          <w:b/>
+          <w:u w:val="single"/>
+        </w:rPr>
+      </w:pPr>
+      <w:r>
+        <w:t>Notice the output is very compressed in comparison to goodnessOfFitTest()</w:t>
+      </w:r>
+      <w:r>
+        <w:t xml:space="preserve">, </w:t>
+      </w:r>
+      <w:r>
+        <w:t>doesn’t bother to give descriptive</w:t>
+      </w:r>
+      <w:r>
+        <w:t xml:space="preserve"> stats</w:t>
+      </w:r>
+      <w:r>
+        <w:t xml:space="preserve">, doesn’t tell you </w:t>
+      </w:r>
+      <w:r>
+        <w:t xml:space="preserve">the </w:t>
+      </w:r>
+      <w:r>
+        <w:t xml:space="preserve">null is being tested, </w:t>
+      </w:r>
+      <w:r>
+        <w:t xml:space="preserve">+ </w:t>
+      </w:r>
+      <w:r>
+        <w:t xml:space="preserve">so on. </w:t>
+      </w:r>
+    </w:p>
+    <w:p>
+      <w:pPr>
+        <w:pStyle w:val="ListBullet"/>
+        <w:tabs>
+          <w:tab w:val="clear" w:pos="360"/>
+          <w:tab w:val="num" w:pos="720"/>
+        </w:tabs>
+        <w:ind w:left="720"/>
+        <w:rPr>
+          <w:b/>
+          <w:u w:val="single"/>
+        </w:rPr>
+      </w:pPr>
+      <w:r>
+        <w:t xml:space="preserve">As </w:t>
+      </w:r>
+      <w:r>
+        <w:t xml:space="preserve">long as you already understand the test, that’s not a problem. </w:t>
+      </w:r>
+    </w:p>
+    <w:p>
+      <w:pPr>
+        <w:pStyle w:val="ListBullet"/>
+        <w:tabs>
+          <w:tab w:val="clear" w:pos="360"/>
+          <w:tab w:val="num" w:pos="720"/>
+        </w:tabs>
+        <w:ind w:left="720"/>
+        <w:rPr>
+          <w:b/>
+          <w:u w:val="single"/>
+        </w:rPr>
+      </w:pPr>
+      <w:r>
+        <w:t xml:space="preserve">Once you start getting familiar </w:t>
+      </w:r>
+      <w:r>
+        <w:t xml:space="preserve">w/ </w:t>
+      </w:r>
+      <w:r>
+        <w:t xml:space="preserve">R </w:t>
+      </w:r>
+      <w:r>
+        <w:t>+ stat</w:t>
+      </w:r>
+      <w:r>
+        <w:t xml:space="preserve">s, you’ll probably prefer </w:t>
+      </w:r>
+      <w:r>
+        <w:t xml:space="preserve">this simpler </w:t>
+      </w:r>
+      <w:r>
+        <w:t xml:space="preserve">output </w:t>
+      </w:r>
+    </w:p>
+    <w:p>
+      <w:pPr>
+        <w:pStyle w:val="ListBullet"/>
+        <w:tabs>
+          <w:tab w:val="clear" w:pos="360"/>
+          <w:tab w:val="num" w:pos="720"/>
+        </w:tabs>
+        <w:ind w:left="720"/>
+        <w:rPr>
+          <w:b/>
+          <w:u w:val="single"/>
+        </w:rPr>
+      </w:pPr>
+      <w:r>
+        <w:t>T</w:t>
+      </w:r>
+      <w:r>
+        <w:t>o change the null, i</w:t>
+      </w:r>
+      <w:r>
+        <w:t xml:space="preserve">t’s exactly the same as before: </w:t>
+      </w:r>
+      <w:r>
+        <w:t xml:space="preserve">specify the probabilities using </w:t>
+      </w:r>
+      <w:r>
+        <w:t xml:space="preserve">arg </w:t>
+      </w:r>
+      <w:r>
+        <w:t xml:space="preserve">p </w:t>
+      </w:r>
+    </w:p>
+    <w:p>
+      <w:pPr>
+        <w:pStyle w:val="ListBullet"/>
+        <w:numPr>
+          <w:ilvl w:val="0"/>
+          <w:numId w:val="0"/>
+        </w:numPr>
+        <w:ind w:left="1440" w:firstLine="720"/>
+        <w:rPr>
+          <w:b/>
+          <w:u w:val="single"/>
+        </w:rPr>
+      </w:pPr>
+      <w:r>
+        <w:rPr>
+          <w:noProof/>
+        </w:rPr>
+        <w:drawing>
+          <wp:inline distT="0" distB="0" distL="0" distR="0" wp14:anchorId="06AD8B6F" wp14:editId="3D0D9907">
+            <wp:extent cx="2766060" cy="649605"/>
+            <wp:effectExtent l="0" t="0" r="0" b="0"/>
+            <wp:docPr id="49" name="Picture 49"/>
+            <wp:cNvGraphicFramePr>
+              <a:graphicFrameLocks xmlns:a="http://schemas.openxmlformats.org/drawingml/2006/main" noChangeAspect="1"/>
+            </wp:cNvGraphicFramePr>
+            <a:graphic xmlns:a="http://schemas.openxmlformats.org/drawingml/2006/main">
+              <a:graphicData uri="http://schemas.openxmlformats.org/drawingml/2006/picture">
+                <pic:pic xmlns:pic="http://schemas.openxmlformats.org/drawingml/2006/picture">
+                  <pic:nvPicPr>
+                    <pic:cNvPr id="1" name=""/>
+                    <pic:cNvPicPr/>
+                  </pic:nvPicPr>
+                  <pic:blipFill>
+                    <a:blip r:embed="rId52"/>
+                    <a:stretch>
+                      <a:fillRect/>
+                    </a:stretch>
+                  </pic:blipFill>
+                  <pic:spPr>
+                    <a:xfrm>
+                      <a:off x="0" y="0"/>
+                      <a:ext cx="2772466" cy="651109"/>
+                    </a:xfrm>
+                    <a:prstGeom prst="rect">
+                      <a:avLst/>
+                    </a:prstGeom>
+                  </pic:spPr>
+                </pic:pic>
+              </a:graphicData>
+            </a:graphic>
+          </wp:inline>
+        </w:drawing>
+      </w:r>
+    </w:p>
+    <w:p>
+      <w:pPr>
+        <w:pStyle w:val="ListBullet"/>
+        <w:tabs>
+          <w:tab w:val="clear" w:pos="360"/>
+          <w:tab w:val="num" w:pos="720"/>
+        </w:tabs>
+        <w:ind w:left="720"/>
+        <w:rPr>
+          <w:b/>
+          <w:u w:val="single"/>
+        </w:rPr>
+      </w:pPr>
+      <w:r>
+        <w:t>Again, these are the same numbers goodnessOfFitTest()</w:t>
+      </w:r>
+      <w:r>
+        <w:t xml:space="preserve"> reported but w/ less </w:t>
+      </w:r>
+      <w:r>
+        <w:t xml:space="preserve">details. </w:t>
+      </w:r>
+    </w:p>
+    <w:p>
+      <w:pPr>
+        <w:pStyle w:val="ListBullet"/>
+        <w:rPr>
+          <w:b/>
+          <w:u w:val="single"/>
+        </w:rPr>
+      </w:pPr>
+      <w:r>
+        <w:t>What a</w:t>
+      </w:r>
+      <w:r>
+        <w:t xml:space="preserve">bout a test of independence? </w:t>
+      </w:r>
+      <w:r>
+        <w:sym w:font="Wingdings" w:char="F0E0"/>
+      </w:r>
+      <w:r>
+        <w:t xml:space="preserve"> </w:t>
+      </w:r>
+      <w:r>
+        <w:t>chisq.test()</w:t>
+      </w:r>
+      <w:r>
+        <w:t xml:space="preserve"> is pretty clever +</w:t>
+      </w:r>
+      <w:r>
+        <w:t xml:space="preserve"> </w:t>
+      </w:r>
+      <w:r>
+        <w:t>i</w:t>
+      </w:r>
+      <w:r>
+        <w:t xml:space="preserve">f you input a </w:t>
+      </w:r>
+      <w:r>
+        <w:rPr>
+          <w:i/>
+        </w:rPr>
+        <w:t>cross-tabulation</w:t>
+      </w:r>
+      <w:r>
+        <w:t xml:space="preserve"> rather than a s</w:t>
+      </w:r>
+      <w:r>
+        <w:t>imple frequency table, it realiz</w:t>
+      </w:r>
+      <w:r>
+        <w:t>es you’re as</w:t>
+      </w:r>
+      <w:r>
+        <w:t xml:space="preserve">king for a test of independence, </w:t>
+      </w:r>
+      <w:r>
+        <w:t xml:space="preserve">not a goodness of fit. </w:t>
+      </w:r>
+    </w:p>
+    <w:p>
+      <w:pPr>
+        <w:pStyle w:val="ListBullet"/>
+        <w:numPr>
+          <w:ilvl w:val="0"/>
+          <w:numId w:val="0"/>
+        </w:numPr>
+        <w:ind w:left="1800" w:firstLine="360"/>
+        <w:rPr>
+          <w:b/>
+          <w:u w:val="single"/>
+        </w:rPr>
+      </w:pPr>
+      <w:r>
+        <w:rPr>
+          <w:noProof/>
+        </w:rPr>
+        <w:drawing>
+          <wp:inline distT="0" distB="0" distL="0" distR="0" wp14:anchorId="7DED6C3F" wp14:editId="61C0EEB6">
+            <wp:extent cx="2836545" cy="758357"/>
+            <wp:effectExtent l="0" t="0" r="1905" b="3810"/>
+            <wp:docPr id="50" name="Picture 50"/>
+            <wp:cNvGraphicFramePr>
+              <a:graphicFrameLocks xmlns:a="http://schemas.openxmlformats.org/drawingml/2006/main" noChangeAspect="1"/>
+            </wp:cNvGraphicFramePr>
+            <a:graphic xmlns:a="http://schemas.openxmlformats.org/drawingml/2006/main">
+              <a:graphicData uri="http://schemas.openxmlformats.org/drawingml/2006/picture">
+                <pic:pic xmlns:pic="http://schemas.openxmlformats.org/drawingml/2006/picture">
+                  <pic:nvPicPr>
+                    <pic:cNvPr id="1" name=""/>
+                    <pic:cNvPicPr/>
+                  </pic:nvPicPr>
+                  <pic:blipFill>
+                    <a:blip r:embed="rId53"/>
+                    <a:stretch>
+                      <a:fillRect/>
+                    </a:stretch>
+                  </pic:blipFill>
+                  <pic:spPr>
+                    <a:xfrm>
+                      <a:off x="0" y="0"/>
+                      <a:ext cx="2864009" cy="765700"/>
+                    </a:xfrm>
+                    <a:prstGeom prst="rect">
+                      <a:avLst/>
+                    </a:prstGeom>
+                  </pic:spPr>
+                </pic:pic>
+              </a:graphicData>
+            </a:graphic>
+          </wp:inline>
+        </w:drawing>
+      </w:r>
+    </w:p>
+    <w:p>
+      <w:pPr>
+        <w:pStyle w:val="ListBullet"/>
+        <w:rPr>
+          <w:b/>
+          <w:u w:val="single"/>
+        </w:rPr>
+      </w:pPr>
+      <w:r>
+        <w:lastRenderedPageBreak/>
+        <w:t>Again, the numbers are the same as last time</w:t>
+      </w:r>
+      <w:r>
+        <w:t xml:space="preserve"> w/ a more-terse </w:t>
+      </w:r>
+      <w:r>
+        <w:t xml:space="preserve">output </w:t>
+      </w:r>
+      <w:r>
+        <w:t xml:space="preserve">+ </w:t>
+      </w:r>
+      <w:r>
+        <w:t xml:space="preserve">doesn’t really explain what’s going on in the rather tedious way </w:t>
+      </w:r>
+      <w:r>
+        <w:t>associationTest() does</w:t>
+      </w:r>
+    </w:p>
+    <w:p>
+      <w:pPr>
+        <w:pStyle w:val="ListBullet"/>
+        <w:numPr>
+          <w:ilvl w:val="0"/>
+          <w:numId w:val="0"/>
+        </w:numPr>
+        <w:ind w:left="360" w:hanging="360"/>
+      </w:pPr>
+    </w:p>
+    <w:p>
+      <w:pPr>
+        <w:pStyle w:val="ListBullet"/>
+        <w:numPr>
+          <w:ilvl w:val="0"/>
+          <w:numId w:val="0"/>
+        </w:numPr>
+        <w:ind w:left="360" w:hanging="360"/>
+        <w:jc w:val="center"/>
+      </w:pPr>
+      <w:r>
+        <w:rPr>
+          <w:b/>
+          <w:u w:val="single"/>
+        </w:rPr>
+        <w:t>12.7 The Fisher exact test</w:t>
+      </w:r>
+    </w:p>
+    <w:p>
+      <w:pPr>
+        <w:pStyle w:val="ListBullet"/>
+        <w:numPr>
+          <w:ilvl w:val="0"/>
+          <w:numId w:val="0"/>
+        </w:numPr>
+        <w:ind w:left="360"/>
+        <w:rPr>
+          <w:b/>
+          <w:u w:val="single"/>
+        </w:rPr>
+      </w:pPr>
+    </w:p>
+    <w:p>
+      <w:pPr>
+        <w:pStyle w:val="ListBullet"/>
+        <w:rPr>
+          <w:b/>
+          <w:u w:val="single"/>
+        </w:rPr>
+      </w:pPr>
+      <w:r>
+        <w:t xml:space="preserve">What should you do if cell counts are too small, but you’d still like to test the null that </w:t>
+      </w:r>
+      <w:r>
+        <w:t xml:space="preserve">2 </w:t>
+      </w:r>
+      <w:r>
+        <w:t xml:space="preserve">variables are independent? </w:t>
+      </w:r>
+    </w:p>
+    <w:p>
+      <w:pPr>
+        <w:pStyle w:val="ListBullet"/>
+        <w:rPr>
+          <w:b/>
+          <w:u w:val="single"/>
+        </w:rPr>
+      </w:pPr>
+      <w:r>
+        <w:t xml:space="preserve">1 </w:t>
+      </w:r>
+      <w:r>
+        <w:t xml:space="preserve">answer </w:t>
+      </w:r>
+      <w:r>
+        <w:t xml:space="preserve">= </w:t>
+      </w:r>
+      <w:r>
+        <w:t xml:space="preserve">“collect more </w:t>
+      </w:r>
+      <w:r>
+        <w:t>data”, but that’s far too glib</w:t>
+      </w:r>
+    </w:p>
+    <w:p>
+      <w:pPr>
+        <w:pStyle w:val="ListBullet"/>
+        <w:rPr>
+          <w:b/>
+          <w:u w:val="single"/>
+        </w:rPr>
+      </w:pPr>
+      <w:r>
+        <w:t xml:space="preserve">There </w:t>
+      </w:r>
+      <w:r>
+        <w:t xml:space="preserve">are a lot of situations in which it would be either infeasible or unethical do that. </w:t>
+      </w:r>
+    </w:p>
+    <w:p>
+      <w:pPr>
+        <w:pStyle w:val="ListBullet"/>
+        <w:rPr>
+          <w:b/>
+          <w:u w:val="single"/>
+        </w:rPr>
+      </w:pPr>
+      <w:r>
+        <w:t xml:space="preserve">If so, statisticians have a moral obligation to provide scientists </w:t>
+      </w:r>
+      <w:r>
+        <w:t xml:space="preserve">w/ better tests, + </w:t>
+      </w:r>
+      <w:r>
+        <w:t xml:space="preserve">Fisher kindly provided the right answer to the question. </w:t>
+      </w:r>
+    </w:p>
+    <w:p>
+      <w:pPr>
+        <w:pStyle w:val="ListBullet"/>
+        <w:rPr>
+          <w:b/>
+          <w:u w:val="single"/>
+        </w:rPr>
+      </w:pPr>
+      <w:r>
+        <w:t>S</w:t>
+      </w:r>
+      <w:r>
+        <w:t xml:space="preserve">uppose we’re </w:t>
+      </w:r>
+      <w:r>
+        <w:t>analyzing</w:t>
+      </w:r>
+      <w:r>
+        <w:t xml:space="preserve"> data from a field experiment, looking at emotional status of people </w:t>
+      </w:r>
+      <w:r>
+        <w:t xml:space="preserve">accused of witchcraft, </w:t>
+      </w:r>
+      <w:r>
+        <w:t>some of whom curr</w:t>
+      </w:r>
+      <w:r>
+        <w:t>ently being burned at the stake</w:t>
+      </w:r>
+    </w:p>
+    <w:p>
+      <w:pPr>
+        <w:pStyle w:val="ListBullet"/>
+        <w:rPr>
+          <w:b/>
+          <w:u w:val="single"/>
+        </w:rPr>
+      </w:pPr>
+      <w:r>
+        <w:t xml:space="preserve">Unfortunately for the scientist (but fortunately for the general populace), it’s actually quite hard to find people in the process of being set on fire, so the cell counts are awfully small in some cases. </w:t>
+      </w:r>
+    </w:p>
+    <w:p>
+      <w:pPr>
+        <w:pStyle w:val="ListBullet"/>
+        <w:numPr>
+          <w:ilvl w:val="0"/>
+          <w:numId w:val="0"/>
+        </w:numPr>
+        <w:ind w:left="1080"/>
+        <w:rPr>
+          <w:b/>
+          <w:u w:val="single"/>
+        </w:rPr>
+      </w:pPr>
+      <w:r>
+        <w:rPr>
+          <w:noProof/>
+        </w:rPr>
+        <w:drawing>
+          <wp:inline distT="0" distB="0" distL="0" distR="0" wp14:anchorId="5A4BE5BA" wp14:editId="35C7E8BB">
+            <wp:extent cx="2307650" cy="984885"/>
+            <wp:effectExtent l="0" t="0" r="0" b="5715"/>
+            <wp:docPr id="51" name="Picture 51"/>
+            <wp:cNvGraphicFramePr>
+              <a:graphicFrameLocks xmlns:a="http://schemas.openxmlformats.org/drawingml/2006/main" noChangeAspect="1"/>
+            </wp:cNvGraphicFramePr>
+            <a:graphic xmlns:a="http://schemas.openxmlformats.org/drawingml/2006/main">
+              <a:graphicData uri="http://schemas.openxmlformats.org/drawingml/2006/picture">
+                <pic:pic xmlns:pic="http://schemas.openxmlformats.org/drawingml/2006/picture">
+                  <pic:nvPicPr>
+                    <pic:cNvPr id="1" name=""/>
+                    <pic:cNvPicPr/>
+                  </pic:nvPicPr>
+                  <pic:blipFill>
+                    <a:blip r:embed="rId54"/>
+                    <a:stretch>
+                      <a:fillRect/>
+                    </a:stretch>
+                  </pic:blipFill>
+                  <pic:spPr>
+                    <a:xfrm>
+                      <a:off x="0" y="0"/>
+                      <a:ext cx="2320040" cy="990173"/>
+                    </a:xfrm>
+                    <a:prstGeom prst="rect">
+                      <a:avLst/>
+                    </a:prstGeom>
+                  </pic:spPr>
+                </pic:pic>
+              </a:graphicData>
+            </a:graphic>
+          </wp:inline>
+        </w:drawing>
+      </w:r>
+      <w:r>
+        <w:rPr>
+          <w:noProof/>
+        </w:rPr>
+        <w:t xml:space="preserve"> </w:t>
+      </w:r>
+      <w:r>
+        <w:rPr>
+          <w:noProof/>
+        </w:rPr>
+        <w:drawing>
+          <wp:inline distT="0" distB="0" distL="0" distR="0" wp14:anchorId="3DDBE0A5" wp14:editId="58C30931">
+            <wp:extent cx="2093579" cy="958215"/>
+            <wp:effectExtent l="0" t="0" r="2540" b="0"/>
+            <wp:docPr id="52" name="Picture 52"/>
+            <wp:cNvGraphicFramePr>
+              <a:graphicFrameLocks xmlns:a="http://schemas.openxmlformats.org/drawingml/2006/main" noChangeAspect="1"/>
+            </wp:cNvGraphicFramePr>
+            <a:graphic xmlns:a="http://schemas.openxmlformats.org/drawingml/2006/main">
+              <a:graphicData uri="http://schemas.openxmlformats.org/drawingml/2006/picture">
+                <pic:pic xmlns:pic="http://schemas.openxmlformats.org/drawingml/2006/picture">
+                  <pic:nvPicPr>
+                    <pic:cNvPr id="1" name=""/>
+                    <pic:cNvPicPr/>
+                  </pic:nvPicPr>
+                  <pic:blipFill>
+                    <a:blip r:embed="rId55"/>
+                    <a:stretch>
+                      <a:fillRect/>
+                    </a:stretch>
+                  </pic:blipFill>
+                  <pic:spPr>
+                    <a:xfrm>
+                      <a:off x="0" y="0"/>
+                      <a:ext cx="2109234" cy="965380"/>
+                    </a:xfrm>
+                    <a:prstGeom prst="rect">
+                      <a:avLst/>
+                    </a:prstGeom>
+                  </pic:spPr>
+                </pic:pic>
+              </a:graphicData>
+            </a:graphic>
+          </wp:inline>
+        </w:drawing>
+      </w:r>
+    </w:p>
+    <w:p>
+      <w:pPr>
+        <w:pStyle w:val="ListBullet"/>
+        <w:rPr>
+          <w:b/>
+          <w:u w:val="single"/>
+        </w:rPr>
+      </w:pPr>
+      <w:r>
+        <w:t xml:space="preserve">Looking at this, you’d be hard pressed not to suspect people </w:t>
+      </w:r>
+      <w:r>
+        <w:rPr>
+          <w:i/>
+        </w:rPr>
+        <w:t>not</w:t>
+      </w:r>
+      <w:r>
+        <w:t xml:space="preserve"> on fire </w:t>
+      </w:r>
+      <w:r>
+        <w:t xml:space="preserve">= </w:t>
+      </w:r>
+      <w:r>
+        <w:t xml:space="preserve">more likely to be happy than people on fire. </w:t>
+      </w:r>
+    </w:p>
+    <w:p>
+      <w:pPr>
+        <w:pStyle w:val="ListBullet"/>
+        <w:rPr>
+          <w:b/>
+          <w:u w:val="single"/>
+        </w:rPr>
+      </w:pPr>
+      <w:r>
+        <w:t xml:space="preserve">However, the chi-square test makes this very hard to test </w:t>
+      </w:r>
+      <w:r>
+        <w:t xml:space="preserve">b/c </w:t>
+      </w:r>
+      <w:r>
+        <w:t xml:space="preserve">of the small sample size. </w:t>
+      </w:r>
+    </w:p>
+    <w:p>
+      <w:pPr>
+        <w:pStyle w:val="ListBullet"/>
+        <w:numPr>
+          <w:ilvl w:val="0"/>
+          <w:numId w:val="0"/>
+        </w:numPr>
+        <w:ind w:left="1080" w:firstLine="360"/>
+        <w:rPr>
+          <w:b/>
+          <w:u w:val="single"/>
+        </w:rPr>
+      </w:pPr>
+      <w:r>
+        <w:rPr>
+          <w:noProof/>
+        </w:rPr>
+        <w:drawing>
+          <wp:inline distT="0" distB="0" distL="0" distR="0" wp14:anchorId="5A559FC9" wp14:editId="71ED4EBA">
+            <wp:extent cx="4362450" cy="1293428"/>
+            <wp:effectExtent l="0" t="0" r="0" b="2540"/>
+            <wp:docPr id="53" name="Picture 53"/>
+            <wp:cNvGraphicFramePr>
+              <a:graphicFrameLocks xmlns:a="http://schemas.openxmlformats.org/drawingml/2006/main" noChangeAspect="1"/>
+            </wp:cNvGraphicFramePr>
+            <a:graphic xmlns:a="http://schemas.openxmlformats.org/drawingml/2006/main">
+              <a:graphicData uri="http://schemas.openxmlformats.org/drawingml/2006/picture">
+                <pic:pic xmlns:pic="http://schemas.openxmlformats.org/drawingml/2006/picture">
+                  <pic:nvPicPr>
+                    <pic:cNvPr id="1" name=""/>
+                    <pic:cNvPicPr/>
+                  </pic:nvPicPr>
+                  <pic:blipFill>
+                    <a:blip r:embed="rId56"/>
+                    <a:stretch>
+                      <a:fillRect/>
+                    </a:stretch>
+                  </pic:blipFill>
+                  <pic:spPr>
+                    <a:xfrm>
+                      <a:off x="0" y="0"/>
+                      <a:ext cx="4379132" cy="1298374"/>
+                    </a:xfrm>
+                    <a:prstGeom prst="rect">
+                      <a:avLst/>
+                    </a:prstGeom>
+                  </pic:spPr>
+                </pic:pic>
+              </a:graphicData>
+            </a:graphic>
+          </wp:inline>
+        </w:drawing>
+      </w:r>
+    </w:p>
+    <w:p>
+      <w:pPr>
+        <w:pStyle w:val="ListBullet"/>
+        <w:rPr>
+          <w:b/>
+          <w:u w:val="single"/>
+        </w:rPr>
+      </w:pPr>
+      <w:r>
+        <w:t>Want</w:t>
+      </w:r>
+      <w:r>
+        <w:t xml:space="preserve"> a bett</w:t>
+      </w:r>
+      <w:r>
+        <w:t>er answer than this + t</w:t>
+      </w:r>
+      <w:r>
+        <w:t xml:space="preserve">his is where </w:t>
+      </w:r>
+      <w:r>
+        <w:rPr>
+          <w:b/>
+        </w:rPr>
+        <w:t>Fisher’s Exact Test</w:t>
+      </w:r>
+      <w:r>
+        <w:t xml:space="preserve"> </w:t>
+      </w:r>
+      <w:r>
+        <w:t xml:space="preserve">comes in very handy. </w:t>
+      </w:r>
+    </w:p>
+    <w:p>
+      <w:pPr>
+        <w:pStyle w:val="ListBullet"/>
+        <w:rPr>
+          <w:b/>
+          <w:u w:val="single"/>
+        </w:rPr>
+      </w:pPr>
+      <w:r>
+        <w:rPr>
+          <w:b/>
+        </w:rPr>
+        <w:t>Fisher Exact Test</w:t>
+      </w:r>
+      <w:r>
+        <w:t xml:space="preserve"> </w:t>
+      </w:r>
+      <w:r>
+        <w:t xml:space="preserve">works somewhat differently to chi-square test (or any other hypothesis tests in this book) insofar as </w:t>
+      </w:r>
+      <w:r>
+        <w:rPr>
+          <w:i/>
+        </w:rPr>
+        <w:t>it doesn’t have a test statistic</w:t>
+      </w:r>
+      <w:r>
+        <w:t xml:space="preserve"> but </w:t>
+      </w:r>
+      <w:r>
+        <w:t xml:space="preserve">calculates the p-value “directly”. </w:t>
+      </w:r>
+    </w:p>
+    <w:p>
+      <w:pPr>
+        <w:pStyle w:val="ListBullet"/>
+        <w:numPr>
+          <w:ilvl w:val="0"/>
+          <w:numId w:val="0"/>
+        </w:numPr>
+        <w:ind w:left="1800" w:firstLine="360"/>
+        <w:rPr>
+          <w:b/>
+          <w:u w:val="single"/>
+        </w:rPr>
+      </w:pPr>
+      <w:r>
+        <w:rPr>
+          <w:noProof/>
+        </w:rPr>
+        <w:drawing>
+          <wp:inline distT="0" distB="0" distL="0" distR="0" wp14:anchorId="40111815" wp14:editId="2B46F48D">
+            <wp:extent cx="2606040" cy="826917"/>
+            <wp:effectExtent l="0" t="0" r="3810" b="0"/>
+            <wp:docPr id="54" name="Picture 54"/>
+            <wp:cNvGraphicFramePr>
+              <a:graphicFrameLocks xmlns:a="http://schemas.openxmlformats.org/drawingml/2006/main" noChangeAspect="1"/>
+            </wp:cNvGraphicFramePr>
+            <a:graphic xmlns:a="http://schemas.openxmlformats.org/drawingml/2006/main">
+              <a:graphicData uri="http://schemas.openxmlformats.org/drawingml/2006/picture">
+                <pic:pic xmlns:pic="http://schemas.openxmlformats.org/drawingml/2006/picture">
+                  <pic:nvPicPr>
+                    <pic:cNvPr id="1" name=""/>
+                    <pic:cNvPicPr/>
+                  </pic:nvPicPr>
+                  <pic:blipFill>
+                    <a:blip r:embed="rId57"/>
+                    <a:stretch>
+                      <a:fillRect/>
+                    </a:stretch>
+                  </pic:blipFill>
+                  <pic:spPr>
+                    <a:xfrm>
+                      <a:off x="0" y="0"/>
+                      <a:ext cx="2617763" cy="830637"/>
+                    </a:xfrm>
+                    <a:prstGeom prst="rect">
+                      <a:avLst/>
+                    </a:prstGeom>
+                  </pic:spPr>
+                </pic:pic>
+              </a:graphicData>
+            </a:graphic>
+          </wp:inline>
+        </w:drawing>
+      </w:r>
+    </w:p>
+    <w:p>
+      <w:pPr>
+        <w:pStyle w:val="ListBullet"/>
+        <w:rPr>
+          <w:b/>
+          <w:u w:val="single"/>
+        </w:rPr>
+      </w:pPr>
+      <w:r>
+        <w:t xml:space="preserve">In order to construct the test, </w:t>
+      </w:r>
+      <w:r>
+        <w:t xml:space="preserve">Fisher treats both the row </w:t>
+      </w:r>
+      <w:r>
+        <w:t xml:space="preserve">+ column totals (R1, R2, C1, </w:t>
+      </w:r>
+      <w:r>
+        <w:t xml:space="preserve">C2) </w:t>
+      </w:r>
+      <w:r>
+        <w:t xml:space="preserve">as </w:t>
+      </w:r>
+      <w:r>
+        <w:rPr>
+          <w:i/>
+        </w:rPr>
+        <w:t>known, fixed quantities</w:t>
+      </w:r>
+      <w:r>
+        <w:t xml:space="preserve"> + </w:t>
+      </w:r>
+      <w:r>
+        <w:t xml:space="preserve">then calculates the probability </w:t>
+      </w:r>
+      <w:r>
+        <w:t xml:space="preserve">we’d </w:t>
+      </w:r>
+      <w:r>
+        <w:t xml:space="preserve">have obtained the observed frequencies </w:t>
+      </w:r>
+      <w:r>
+        <w:t xml:space="preserve">we did (O11, O12, O21, </w:t>
+      </w:r>
+      <w:r>
+        <w:t xml:space="preserve">O22) </w:t>
+      </w:r>
+      <w:r>
+        <w:rPr>
+          <w:i/>
+        </w:rPr>
+        <w:t>given those totals</w:t>
+      </w:r>
+      <w:r>
+        <w:t xml:space="preserve">. </w:t>
+      </w:r>
+    </w:p>
+    <w:p>
+      <w:pPr>
+        <w:pStyle w:val="ListBullet"/>
+        <w:numPr>
+          <w:ilvl w:val="0"/>
+          <w:numId w:val="0"/>
+        </w:numPr>
+        <w:ind w:left="1800" w:firstLine="360"/>
+        <w:rPr>
+          <w:b/>
+          <w:u w:val="single"/>
+        </w:rPr>
+      </w:pPr>
+      <w:r>
+        <w:rPr>
+          <w:noProof/>
+        </w:rPr>
+        <w:drawing>
+          <wp:inline distT="0" distB="0" distL="0" distR="0" wp14:anchorId="00A8E7E5" wp14:editId="0028C4CB">
+            <wp:extent cx="2676525" cy="352425"/>
+            <wp:effectExtent l="0" t="0" r="9525" b="9525"/>
+            <wp:docPr id="55" name="Picture 55"/>
+            <wp:cNvGraphicFramePr>
+              <a:graphicFrameLocks xmlns:a="http://schemas.openxmlformats.org/drawingml/2006/main" noChangeAspect="1"/>
+            </wp:cNvGraphicFramePr>
+            <a:graphic xmlns:a="http://schemas.openxmlformats.org/drawingml/2006/main">
+              <a:graphicData uri="http://schemas.openxmlformats.org/drawingml/2006/picture">
+                <pic:pic xmlns:pic="http://schemas.openxmlformats.org/drawingml/2006/picture">
+                  <pic:nvPicPr>
+                    <pic:cNvPr id="1" name=""/>
+                    <pic:cNvPicPr/>
+                  </pic:nvPicPr>
+                  <pic:blipFill>
+                    <a:blip r:embed="rId58"/>
+                    <a:stretch>
+                      <a:fillRect/>
+                    </a:stretch>
+                  </pic:blipFill>
+                  <pic:spPr>
+                    <a:xfrm>
+                      <a:off x="0" y="0"/>
+                      <a:ext cx="2676525" cy="352425"/>
+                    </a:xfrm>
+                    <a:prstGeom prst="rect">
+                      <a:avLst/>
+                    </a:prstGeom>
+                  </pic:spPr>
+                </pic:pic>
+              </a:graphicData>
+            </a:graphic>
+          </wp:inline>
+        </w:drawing>
+      </w:r>
+    </w:p>
+    <w:p>
+      <w:pPr>
+        <w:pStyle w:val="ListBullet"/>
+        <w:rPr>
+          <w:b/>
+          <w:u w:val="single"/>
+        </w:rPr>
+      </w:pPr>
+      <w:r>
+        <w:lastRenderedPageBreak/>
+        <w:t>A</w:t>
+      </w:r>
+      <w:r>
+        <w:t xml:space="preserve">s you might imagine, it’s a slightly tricky exercise to figure out what this probability is, but it turns out this probability is described by a distribution known as the </w:t>
+      </w:r>
+      <w:r>
+        <w:rPr>
+          <w:b/>
+        </w:rPr>
+        <w:t xml:space="preserve">hypergeometric distribution </w:t>
+      </w:r>
+    </w:p>
+    <w:p>
+      <w:pPr>
+        <w:pStyle w:val="ListBullet"/>
+        <w:rPr>
+          <w:b/>
+          <w:u w:val="single"/>
+        </w:rPr>
+      </w:pPr>
+      <w:r>
+        <w:t xml:space="preserve">Now that we know this, </w:t>
+      </w:r>
+      <w:r>
+        <w:t xml:space="preserve">to calculate our p-value: </w:t>
+      </w:r>
+      <w:r>
+        <w:t xml:space="preserve">calculate the probability of observing this particular table or a table that is “more extreme”. </w:t>
+      </w:r>
+    </w:p>
+    <w:p>
+      <w:pPr>
+        <w:pStyle w:val="ListBullet"/>
+        <w:rPr>
+          <w:b/>
+          <w:u w:val="single"/>
+        </w:rPr>
+      </w:pPr>
+      <w:r>
+        <w:t xml:space="preserve">This is </w:t>
+      </w:r>
+      <w:r>
+        <w:t xml:space="preserve">pretty easy as long as the tables aren’t too big </w:t>
+      </w:r>
+      <w:r>
+        <w:t xml:space="preserve">+ </w:t>
+      </w:r>
+      <w:r>
+        <w:t xml:space="preserve">sample size isn’t too large. </w:t>
+      </w:r>
+    </w:p>
+    <w:p>
+      <w:pPr>
+        <w:pStyle w:val="ListBullet"/>
+        <w:rPr>
+          <w:b/>
+          <w:u w:val="single"/>
+        </w:rPr>
+      </w:pPr>
+      <w:r>
+        <w:t xml:space="preserve">A </w:t>
+      </w:r>
+      <w:r>
+        <w:t xml:space="preserve">conceptually tricky issue is to figure out what it means to say </w:t>
+      </w:r>
+      <w:r>
+        <w:t xml:space="preserve">1 </w:t>
+      </w:r>
+      <w:r>
+        <w:t xml:space="preserve">contingency table is more “extreme” than another. </w:t>
+      </w:r>
+    </w:p>
+    <w:p>
+      <w:pPr>
+        <w:pStyle w:val="ListBullet"/>
+        <w:rPr>
+          <w:b/>
+          <w:u w:val="single"/>
+        </w:rPr>
+      </w:pPr>
+      <w:r>
+        <w:t xml:space="preserve">Easiest solution: </w:t>
+      </w:r>
+      <w:r>
+        <w:t xml:space="preserve">say </w:t>
+      </w:r>
+      <w:r>
+        <w:rPr>
+          <w:i/>
+        </w:rPr>
+        <w:t xml:space="preserve">the table </w:t>
+      </w:r>
+      <w:r>
+        <w:rPr>
+          <w:i/>
+        </w:rPr>
+        <w:t xml:space="preserve">w/ </w:t>
+      </w:r>
+      <w:r>
+        <w:rPr>
+          <w:i/>
+        </w:rPr>
+        <w:t>the lowest probability is the most extreme</w:t>
+      </w:r>
+      <w:r>
+        <w:t xml:space="preserve">. </w:t>
+      </w:r>
+    </w:p>
+    <w:p>
+      <w:pPr>
+        <w:pStyle w:val="ListBullet"/>
+        <w:rPr>
+          <w:b/>
+          <w:u w:val="single"/>
+        </w:rPr>
+      </w:pPr>
+      <w:r>
+        <w:t xml:space="preserve">This then gives us the p-value. </w:t>
+      </w:r>
+    </w:p>
+    <w:p>
+      <w:pPr>
+        <w:pStyle w:val="ListBullet"/>
+        <w:rPr>
+          <w:b/>
+          <w:u w:val="single"/>
+        </w:rPr>
+      </w:pPr>
+      <w:r>
+        <w:t xml:space="preserve">Implementation </w:t>
+      </w:r>
+      <w:r>
+        <w:t xml:space="preserve">of the test in R </w:t>
+      </w:r>
+      <w:r>
+        <w:t xml:space="preserve">= </w:t>
+      </w:r>
+      <w:r>
+        <w:rPr>
+          <w:b/>
+        </w:rPr>
+        <w:t>fisher.test()</w:t>
+      </w:r>
+      <w:r>
+        <w:t xml:space="preserve"> </w:t>
+      </w:r>
+    </w:p>
+    <w:p>
+      <w:pPr>
+        <w:pStyle w:val="ListBullet"/>
+        <w:numPr>
+          <w:ilvl w:val="0"/>
+          <w:numId w:val="0"/>
+        </w:numPr>
+        <w:ind w:left="1080" w:firstLine="360"/>
+        <w:rPr>
+          <w:b/>
+          <w:u w:val="single"/>
+        </w:rPr>
+      </w:pPr>
+      <w:r>
+        <w:rPr>
+          <w:noProof/>
+        </w:rPr>
+        <w:drawing>
+          <wp:inline distT="0" distB="0" distL="0" distR="0" wp14:anchorId="27E825B2" wp14:editId="25BD122A">
+            <wp:extent cx="3545085" cy="1741170"/>
+            <wp:effectExtent l="0" t="0" r="0" b="0"/>
+            <wp:docPr id="57" name="Picture 57"/>
+            <wp:cNvGraphicFramePr>
+              <a:graphicFrameLocks xmlns:a="http://schemas.openxmlformats.org/drawingml/2006/main" noChangeAspect="1"/>
+            </wp:cNvGraphicFramePr>
+            <a:graphic xmlns:a="http://schemas.openxmlformats.org/drawingml/2006/main">
+              <a:graphicData uri="http://schemas.openxmlformats.org/drawingml/2006/picture">
+                <pic:pic xmlns:pic="http://schemas.openxmlformats.org/drawingml/2006/picture">
+                  <pic:nvPicPr>
+                    <pic:cNvPr id="1" name=""/>
+                    <pic:cNvPicPr/>
+                  </pic:nvPicPr>
+                  <pic:blipFill>
+                    <a:blip r:embed="rId59"/>
+                    <a:stretch>
+                      <a:fillRect/>
+                    </a:stretch>
+                  </pic:blipFill>
+                  <pic:spPr>
+                    <a:xfrm>
+                      <a:off x="0" y="0"/>
+                      <a:ext cx="3556653" cy="1746852"/>
+                    </a:xfrm>
+                    <a:prstGeom prst="rect">
+                      <a:avLst/>
+                    </a:prstGeom>
+                  </pic:spPr>
+                </pic:pic>
+              </a:graphicData>
+            </a:graphic>
+          </wp:inline>
+        </w:drawing>
+      </w:r>
+    </w:p>
+    <w:p>
+      <w:pPr>
+        <w:pStyle w:val="ListBullet"/>
+      </w:pPr>
+      <w:r>
+        <w:t xml:space="preserve">This is a bit more output than </w:t>
+      </w:r>
+      <w:r>
+        <w:t xml:space="preserve">in </w:t>
+      </w:r>
+      <w:r>
+        <w:t xml:space="preserve">some earlier tests. </w:t>
+      </w:r>
+    </w:p>
+    <w:p>
+      <w:pPr>
+        <w:pStyle w:val="ListBullet"/>
+      </w:pPr>
+      <w:r>
+        <w:t xml:space="preserve">The main thing we’re interested </w:t>
+      </w:r>
+      <w:r>
+        <w:t xml:space="preserve">in = </w:t>
+      </w:r>
+      <w:r>
+        <w:t>the p-value, which in</w:t>
+      </w:r>
+      <w:r>
+        <w:t xml:space="preserve"> this case is small enough (p = </w:t>
+      </w:r>
+      <w:r>
+        <w:t>.036) to justify rejecting the null that people on fire are just as happy as people not on fire.</w:t>
+      </w:r>
+    </w:p>
+    <w:p>
+      <w:pPr>
+        <w:pStyle w:val="ListBullet"/>
+        <w:numPr>
+          <w:ilvl w:val="0"/>
+          <w:numId w:val="0"/>
+        </w:numPr>
+        <w:ind w:left="360" w:hanging="360"/>
+      </w:pPr>
+    </w:p>
+    <w:p>
+      <w:pPr>
+        <w:pStyle w:val="ListBullet"/>
+        <w:numPr>
+          <w:ilvl w:val="0"/>
+          <w:numId w:val="0"/>
+        </w:numPr>
+        <w:ind w:left="360" w:hanging="360"/>
       </w:pPr>
       <w:bookmarkStart w:id="0" w:name="_GoBack"/>
       <w:bookmarkEnd w:id="0"/>
-      <w:r>
-        <w:t xml:space="preserve">12.6 The most typical way to do chi-square tests in R When discussing how to do a chi-square goodness of fit test (Section 12.1.7) and the chi-square test of independence (Section 12.2.2), I introduced you to two separate functions in the lsr package. We ran our goodness of fit tests using the goodnessOfFitTest() function, and our tests of independence (or association) using the associationTest() function. And both of those functions produced quite - 371 - detailed output, showing you the relevant descriptive statistics, printing out explicit reminders of what the hypotheses are, and so on. When you’re first starting out, it can be very handy to be given this sort of guidance. However, once you start becoming a bit more proficient in statistics and in R it can start to get very tiresome. A real statistician hardly needs to be told what the null and alternative hypotheses for a chi-square test are, and if an advanced R user wants the descriptive statistics to be printed out, they know how to produce them! For this reason, the basic chisq.test() function in R is a lot more terse in its output, and because the mathematics that underpin the goodness of fit test and the test of independence is basically the same in each case, it can run either test depending on what kind of input it is given. First, here’s the goodness of fit test. Suppose you have the frequency table observed that we used earlier, &gt; observed clubs diamonds hearts spades 35 51 64 50 If you want to run the goodness of fit test against the hypothesis that all four suits are equally likely to appear, then all you need to do is input this frequenct table to the chisq.test() function: &gt; chisq.test( x = observed ) Chi-squared test for given probabilities data: observed X-squared = 8.44, df = 3, p-value = 0.03774 Notice that the output is very compressed in comparison to the goodnessOfFitTest() function. It doesn’t bother to give you any descriptive statistics, it doesn’t tell you what null hypothesis is being tested, and so on. And as long as you already understand the test, that’s not a problem. Once you start getting familiar with R and with statistics, you’ll probably find that you prefer this simple output rather than the rather lengthy output that goodnessOfFitTest() produces. Anyway, if you want to change the null hypothesis, it’s exactly the same as before, just specify the probabilities using the p argument. For instance: &gt; chisq.test( x = observed, p = c(.2, .3, .3, .2) ) Chi-squared test for given probabilities data: observed X-squared = 4.7417, df = 3, p-value = 0.1917 Again, these are the same numbers that the goodnessOfFitTest() function reports at the end of the output. It just hasn’t included any of the other details. What about a test of independence? As it turns out, the chisq.test() function is pretty clever.11 If you input a cross-tabulation rather than a simple frequency table, it realises that you’re asking for a test of independence and not a goodness of fit test. Recall that we already have this cross-tabulation stored as the chapekFrequencies variable: &gt; chapekFrequencies species choice robot human puppy 13 15 flower 30 13 data 44 65 11Not really. - 372 - To get the test of independence, all we have to do is feed this frequency table into the chisq.test() function like so: &gt; chisq.test( chapekFrequencies ) Pearson’s Chi-squared test data: chapekFrequencies X-squared = 10.7216, df = 2, p-value = 0.004697 Again, the numbers are the same as last time, it’s just that the output is very terse and doesn’t really explain what’s going on in the rather tedious way that associationTest() does. As before, my intuition is that when you’re just getting started it’s easier to use something like </w:t>
-      </w:r>
-      <w:r>
-        <w:lastRenderedPageBreak/>
-        <w:t>associationTest() because it shows you more detail about what’s going on, but later on you’ll probably find that chisq.test() is more convenient.</w:t>
-      </w:r>
     </w:p>
     <w:sectPr>
       <w:pgSz w:w="12240" w:h="15840"/>

</xml_diff>

<commit_message>
Finish Ch 12 and start Ch 13 in LSR
</commit_message>
<xml_diff>
--- a/Stats/LSR/LSR_Chapter12_CategoricalDataAnalysis.docx
+++ b/Stats/LSR/LSR_Chapter12_CategoricalDataAnalysis.docx
@@ -1,6 +1,6 @@
 
 <file path=word/document.xml><?xml version="1.0" encoding="utf-8"?>
-<w:document xmlns:wpc="http://schemas.microsoft.com/office/word/2010/wordprocessingCanvas" xmlns:cx="http://schemas.microsoft.com/office/drawing/2014/chartex" xmlns:cx1="http://schemas.microsoft.com/office/drawing/2015/9/8/chartex" xmlns:cx2="http://schemas.microsoft.com/office/drawing/2015/10/21/chartex" xmlns:cx3="http://schemas.microsoft.com/office/drawing/2016/5/9/chartex" xmlns:cx4="http://schemas.microsoft.com/office/drawing/2016/5/10/chartex" xmlns:cx5="http://schemas.microsoft.com/office/drawing/2016/5/11/chartex" xmlns:cx6="http://schemas.microsoft.com/office/drawing/2016/5/12/chartex" xmlns:cx7="http://schemas.microsoft.com/office/drawing/2016/5/13/chartex" xmlns:cx8="http://schemas.microsoft.com/office/drawing/2016/5/14/chartex" xmlns:mc="http://schemas.openxmlformats.org/markup-compatibility/2006" xmlns:aink="http://schemas.microsoft.com/office/drawing/2016/ink" xmlns:am3d="http://schemas.microsoft.com/office/drawing/2017/model3d" xmlns:o="urn:schemas-microsoft-com:office:office" xmlns:r="http://schemas.openxmlformats.org/officeDocument/2006/relationships" xmlns:m="http://schemas.openxmlformats.org/officeDocument/2006/math" xmlns:v="urn:schemas-microsoft-com:vml" xmlns:wp14="http://schemas.microsoft.com/office/word/2010/wordprocessingDrawing" xmlns:wp="http://schemas.openxmlformats.org/drawingml/2006/wordprocessingDrawing" xmlns:w10="urn:schemas-microsoft-com:office:word" xmlns:w="http://schemas.openxmlformats.org/wordprocessingml/2006/main" xmlns:w14="http://schemas.microsoft.com/office/word/2010/wordml" xmlns:w15="http://schemas.microsoft.com/office/word/2012/wordml" xmlns:w16cid="http://schemas.microsoft.com/office/word/2016/wordml/cid" xmlns:w16se="http://schemas.microsoft.com/office/word/2015/wordml/symex" xmlns:wpg="http://schemas.microsoft.com/office/word/2010/wordprocessingGroup" xmlns:wpi="http://schemas.microsoft.com/office/word/2010/wordprocessingInk" xmlns:wne="http://schemas.microsoft.com/office/word/2006/wordml" xmlns:wps="http://schemas.microsoft.com/office/word/2010/wordprocessingShape" mc:Ignorable="w14 w15 w16se w16cid wp14">
+<w:document xmlns:wpc="http://schemas.microsoft.com/office/word/2010/wordprocessingCanvas" xmlns:mc="http://schemas.openxmlformats.org/markup-compatibility/2006" xmlns:o="urn:schemas-microsoft-com:office:office" xmlns:r="http://schemas.openxmlformats.org/officeDocument/2006/relationships" xmlns:m="http://schemas.openxmlformats.org/officeDocument/2006/math" xmlns:v="urn:schemas-microsoft-com:vml" xmlns:wp14="http://schemas.microsoft.com/office/word/2010/wordprocessingDrawing" xmlns:wp="http://schemas.openxmlformats.org/drawingml/2006/wordprocessingDrawing" xmlns:w10="urn:schemas-microsoft-com:office:word" xmlns:w="http://schemas.openxmlformats.org/wordprocessingml/2006/main" xmlns:w14="http://schemas.microsoft.com/office/word/2010/wordml" xmlns:w15="http://schemas.microsoft.com/office/word/2012/wordml" xmlns:wpg="http://schemas.microsoft.com/office/word/2010/wordprocessingGroup" xmlns:wpi="http://schemas.microsoft.com/office/word/2010/wordprocessingInk" xmlns:wne="http://schemas.microsoft.com/office/word/2006/wordml" xmlns:wps="http://schemas.microsoft.com/office/word/2010/wordprocessingShape" mc:Ignorable="w14 w15 wp14">
   <w:body>
     <w:p>
       <w:pPr>
@@ -493,16 +493,45 @@
         <w:sym w:font="Wingdings" w:char="F0E8"/>
       </w:r>
       <w:r>
-        <w:t xml:space="preserve"> O(i)(j) </w:t>
+        <w:t xml:space="preserve"> O(</w:t>
+      </w:r>
+      <w:proofErr w:type="spellStart"/>
+      <w:r>
+        <w:t>i</w:t>
+      </w:r>
+      <w:proofErr w:type="spellEnd"/>
+      <w:r>
+        <w:t xml:space="preserve">)(j) </w:t>
       </w:r>
       <w:r>
         <w:t xml:space="preserve">= </w:t>
       </w:r>
       <w:r>
-        <w:t xml:space="preserve">j-ith observation in </w:t>
-      </w:r>
-      <w:r>
-        <w:t xml:space="preserve">i-th category (where i </w:t>
+        <w:t>j-</w:t>
+      </w:r>
+      <w:proofErr w:type="spellStart"/>
+      <w:r>
+        <w:t>ith</w:t>
+      </w:r>
+      <w:proofErr w:type="spellEnd"/>
+      <w:r>
+        <w:t xml:space="preserve"> observation in </w:t>
+      </w:r>
+      <w:proofErr w:type="spellStart"/>
+      <w:r>
+        <w:t>i-th</w:t>
+      </w:r>
+      <w:proofErr w:type="spellEnd"/>
+      <w:r>
+        <w:t xml:space="preserve"> category (where </w:t>
+      </w:r>
+      <w:proofErr w:type="spellStart"/>
+      <w:r>
+        <w:t>i</w:t>
+      </w:r>
+      <w:proofErr w:type="spellEnd"/>
+      <w:r>
+        <w:t xml:space="preserve"> </w:t>
       </w:r>
       <w:r>
         <w:t>=</w:t>
@@ -684,6 +713,7 @@
       <w:r>
         <w:t xml:space="preserve">se the notation </w:t>
       </w:r>
+      <w:proofErr w:type="gramStart"/>
       <w:r>
         <w:rPr>
           <w:b/>
@@ -696,6 +726,7 @@
         </w:rPr>
         <w:t>(</w:t>
       </w:r>
+      <w:proofErr w:type="gramEnd"/>
       <w:r>
         <w:rPr>
           <w:b/>
@@ -721,7 +752,15 @@
         <w:t>true</w:t>
       </w:r>
       <w:r>
-        <w:t xml:space="preserve"> probability the j-th suit is chosen. </w:t>
+        <w:t xml:space="preserve"> probability the j-</w:t>
+      </w:r>
+      <w:proofErr w:type="spellStart"/>
+      <w:r>
+        <w:t>th</w:t>
+      </w:r>
+      <w:proofErr w:type="spellEnd"/>
+      <w:r>
+        <w:t xml:space="preserve"> suit is chosen. </w:t>
       </w:r>
     </w:p>
     <w:p>
@@ -1304,7 +1343,15 @@
         <w:t xml:space="preserve">null were true, </w:t>
       </w:r>
       <w:r>
-        <w:t xml:space="preserve">we’d expect to see frequencies (n = 200 observations) of P(i) = </w:t>
+        <w:t>we’d expect to see frequencies (n = 200 observations) of P(</w:t>
+      </w:r>
+      <w:proofErr w:type="spellStart"/>
+      <w:r>
+        <w:t>i</w:t>
+      </w:r>
+      <w:proofErr w:type="spellEnd"/>
+      <w:r>
+        <w:t xml:space="preserve">) = </w:t>
       </w:r>
       <w:r>
         <w:t>.25</w:t>
@@ -1343,9 +1390,11 @@
       <w:r>
         <w:t>(</w:t>
       </w:r>
+      <w:proofErr w:type="spellStart"/>
       <w:r>
         <w:t>i</w:t>
       </w:r>
+      <w:proofErr w:type="spellEnd"/>
       <w:r>
         <w:t>)</w:t>
       </w:r>
@@ -1359,7 +1408,15 @@
         <w:t xml:space="preserve"># </w:t>
       </w:r>
       <w:r>
-        <w:t xml:space="preserve">of category i responses we’re expecting if null is true, </w:t>
+        <w:t xml:space="preserve">of category </w:t>
+      </w:r>
+      <w:proofErr w:type="spellStart"/>
+      <w:r>
+        <w:t>i</w:t>
+      </w:r>
+      <w:proofErr w:type="spellEnd"/>
+      <w:r>
+        <w:t xml:space="preserve"> responses we’re expecting if null is true, </w:t>
       </w:r>
       <w:r>
         <w:t xml:space="preserve">then </w:t>
@@ -1368,7 +1425,21 @@
         <w:rPr>
           <w:b/>
         </w:rPr>
-        <w:t xml:space="preserve">E(i) = n * </w:t>
+        <w:t>E(</w:t>
+      </w:r>
+      <w:proofErr w:type="spellStart"/>
+      <w:r>
+        <w:rPr>
+          <w:b/>
+        </w:rPr>
+        <w:t>i</w:t>
+      </w:r>
+      <w:proofErr w:type="spellEnd"/>
+      <w:r>
+        <w:rPr>
+          <w:b/>
+        </w:rPr>
+        <w:t xml:space="preserve">) = n * </w:t>
       </w:r>
       <w:r>
         <w:rPr>
@@ -1382,12 +1453,14 @@
         </w:rPr>
         <w:t>(</w:t>
       </w:r>
+      <w:proofErr w:type="spellStart"/>
       <w:r>
         <w:rPr>
           <w:b/>
         </w:rPr>
         <w:t>i</w:t>
       </w:r>
+      <w:proofErr w:type="spellEnd"/>
       <w:r>
         <w:rPr>
           <w:b/>
@@ -1436,7 +1509,15 @@
         <w:t xml:space="preserve">compare the expected observations </w:t>
       </w:r>
       <w:r>
-        <w:t xml:space="preserve">in a category (i) </w:t>
+        <w:t>in a category (</w:t>
+      </w:r>
+      <w:proofErr w:type="spellStart"/>
+      <w:r>
+        <w:t>i</w:t>
+      </w:r>
+      <w:proofErr w:type="spellEnd"/>
+      <w:r>
+        <w:t xml:space="preserve">) </w:t>
       </w:r>
       <w:r>
         <w:t>E</w:t>
@@ -1444,11 +1525,24 @@
       <w:r>
         <w:t>(</w:t>
       </w:r>
-      <w:r>
-        <w:t xml:space="preserve">i) w/ observed observations </w:t>
-      </w:r>
-      <w:r>
-        <w:t>for that category O(i)</w:t>
+      <w:proofErr w:type="spellStart"/>
+      <w:r>
+        <w:t>i</w:t>
+      </w:r>
+      <w:proofErr w:type="spellEnd"/>
+      <w:r>
+        <w:t xml:space="preserve">) w/ observed observations </w:t>
+      </w:r>
+      <w:r>
+        <w:t>for that category O(</w:t>
+      </w:r>
+      <w:proofErr w:type="spellStart"/>
+      <w:r>
+        <w:t>i</w:t>
+      </w:r>
+      <w:proofErr w:type="spellEnd"/>
+      <w:r>
+        <w:t>)</w:t>
       </w:r>
     </w:p>
     <w:p>
@@ -1481,9 +1575,11 @@
       <w:r>
         <w:t>(</w:t>
       </w:r>
+      <w:proofErr w:type="spellStart"/>
       <w:r>
         <w:t>i</w:t>
       </w:r>
+      <w:proofErr w:type="spellEnd"/>
       <w:r>
         <w:t xml:space="preserve"> –</w:t>
       </w:r>
@@ -1493,9 +1589,11 @@
       <w:r>
         <w:t>(</w:t>
       </w:r>
+      <w:proofErr w:type="spellStart"/>
       <w:r>
         <w:t>i</w:t>
       </w:r>
+      <w:proofErr w:type="spellEnd"/>
       <w:r>
         <w:t>)</w:t>
       </w:r>
@@ -1778,9 +1876,11 @@
       <w:r>
         <w:t>(</w:t>
       </w:r>
+      <w:proofErr w:type="spellStart"/>
       <w:r>
         <w:t>i</w:t>
       </w:r>
+      <w:proofErr w:type="spellEnd"/>
       <w:r>
         <w:t>)</w:t>
       </w:r>
@@ -1795,7 +1895,15 @@
         <w:ind w:left="1080"/>
       </w:pPr>
       <w:r>
-        <w:t>Since E(i) =</w:t>
+        <w:t>Since E(</w:t>
+      </w:r>
+      <w:proofErr w:type="spellStart"/>
+      <w:r>
+        <w:t>i</w:t>
+      </w:r>
+      <w:proofErr w:type="spellEnd"/>
+      <w:r>
+        <w:t>) =</w:t>
       </w:r>
       <w:r>
         <w:t xml:space="preserve"> 50 for all categories in our example, it’s not a very interesting calculation</w:t>
@@ -2174,14 +2282,24 @@
         <w:t>true probability</w:t>
       </w:r>
       <w:r>
-        <w:t xml:space="preserve"> an observation falls in the i-th category is P</w:t>
+        <w:t xml:space="preserve"> an observation falls in the </w:t>
+      </w:r>
+      <w:proofErr w:type="spellStart"/>
+      <w:r>
+        <w:t>i-th</w:t>
+      </w:r>
+      <w:proofErr w:type="spellEnd"/>
+      <w:r>
+        <w:t xml:space="preserve"> category is P</w:t>
       </w:r>
       <w:r>
         <w:t>(</w:t>
       </w:r>
+      <w:proofErr w:type="spellStart"/>
       <w:r>
         <w:t>i</w:t>
       </w:r>
+      <w:proofErr w:type="spellEnd"/>
       <w:r>
         <w:t>)</w:t>
       </w:r>
@@ -2217,7 +2335,15 @@
         <w:t>nature</w:t>
       </w:r>
       <w:r>
-        <w:t xml:space="preserve"> makes the decision about whether or not the observation ends up in category i by flipping a </w:t>
+        <w:t xml:space="preserve"> makes the decision about whether or not the observation ends up in category </w:t>
+      </w:r>
+      <w:proofErr w:type="spellStart"/>
+      <w:r>
+        <w:t>i</w:t>
+      </w:r>
+      <w:proofErr w:type="spellEnd"/>
+      <w:r>
+        <w:t xml:space="preserve"> by flipping a </w:t>
       </w:r>
       <w:r>
         <w:rPr>
@@ -2257,14 +2383,21 @@
         <w:t>Therefore</w:t>
       </w:r>
       <w:r>
-        <w:t xml:space="preserve"> can think of our observed frequency O</w:t>
+        <w:t xml:space="preserve"> can think of our observed frequency </w:t>
+      </w:r>
+      <w:proofErr w:type="gramStart"/>
+      <w:r>
+        <w:t>O</w:t>
       </w:r>
       <w:r>
         <w:t>(</w:t>
       </w:r>
+      <w:proofErr w:type="spellStart"/>
+      <w:proofErr w:type="gramEnd"/>
       <w:r>
         <w:t>i</w:t>
       </w:r>
+      <w:proofErr w:type="spellEnd"/>
       <w:r>
         <w:t>)</w:t>
       </w:r>
@@ -2298,9 +2431,11 @@
       <w:r>
         <w:t>(</w:t>
       </w:r>
+      <w:proofErr w:type="spellStart"/>
       <w:r>
         <w:t>i</w:t>
       </w:r>
+      <w:proofErr w:type="spellEnd"/>
       <w:r>
         <w:t>)</w:t>
       </w:r>
@@ -2447,9 +2582,11 @@
       <w:r>
         <w:t>(</w:t>
       </w:r>
+      <w:proofErr w:type="spellStart"/>
       <w:r>
         <w:t>i</w:t>
       </w:r>
+      <w:proofErr w:type="spellEnd"/>
       <w:r>
         <w:t>)</w:t>
       </w:r>
@@ -2470,14 +2607,21 @@
         <w:t>In other words, as long as N *</w:t>
       </w:r>
       <w:r>
-        <w:t xml:space="preserve"> P</w:t>
+        <w:t xml:space="preserve"> </w:t>
+      </w:r>
+      <w:proofErr w:type="gramStart"/>
+      <w:r>
+        <w:t>P</w:t>
       </w:r>
       <w:r>
         <w:t>(</w:t>
       </w:r>
+      <w:proofErr w:type="spellStart"/>
+      <w:proofErr w:type="gramEnd"/>
       <w:r>
         <w:t>i</w:t>
       </w:r>
+      <w:proofErr w:type="spellEnd"/>
       <w:r>
         <w:t>)</w:t>
       </w:r>
@@ -2493,9 +2637,11 @@
       <w:r>
         <w:t>(</w:t>
       </w:r>
+      <w:proofErr w:type="spellStart"/>
       <w:r>
         <w:t>i</w:t>
       </w:r>
+      <w:proofErr w:type="spellEnd"/>
       <w:r>
         <w:t xml:space="preserve">) is large enough), </w:t>
       </w:r>
@@ -2505,9 +2651,11 @@
       <w:r>
         <w:t>(</w:t>
       </w:r>
+      <w:proofErr w:type="spellStart"/>
       <w:r>
         <w:t>i</w:t>
       </w:r>
+      <w:proofErr w:type="spellEnd"/>
       <w:r>
         <w:t>)</w:t>
       </w:r>
@@ -2531,9 +2679,11 @@
       <w:r>
         <w:t>(</w:t>
       </w:r>
+      <w:proofErr w:type="spellStart"/>
       <w:r>
         <w:t>i</w:t>
       </w:r>
+      <w:proofErr w:type="spellEnd"/>
       <w:r>
         <w:t>)</w:t>
       </w:r>
@@ -2597,7 +2747,15 @@
         <w:ind w:left="720"/>
       </w:pPr>
       <w:r>
-        <w:t>Since E(i)</w:t>
+        <w:t>Since E(</w:t>
+      </w:r>
+      <w:proofErr w:type="spellStart"/>
+      <w:r>
+        <w:t>i</w:t>
+      </w:r>
+      <w:proofErr w:type="spellEnd"/>
+      <w:r>
+        <w:t>)</w:t>
       </w:r>
       <w:r>
         <w:t xml:space="preserve"> is a </w:t>
@@ -2612,13 +2770,29 @@
         <w:t xml:space="preserve">, subtracting off </w:t>
       </w:r>
       <w:r>
-        <w:t>E(i)</w:t>
+        <w:t>E(</w:t>
+      </w:r>
+      <w:proofErr w:type="spellStart"/>
+      <w:r>
+        <w:t>i</w:t>
+      </w:r>
+      <w:proofErr w:type="spellEnd"/>
+      <w:r>
+        <w:t>)</w:t>
       </w:r>
       <w:r>
         <w:t xml:space="preserve"> + dividing</w:t>
       </w:r>
       <w:r>
-        <w:t xml:space="preserve"> by the square root of E(i)</w:t>
+        <w:t xml:space="preserve"> by the square root of E(</w:t>
+      </w:r>
+      <w:proofErr w:type="spellStart"/>
+      <w:r>
+        <w:t>i</w:t>
+      </w:r>
+      <w:proofErr w:type="spellEnd"/>
+      <w:r>
+        <w:t>)</w:t>
       </w:r>
       <w:r>
         <w:t xml:space="preserve"> changes the mean + </w:t>
@@ -2754,7 +2928,15 @@
         <w:t xml:space="preserve">the </w:t>
       </w:r>
       <w:r>
-        <w:t xml:space="preserve">ACTUAL dF </w:t>
+        <w:t xml:space="preserve">ACTUAL </w:t>
+      </w:r>
+      <w:proofErr w:type="gramStart"/>
+      <w:r>
+        <w:t>dF</w:t>
+      </w:r>
+      <w:proofErr w:type="gramEnd"/>
+      <w:r>
+        <w:t xml:space="preserve"> </w:t>
       </w:r>
       <w:r>
         <w:t>for the chi-sq</w:t>
@@ -2820,8 +3002,13 @@
       <w:r>
         <w:t xml:space="preserve"> so </w:t>
       </w:r>
-      <w:r>
-        <w:t>dF is actually only k -</w:t>
+      <w:proofErr w:type="gramStart"/>
+      <w:r>
+        <w:t>dF</w:t>
+      </w:r>
+      <w:proofErr w:type="gramEnd"/>
+      <w:r>
+        <w:t xml:space="preserve"> is actually only k -</w:t>
       </w:r>
       <w:r>
         <w:t xml:space="preserve"> 1. </w:t>
@@ -2837,9 +3024,11 @@
       <w:r>
         <w:t xml:space="preserve">we change the </w:t>
       </w:r>
+      <w:proofErr w:type="gramStart"/>
       <w:r>
         <w:t>dF</w:t>
       </w:r>
+      <w:proofErr w:type="gramEnd"/>
       <w:r>
         <w:t xml:space="preserve">, the chi-square distribution changes shape quite substantially. </w:t>
       </w:r>
@@ -2935,9 +3124,11 @@
       <w:r>
         <w:t xml:space="preserve">The basic idea behind </w:t>
       </w:r>
+      <w:proofErr w:type="gramStart"/>
       <w:r>
         <w:t>dF</w:t>
       </w:r>
+      <w:proofErr w:type="gramEnd"/>
       <w:r>
         <w:t xml:space="preserve"> is quite simple: calculate by counting up the </w:t>
       </w:r>
@@ -3214,9 +3405,11 @@
       <w:r>
         <w:t xml:space="preserve">Therefore, the </w:t>
       </w:r>
+      <w:proofErr w:type="gramStart"/>
       <w:r>
         <w:t>dF</w:t>
       </w:r>
+      <w:proofErr w:type="gramEnd"/>
       <w:r>
         <w:t xml:space="preserve"> is 4 -1 =</w:t>
       </w:r>
@@ -3243,9 +3436,11 @@
       <w:r>
         <w:t xml:space="preserve">for an experiment involving k groups, </w:t>
       </w:r>
+      <w:proofErr w:type="gramStart"/>
       <w:r>
         <w:t>dF</w:t>
       </w:r>
+      <w:proofErr w:type="gramEnd"/>
       <w:r>
         <w:t xml:space="preserve"> </w:t>
       </w:r>
@@ -3507,11 +3702,19 @@
       <w:r>
         <w:t xml:space="preserve"> </w:t>
       </w:r>
-      <w:r>
-        <w:rPr>
-          <w:b/>
-        </w:rPr>
-        <w:t>qchisq()</w:t>
+      <w:proofErr w:type="spellStart"/>
+      <w:r>
+        <w:rPr>
+          <w:b/>
+        </w:rPr>
+        <w:t>qchisq</w:t>
+      </w:r>
+      <w:proofErr w:type="spellEnd"/>
+      <w:r>
+        <w:rPr>
+          <w:b/>
+        </w:rPr>
+        <w:t>()</w:t>
       </w:r>
       <w:r>
         <w:t xml:space="preserve"> </w:t>
@@ -3607,7 +3810,15 @@
         <w:t xml:space="preserve"> p-value, calculate it </w:t>
       </w:r>
       <w:r>
-        <w:t>w/ pchisq() function</w:t>
+        <w:t xml:space="preserve">w/ </w:t>
+      </w:r>
+      <w:proofErr w:type="spellStart"/>
+      <w:r>
+        <w:t>pchisq</w:t>
+      </w:r>
+      <w:proofErr w:type="spellEnd"/>
+      <w:r>
+        <w:t>() function</w:t>
       </w:r>
     </w:p>
     <w:p>
@@ -3815,11 +4026,19 @@
         </w:rPr>
         <w:t xml:space="preserve"> </w:t>
       </w:r>
-      <w:r>
-        <w:rPr>
-          <w:b/>
-        </w:rPr>
-        <w:t>pchisq(8.44, 3 )</w:t>
+      <w:proofErr w:type="spellStart"/>
+      <w:r>
+        <w:rPr>
+          <w:b/>
+        </w:rPr>
+        <w:t>pchisq</w:t>
+      </w:r>
+      <w:proofErr w:type="spellEnd"/>
+      <w:r>
+        <w:rPr>
+          <w:b/>
+        </w:rPr>
+        <w:t>(8.44, 3 )</w:t>
       </w:r>
       <w:r>
         <w:t xml:space="preserve"> </w:t>
@@ -4636,13 +4855,27 @@
         <w:rPr>
           <w:b/>
         </w:rPr>
-        <w:t>were significant (χ2</w:t>
-      </w:r>
-      <w:r>
-        <w:rPr>
-          <w:b/>
-        </w:rPr>
-        <w:t xml:space="preserve">(3) = </w:t>
+        <w:t>were significant (</w:t>
+      </w:r>
+      <w:proofErr w:type="gramStart"/>
+      <w:r>
+        <w:rPr>
+          <w:b/>
+        </w:rPr>
+        <w:t>χ2</w:t>
+      </w:r>
+      <w:r>
+        <w:rPr>
+          <w:b/>
+        </w:rPr>
+        <w:t>(</w:t>
+      </w:r>
+      <w:proofErr w:type="gramEnd"/>
+      <w:r>
+        <w:rPr>
+          <w:b/>
+        </w:rPr>
+        <w:t xml:space="preserve">3) = </w:t>
       </w:r>
       <w:r>
         <w:rPr>
@@ -5241,10 +5474,18 @@
         <w:t xml:space="preserve"> </w:t>
       </w:r>
       <w:r>
-        <w:t>shortened to χ2</w:t>
-      </w:r>
-      <w:r>
-        <w:t>(3</w:t>
+        <w:t xml:space="preserve">shortened to </w:t>
+      </w:r>
+      <w:proofErr w:type="gramStart"/>
+      <w:r>
+        <w:t>χ2</w:t>
+      </w:r>
+      <w:r>
+        <w:t>(</w:t>
+      </w:r>
+      <w:proofErr w:type="gramEnd"/>
+      <w:r>
+        <w:t>3</w:t>
       </w:r>
       <w:r>
         <w:t xml:space="preserve">), </w:t>
@@ -5386,8 +5627,13 @@
         <w:t xml:space="preserve">was provided </w:t>
       </w:r>
       <w:r>
-        <w:t>(i.e</w:t>
-      </w:r>
+        <w:t>(</w:t>
+      </w:r>
+      <w:proofErr w:type="spellStart"/>
+      <w:r>
+        <w:t>i.e</w:t>
+      </w:r>
+      <w:proofErr w:type="spellEnd"/>
       <w:r>
         <w:t xml:space="preserve"> “</w:t>
       </w:r>
@@ -5422,11 +5668,16 @@
       <w:r>
         <w:t xml:space="preserve"> </w:t>
       </w:r>
+      <w:proofErr w:type="gramStart"/>
       <w:r>
         <w:t>reader</w:t>
       </w:r>
       <w:r>
-        <w:t xml:space="preserve">s b/c </w:t>
+        <w:t>s</w:t>
+      </w:r>
+      <w:proofErr w:type="gramEnd"/>
+      <w:r>
+        <w:t xml:space="preserve"> b/c </w:t>
       </w:r>
       <w:r>
         <w:t>it tells them something about what they should believe about what’s going on</w:t>
@@ -5524,10 +5775,18 @@
       </w:pPr>
       <w:r>
         <w:lastRenderedPageBreak/>
-        <w:t>Writing χ2</w:t>
-      </w:r>
-      <w:r>
-        <w:t xml:space="preserve">(3) = </w:t>
+        <w:t xml:space="preserve">Writing </w:t>
+      </w:r>
+      <w:proofErr w:type="gramStart"/>
+      <w:r>
+        <w:t>χ2</w:t>
+      </w:r>
+      <w:r>
+        <w:t>(</w:t>
+      </w:r>
+      <w:proofErr w:type="gramEnd"/>
+      <w:r>
+        <w:t xml:space="preserve">3) = </w:t>
       </w:r>
       <w:r>
         <w:t>8.44 is essentially a highly condensed way of writing “the sampling distribution of</w:t>
@@ -5737,9 +5996,11 @@
       <w:r>
         <w:t xml:space="preserve"> 1 </w:t>
       </w:r>
+      <w:proofErr w:type="gramStart"/>
       <w:r>
         <w:t>dF</w:t>
       </w:r>
+      <w:proofErr w:type="gramEnd"/>
       <w:r>
         <w:t xml:space="preserve">). </w:t>
       </w:r>
@@ -6972,9 +7233,11 @@
       <w:r>
         <w:t>(</w:t>
       </w:r>
+      <w:proofErr w:type="spellStart"/>
       <w:r>
         <w:t>i</w:t>
       </w:r>
+      <w:proofErr w:type="spellEnd"/>
       <w:r>
         <w:t xml:space="preserve">, </w:t>
       </w:r>
@@ -7003,7 +7266,15 @@
         <w:t xml:space="preserve"># </w:t>
       </w:r>
       <w:r>
-        <w:t xml:space="preserve">of respondents of species j who gave answer i </w:t>
+        <w:t xml:space="preserve">of respondents of species j who gave answer </w:t>
+      </w:r>
+      <w:proofErr w:type="spellStart"/>
+      <w:r>
+        <w:t>i</w:t>
+      </w:r>
+      <w:proofErr w:type="spellEnd"/>
+      <w:r>
+        <w:t xml:space="preserve"> </w:t>
       </w:r>
     </w:p>
     <w:p>
@@ -7036,9 +7307,11 @@
       <w:r>
         <w:t>(</w:t>
       </w:r>
+      <w:proofErr w:type="spellStart"/>
       <w:r>
         <w:t>i</w:t>
       </w:r>
+      <w:proofErr w:type="spellEnd"/>
       <w:r>
         <w:t>)</w:t>
       </w:r>
@@ -7202,6 +7475,7 @@
       <w:r>
         <w:t>(</w:t>
       </w:r>
+      <w:proofErr w:type="spellStart"/>
       <w:r>
         <w:t>i</w:t>
       </w:r>
@@ -7211,6 +7485,7 @@
       <w:r>
         <w:t>j</w:t>
       </w:r>
+      <w:proofErr w:type="spellEnd"/>
       <w:r>
         <w:t>)</w:t>
       </w:r>
@@ -7221,8 +7496,13 @@
         <w:t xml:space="preserve">= </w:t>
       </w:r>
       <w:r>
-        <w:t>the probability a member of species j gives response i</w:t>
-      </w:r>
+        <w:t xml:space="preserve">the probability a member of species j gives response </w:t>
+      </w:r>
+      <w:proofErr w:type="spellStart"/>
+      <w:r>
+        <w:t>i</w:t>
+      </w:r>
+      <w:proofErr w:type="spellEnd"/>
       <w:r>
         <w:t>,</w:t>
       </w:r>
@@ -7308,9 +7588,11 @@
       <w:r>
         <w:t>(</w:t>
       </w:r>
+      <w:proofErr w:type="spellStart"/>
       <w:r>
         <w:t>i</w:t>
       </w:r>
+      <w:proofErr w:type="spellEnd"/>
       <w:r>
         <w:t>) refer to this probability (</w:t>
       </w:r>
@@ -7364,14 +7646,21 @@
         <w:t xml:space="preserve">For </w:t>
       </w:r>
       <w:r>
-        <w:t>each of the observed counts O</w:t>
+        <w:t xml:space="preserve">each of the observed counts </w:t>
+      </w:r>
+      <w:proofErr w:type="gramStart"/>
+      <w:r>
+        <w:t>O</w:t>
       </w:r>
       <w:r>
         <w:t>(</w:t>
       </w:r>
+      <w:proofErr w:type="spellStart"/>
+      <w:proofErr w:type="gramEnd"/>
       <w:r>
         <w:t>i</w:t>
       </w:r>
+      <w:proofErr w:type="spellEnd"/>
       <w:r>
         <w:t xml:space="preserve">, </w:t>
       </w:r>
@@ -7434,7 +7723,15 @@
         <w:t xml:space="preserve"> (regardless </w:t>
       </w:r>
       <w:r>
-        <w:t>of species) choosing option i =</w:t>
+        <w:t xml:space="preserve">of species) choosing option </w:t>
+      </w:r>
+      <w:proofErr w:type="spellStart"/>
+      <w:r>
+        <w:t>i</w:t>
+      </w:r>
+      <w:proofErr w:type="spellEnd"/>
+      <w:r>
+        <w:t xml:space="preserve"> =</w:t>
       </w:r>
       <w:r>
         <w:t xml:space="preserve"> P</w:t>
@@ -7442,9 +7739,11 @@
       <w:r>
         <w:t>(</w:t>
       </w:r>
+      <w:proofErr w:type="spellStart"/>
       <w:r>
         <w:t>i</w:t>
       </w:r>
+      <w:proofErr w:type="spellEnd"/>
       <w:r>
         <w:t>)</w:t>
       </w:r>
@@ -7542,18 +7841,32 @@
         <w:rPr>
           <w:i/>
         </w:rPr>
-        <w:t>cify a particular value for P(i)</w:t>
-      </w:r>
+        <w:t>cify a particular value for P(</w:t>
+      </w:r>
+      <w:proofErr w:type="spellStart"/>
       <w:r>
         <w:rPr>
           <w:i/>
         </w:rPr>
-        <w:t xml:space="preserve"> </w:t>
-      </w:r>
+        <w:t>i</w:t>
+      </w:r>
+      <w:proofErr w:type="spellEnd"/>
       <w:r>
         <w:rPr>
           <w:i/>
         </w:rPr>
+        <w:t>)</w:t>
+      </w:r>
+      <w:r>
+        <w:rPr>
+          <w:i/>
+        </w:rPr>
+        <w:t xml:space="preserve"> </w:t>
+      </w:r>
+      <w:r>
+        <w:rPr>
+          <w:i/>
+        </w:rPr>
         <w:sym w:font="Wingdings" w:char="F0E0"/>
       </w:r>
       <w:r>
@@ -7606,7 +7919,15 @@
         <w:t xml:space="preserve">What </w:t>
       </w:r>
       <w:r>
-        <w:t xml:space="preserve">we’re saying is our estimate for the probability of choosing option i </w:t>
+        <w:t xml:space="preserve">we’re saying is our estimate for the probability of choosing option </w:t>
+      </w:r>
+      <w:proofErr w:type="spellStart"/>
+      <w:r>
+        <w:t>i</w:t>
+      </w:r>
+      <w:proofErr w:type="spellEnd"/>
+      <w:r>
+        <w:t xml:space="preserve"> </w:t>
       </w:r>
       <w:r>
         <w:t xml:space="preserve">= </w:t>
@@ -7880,7 +8201,10 @@
         <w:t>ot surprisingly, thi</w:t>
       </w:r>
       <w:r>
-        <w:t>s statistic is χ 2 distributed</w:t>
+        <w:t>s statistic is χ</w:t>
+      </w:r>
+      <w:r>
+        <w:t>2 distributed</w:t>
       </w:r>
     </w:p>
     <w:p>
@@ -7890,9 +8214,11 @@
       <w:r>
         <w:t xml:space="preserve">All we need to do is figure out how many </w:t>
       </w:r>
+      <w:proofErr w:type="gramStart"/>
       <w:r>
         <w:t>dF</w:t>
       </w:r>
+      <w:proofErr w:type="gramEnd"/>
       <w:r>
         <w:t xml:space="preserve"> are involved, which actually isn’t too hard. </w:t>
       </w:r>
@@ -7907,8 +8233,13 @@
       <w:r>
         <w:t xml:space="preserve">an (usually) think of </w:t>
       </w:r>
-      <w:r>
-        <w:t xml:space="preserve">dF </w:t>
+      <w:proofErr w:type="gramStart"/>
+      <w:r>
+        <w:t>dF</w:t>
+      </w:r>
+      <w:proofErr w:type="gramEnd"/>
+      <w:r>
+        <w:t xml:space="preserve"> </w:t>
       </w:r>
       <w:r>
         <w:t xml:space="preserve">as being </w:t>
@@ -8024,8 +8355,13 @@
       <w:r>
         <w:t xml:space="preserve">explanation for why </w:t>
       </w:r>
-      <w:r>
-        <w:t xml:space="preserve">dF </w:t>
+      <w:proofErr w:type="gramStart"/>
+      <w:r>
+        <w:t>dF</w:t>
+      </w:r>
+      <w:proofErr w:type="gramEnd"/>
+      <w:r>
+        <w:t xml:space="preserve"> </w:t>
       </w:r>
       <w:r>
         <w:t xml:space="preserve">takes this value is different depending on the experimental design. </w:t>
@@ -8110,9 +8446,11 @@
       <w:r>
         <w:t>(</w:t>
       </w:r>
+      <w:proofErr w:type="spellStart"/>
       <w:r>
         <w:t>i</w:t>
       </w:r>
+      <w:proofErr w:type="spellEnd"/>
       <w:r>
         <w:t>)</w:t>
       </w:r>
@@ -8406,7 +8744,15 @@
         <w:t xml:space="preserve">c observations, </w:t>
       </w:r>
       <w:r>
-        <w:t>+ [ (c – 1) + (r – 1) ]</w:t>
+        <w:t xml:space="preserve">+ </w:t>
+      </w:r>
+      <w:proofErr w:type="gramStart"/>
+      <w:r>
+        <w:t>[ (</w:t>
+      </w:r>
+      <w:proofErr w:type="gramEnd"/>
+      <w:r>
+        <w:t>c – 1) + (r – 1) ]</w:t>
       </w:r>
       <w:r>
         <w:t xml:space="preserve"> constraints. </w:t>
@@ -8797,11 +9143,19 @@
         </w:rPr>
         <w:t xml:space="preserve">sense: the civil authority on </w:t>
       </w:r>
-      <w:r>
-        <w:rPr>
-          <w:b/>
-        </w:rPr>
-        <w:t>Chapek 9 has an unfortunate tendency to kill and dissect humans when they are identified. As such it seems most likely that the human participants did not respond honestly to the question, so as to avoid potentially undesirable consequences. This should be considered to be a subst</w:t>
+      <w:proofErr w:type="spellStart"/>
+      <w:r>
+        <w:rPr>
+          <w:b/>
+        </w:rPr>
+        <w:t>Chapek</w:t>
+      </w:r>
+      <w:proofErr w:type="spellEnd"/>
+      <w:r>
+        <w:rPr>
+          <w:b/>
+        </w:rPr>
+        <w:t xml:space="preserve"> 9 has an unfortunate tendency to kill and dissect humans when they are identified. As such it seems most likely that the human participants did not respond honestly to the question, so as to avoid potentially undesirable consequences. This should be considered to be a subst</w:t>
       </w:r>
       <w:r>
         <w:rPr>
@@ -8897,8 +9251,13 @@
       <w:r>
         <w:t xml:space="preserve">There’s a tiny change you need to make to your calculations whenever you only have 1 </w:t>
       </w:r>
-      <w:r>
-        <w:t>dF,</w:t>
+      <w:proofErr w:type="gramStart"/>
+      <w:r>
+        <w:t>dF</w:t>
+      </w:r>
+      <w:proofErr w:type="gramEnd"/>
+      <w:r>
+        <w:t>,</w:t>
       </w:r>
       <w:r>
         <w:t xml:space="preserve"> </w:t>
@@ -8969,9 +9328,11 @@
       <w:r>
         <w:t xml:space="preserve">this is it often doesn’t quite work, especially when you’ve only got 1 </w:t>
       </w:r>
+      <w:proofErr w:type="gramStart"/>
       <w:r>
         <w:t>dF</w:t>
       </w:r>
+      <w:proofErr w:type="gramEnd"/>
       <w:r>
         <w:t xml:space="preserve"> (e.g., when you’re doing a test of indepe</w:t>
       </w:r>
@@ -9064,7 +9425,17 @@
         <w:t xml:space="preserve"> is small </w:t>
       </w:r>
       <w:r>
-        <w:t xml:space="preserve">+ df = </w:t>
+        <w:t xml:space="preserve">+ </w:t>
+      </w:r>
+      <w:proofErr w:type="spellStart"/>
+      <w:proofErr w:type="gramStart"/>
+      <w:r>
+        <w:t>df</w:t>
+      </w:r>
+      <w:proofErr w:type="spellEnd"/>
+      <w:proofErr w:type="gramEnd"/>
+      <w:r>
+        <w:t xml:space="preserve"> = </w:t>
       </w:r>
       <w:r>
         <w:t xml:space="preserve">1, the goodness of fit statistic tends to be “too big”, meaning you actually have a bigger α value than you think (or, equivalently, the p values are a bit too small). </w:t>
@@ -9295,8 +9666,13 @@
         </w:rPr>
       </w:pPr>
       <w:r>
-        <w:t>Remember it’s</w:t>
-      </w:r>
+        <w:t xml:space="preserve">Remember </w:t>
+      </w:r>
+      <w:proofErr w:type="gramStart"/>
+      <w:r>
+        <w:t>it’s</w:t>
+      </w:r>
+      <w:proofErr w:type="gramEnd"/>
       <w:r>
         <w:t xml:space="preserve"> becoming commonplace to ask researchers to report some measure of </w:t>
       </w:r>
@@ -9863,11 +10239,19 @@
       <w:r>
         <w:t xml:space="preserve">However, if using </w:t>
       </w:r>
-      <w:r>
-        <w:rPr>
-          <w:b/>
-        </w:rPr>
-        <w:t>associationTest()</w:t>
+      <w:proofErr w:type="gramStart"/>
+      <w:r>
+        <w:rPr>
+          <w:b/>
+        </w:rPr>
+        <w:t>associationTest(</w:t>
+      </w:r>
+      <w:proofErr w:type="gramEnd"/>
+      <w:r>
+        <w:rPr>
+          <w:b/>
+        </w:rPr>
+        <w:t>)</w:t>
       </w:r>
       <w:r>
         <w:rPr>
@@ -9902,21 +10286,39 @@
       <w:r>
         <w:t xml:space="preserve">t’s worth mentioning the </w:t>
       </w:r>
-      <w:r>
-        <w:rPr>
-          <w:b/>
-        </w:rPr>
-        <w:t>assocstats()</w:t>
+      <w:proofErr w:type="spellStart"/>
+      <w:proofErr w:type="gramStart"/>
+      <w:r>
+        <w:rPr>
+          <w:b/>
+        </w:rPr>
+        <w:t>assocstats</w:t>
+      </w:r>
+      <w:proofErr w:type="spellEnd"/>
+      <w:r>
+        <w:rPr>
+          <w:b/>
+        </w:rPr>
+        <w:t>(</w:t>
+      </w:r>
+      <w:proofErr w:type="gramEnd"/>
+      <w:r>
+        <w:rPr>
+          <w:b/>
+        </w:rPr>
+        <w:t>)</w:t>
       </w:r>
       <w:r>
         <w:t xml:space="preserve"> function in the </w:t>
       </w:r>
+      <w:proofErr w:type="spellStart"/>
       <w:r>
         <w:rPr>
           <w:b/>
         </w:rPr>
         <w:t>vcd</w:t>
       </w:r>
+      <w:proofErr w:type="spellEnd"/>
       <w:r>
         <w:t xml:space="preserve"> package. </w:t>
       </w:r>
@@ -9935,11 +10337,33 @@
       <w:r>
         <w:t xml:space="preserve">command like </w:t>
       </w:r>
-      <w:r>
-        <w:rPr>
-          <w:b/>
-        </w:rPr>
-        <w:t>assocstats( chapekFrequencies )</w:t>
+      <w:proofErr w:type="spellStart"/>
+      <w:r>
+        <w:rPr>
+          <w:b/>
+        </w:rPr>
+        <w:t>assocstats</w:t>
+      </w:r>
+      <w:proofErr w:type="spellEnd"/>
+      <w:r>
+        <w:rPr>
+          <w:b/>
+        </w:rPr>
+        <w:t xml:space="preserve">( </w:t>
+      </w:r>
+      <w:proofErr w:type="spellStart"/>
+      <w:r>
+        <w:rPr>
+          <w:b/>
+        </w:rPr>
+        <w:t>chapekFrequencies</w:t>
+      </w:r>
+      <w:proofErr w:type="spellEnd"/>
+      <w:r>
+        <w:rPr>
+          <w:b/>
+        </w:rPr>
+        <w:t xml:space="preserve"> )</w:t>
       </w:r>
       <w:r>
         <w:t xml:space="preserve"> will run the χ</w:t>
@@ -10458,12 +10882,14 @@
           <w:u w:val="single"/>
         </w:rPr>
       </w:pPr>
+      <w:proofErr w:type="spellStart"/>
       <w:r>
         <w:rPr>
           <w:b/>
         </w:rPr>
         <w:t>Nonindependence</w:t>
       </w:r>
+      <w:proofErr w:type="spellEnd"/>
       <w:r>
         <w:t xml:space="preserve"> </w:t>
       </w:r>
@@ -11237,7 +11663,15 @@
         </w:rPr>
       </w:pPr>
       <w:r>
-        <w:t>Notice the output is very compressed in comparison to goodnessOfFitTest()</w:t>
+        <w:t xml:space="preserve">Notice the output is very compressed in comparison to </w:t>
+      </w:r>
+      <w:proofErr w:type="gramStart"/>
+      <w:r>
+        <w:t>goodnessOfFitTest(</w:t>
+      </w:r>
+      <w:proofErr w:type="gramEnd"/>
+      <w:r>
+        <w:t>)</w:t>
       </w:r>
       <w:r>
         <w:t xml:space="preserve">, </w:t>
@@ -11344,8 +11778,13 @@
       <w:r>
         <w:t xml:space="preserve">specify the probabilities using </w:t>
       </w:r>
-      <w:r>
-        <w:t xml:space="preserve">arg </w:t>
+      <w:proofErr w:type="spellStart"/>
+      <w:r>
+        <w:t>arg</w:t>
+      </w:r>
+      <w:proofErr w:type="spellEnd"/>
+      <w:r>
+        <w:t xml:space="preserve"> </w:t>
       </w:r>
       <w:r>
         <w:t xml:space="preserve">p </w:t>
@@ -11419,7 +11858,15 @@
         </w:rPr>
       </w:pPr>
       <w:r>
-        <w:t>Again, these are the same numbers goodnessOfFitTest()</w:t>
+        <w:t xml:space="preserve">Again, these are the same numbers </w:t>
+      </w:r>
+      <w:proofErr w:type="gramStart"/>
+      <w:r>
+        <w:t>goodnessOfFitTest(</w:t>
+      </w:r>
+      <w:proofErr w:type="gramEnd"/>
+      <w:r>
+        <w:t>)</w:t>
       </w:r>
       <w:r>
         <w:t xml:space="preserve"> reported but w/ less </w:t>
@@ -11448,8 +11895,13 @@
       <w:r>
         <w:t xml:space="preserve"> </w:t>
       </w:r>
-      <w:r>
-        <w:t>chisq.test()</w:t>
+      <w:proofErr w:type="gramStart"/>
+      <w:r>
+        <w:t>chisq.test(</w:t>
+      </w:r>
+      <w:proofErr w:type="gramEnd"/>
+      <w:r>
+        <w:t>)</w:t>
       </w:r>
       <w:r>
         <w:t xml:space="preserve"> is pretty clever +</w:t>
@@ -12372,33 +12824,15 @@
         <w:pStyle w:val="ListBullet"/>
       </w:pPr>
       <w:r>
-        <w:t xml:space="preserve">This is a bit more output than </w:t>
-      </w:r>
-      <w:r>
-        <w:t xml:space="preserve">in </w:t>
-      </w:r>
-      <w:r>
-        <w:t xml:space="preserve">some earlier tests. </w:t>
-      </w:r>
-    </w:p>
-    <w:p>
-      <w:pPr>
-        <w:pStyle w:val="ListBullet"/>
-      </w:pPr>
-      <w:r>
-        <w:t xml:space="preserve">The main thing we’re interested </w:t>
-      </w:r>
-      <w:r>
-        <w:t xml:space="preserve">in = </w:t>
-      </w:r>
-      <w:r>
-        <w:t>the p-value, which in</w:t>
-      </w:r>
-      <w:r>
-        <w:t xml:space="preserve"> this case is small enough (p = </w:t>
-      </w:r>
-      <w:r>
-        <w:t>.036) to justify rejecting the null that people on fire are just as happy as people not on fire.</w:t>
+        <w:t xml:space="preserve">This is a bit more output than in some earlier tests. </w:t>
+      </w:r>
+    </w:p>
+    <w:p>
+      <w:pPr>
+        <w:pStyle w:val="ListBullet"/>
+      </w:pPr>
+      <w:r>
+        <w:t>The main thing we’re interested in = the p-value, which in this case is small enough (p = .036) to justify rejecting the null that people on fire are just as happy as people not on fire.</w:t>
       </w:r>
     </w:p>
     <w:p>
@@ -12419,9 +12853,2086 @@
           <w:numId w:val="0"/>
         </w:numPr>
         <w:ind w:left="360" w:hanging="360"/>
-      </w:pPr>
+        <w:jc w:val="center"/>
+      </w:pPr>
+      <w:r>
+        <w:rPr>
+          <w:b/>
+          <w:u w:val="single"/>
+        </w:rPr>
+        <w:t>12.8 The McNemar test</w:t>
+      </w:r>
+    </w:p>
+    <w:p>
+      <w:pPr>
+        <w:pStyle w:val="ListBullet"/>
+        <w:numPr>
+          <w:ilvl w:val="0"/>
+          <w:numId w:val="0"/>
+        </w:numPr>
+        <w:ind w:left="360" w:hanging="360"/>
+      </w:pPr>
+    </w:p>
+    <w:p>
+      <w:pPr>
+        <w:pStyle w:val="ListBullet"/>
+      </w:pPr>
+      <w:r>
+        <w:t xml:space="preserve">Simple ex: </w:t>
+      </w:r>
+      <w:r>
+        <w:t>Suppose your job is to find out how effective</w:t>
+      </w:r>
+      <w:r>
+        <w:t xml:space="preserve"> a party’s</w:t>
+      </w:r>
+      <w:r>
+        <w:t xml:space="preserve"> political advertisements are. </w:t>
+      </w:r>
+    </w:p>
+    <w:p>
+      <w:pPr>
+        <w:pStyle w:val="ListBullet"/>
+      </w:pPr>
+      <w:r>
+        <w:t xml:space="preserve">Get sample of N = 100 people + </w:t>
+      </w:r>
+      <w:r>
+        <w:t xml:space="preserve">ask them to watch the party’s ads. </w:t>
+      </w:r>
+    </w:p>
+    <w:p>
+      <w:pPr>
+        <w:pStyle w:val="ListBullet"/>
+      </w:pPr>
+      <w:r>
+        <w:t xml:space="preserve">Before they see anything, ask them if they intend to vote for the </w:t>
+      </w:r>
+      <w:r>
+        <w:t xml:space="preserve">party + </w:t>
+      </w:r>
+      <w:r>
+        <w:t xml:space="preserve">after showing the ads, </w:t>
+      </w:r>
+      <w:r>
+        <w:t xml:space="preserve">ask them again </w:t>
+      </w:r>
+      <w:r>
+        <w:t xml:space="preserve">to see if anyone changed their minds. </w:t>
+      </w:r>
+    </w:p>
+    <w:p>
+      <w:pPr>
+        <w:pStyle w:val="ListBullet"/>
+        <w:numPr>
+          <w:ilvl w:val="0"/>
+          <w:numId w:val="0"/>
+        </w:numPr>
+        <w:ind w:left="2520" w:firstLine="360"/>
+      </w:pPr>
+      <w:r>
+        <w:rPr>
+          <w:noProof/>
+        </w:rPr>
+        <w:drawing>
+          <wp:inline distT="0" distB="0" distL="0" distR="0" wp14:anchorId="56E308F3" wp14:editId="1B8E31AC">
+            <wp:extent cx="1943100" cy="666750"/>
+            <wp:effectExtent l="0" t="0" r="0" b="0"/>
+            <wp:docPr id="56" name="Picture 56"/>
+            <wp:cNvGraphicFramePr>
+              <a:graphicFrameLocks xmlns:a="http://schemas.openxmlformats.org/drawingml/2006/main" noChangeAspect="1"/>
+            </wp:cNvGraphicFramePr>
+            <a:graphic xmlns:a="http://schemas.openxmlformats.org/drawingml/2006/main">
+              <a:graphicData uri="http://schemas.openxmlformats.org/drawingml/2006/picture">
+                <pic:pic xmlns:pic="http://schemas.openxmlformats.org/drawingml/2006/picture">
+                  <pic:nvPicPr>
+                    <pic:cNvPr id="1" name=""/>
+                    <pic:cNvPicPr/>
+                  </pic:nvPicPr>
+                  <pic:blipFill>
+                    <a:blip r:embed="rId60"/>
+                    <a:stretch>
+                      <a:fillRect/>
+                    </a:stretch>
+                  </pic:blipFill>
+                  <pic:spPr>
+                    <a:xfrm>
+                      <a:off x="0" y="0"/>
+                      <a:ext cx="1943100" cy="666750"/>
+                    </a:xfrm>
+                    <a:prstGeom prst="rect">
+                      <a:avLst/>
+                    </a:prstGeom>
+                  </pic:spPr>
+                </pic:pic>
+              </a:graphicData>
+            </a:graphic>
+          </wp:inline>
+        </w:drawing>
+      </w:r>
+    </w:p>
+    <w:p>
+      <w:pPr>
+        <w:pStyle w:val="ListBullet"/>
+      </w:pPr>
+      <w:r>
+        <w:t>At first pass, you might think this situatio</w:t>
+      </w:r>
+      <w:r>
+        <w:t>n lends itself to the Pearson χ</w:t>
+      </w:r>
+      <w:r>
+        <w:t xml:space="preserve">2 test of independence </w:t>
+      </w:r>
+    </w:p>
+    <w:p>
+      <w:pPr>
+        <w:pStyle w:val="ListBullet"/>
+      </w:pPr>
+      <w:r>
+        <w:t xml:space="preserve">However, we’ve got a problem: </w:t>
+      </w:r>
+      <w:r>
+        <w:t>there’s</w:t>
+      </w:r>
+      <w:r>
+        <w:t xml:space="preserve"> 100 part</w:t>
+      </w:r>
+      <w:r>
+        <w:t xml:space="preserve">icipants, but 200 observations b/c </w:t>
+      </w:r>
+      <w:r>
+        <w:t xml:space="preserve">each person provided an answer both before </w:t>
+      </w:r>
+      <w:r>
+        <w:t xml:space="preserve">+ after </w:t>
+      </w:r>
+      <w:r>
+        <w:sym w:font="Wingdings" w:char="F0E0"/>
+      </w:r>
+      <w:r>
+        <w:rPr>
+          <w:i/>
+        </w:rPr>
+        <w:t xml:space="preserve"> the 200 observations a</w:t>
+      </w:r>
+      <w:r>
+        <w:rPr>
+          <w:i/>
+        </w:rPr>
+        <w:t>ren’t independent of each other</w:t>
+      </w:r>
+    </w:p>
+    <w:p>
+      <w:pPr>
+        <w:pStyle w:val="ListBullet"/>
+      </w:pPr>
+      <w:r>
+        <w:t xml:space="preserve">if voter A says “yes” the </w:t>
+      </w:r>
+      <w:r>
+        <w:t>1</w:t>
+      </w:r>
+      <w:r>
+        <w:rPr>
+          <w:vertAlign w:val="superscript"/>
+        </w:rPr>
+        <w:t>st</w:t>
+      </w:r>
+      <w:r>
+        <w:t xml:space="preserve"> </w:t>
+      </w:r>
+      <w:r>
+        <w:t xml:space="preserve"> time </w:t>
+      </w:r>
+      <w:r>
+        <w:t>+</w:t>
+      </w:r>
+      <w:r>
+        <w:t xml:space="preserve"> voter B says “no”, you’d expect voter A is more likely to say “yes” the </w:t>
+      </w:r>
+      <w:r>
+        <w:t>2</w:t>
+      </w:r>
+      <w:r>
+        <w:rPr>
+          <w:vertAlign w:val="superscript"/>
+        </w:rPr>
+        <w:t>nd</w:t>
+      </w:r>
+      <w:r>
+        <w:t xml:space="preserve"> time than voter B</w:t>
+      </w:r>
+    </w:p>
+    <w:p>
+      <w:pPr>
+        <w:pStyle w:val="ListBullet"/>
+      </w:pPr>
+      <w:r>
+        <w:t xml:space="preserve">Consequence = </w:t>
+      </w:r>
+      <w:r>
+        <w:rPr>
+          <w:i/>
+        </w:rPr>
+        <w:t>the usual χ</w:t>
+      </w:r>
+      <w:r>
+        <w:rPr>
+          <w:i/>
+        </w:rPr>
+        <w:t>2 test won’t give trustworthy answers due to the violation of the independence assumption.</w:t>
+      </w:r>
+      <w:r>
+        <w:t xml:space="preserve"> </w:t>
+      </w:r>
+    </w:p>
+    <w:p>
+      <w:pPr>
+        <w:pStyle w:val="ListBullet"/>
+      </w:pPr>
+      <w:r>
+        <w:t>This is</w:t>
+      </w:r>
+      <w:r>
+        <w:t xml:space="preserve"> not uncommon at all: this is a </w:t>
+      </w:r>
+      <w:r>
+        <w:rPr>
+          <w:b/>
+        </w:rPr>
+        <w:t>standard repeated measures design</w:t>
+      </w:r>
+    </w:p>
+    <w:p>
+      <w:pPr>
+        <w:pStyle w:val="ListBullet"/>
+      </w:pPr>
+      <w:r>
+        <w:t xml:space="preserve">Solution to this </w:t>
+      </w:r>
+      <w:r>
+        <w:t xml:space="preserve">problem was published by McNemar </w:t>
+      </w:r>
+    </w:p>
+    <w:p>
+      <w:pPr>
+        <w:pStyle w:val="ListBullet"/>
+        <w:numPr>
+          <w:ilvl w:val="0"/>
+          <w:numId w:val="0"/>
+        </w:numPr>
+        <w:ind w:left="360"/>
+      </w:pPr>
+    </w:p>
+    <w:p>
+      <w:pPr>
+        <w:pStyle w:val="ListBullet"/>
+      </w:pPr>
+      <w:r>
+        <w:lastRenderedPageBreak/>
+        <w:t>The Trick =</w:t>
+      </w:r>
+      <w:r>
+        <w:t xml:space="preserve"> </w:t>
+      </w:r>
+      <w:r>
+        <w:t xml:space="preserve">Start </w:t>
+      </w:r>
+      <w:r>
+        <w:t xml:space="preserve">by </w:t>
+      </w:r>
+      <w:r>
+        <w:rPr>
+          <w:b/>
+        </w:rPr>
+        <w:t>tabulating</w:t>
+      </w:r>
+      <w:r>
+        <w:t xml:space="preserve"> your data in a slightly different way: </w:t>
+      </w:r>
+    </w:p>
+    <w:p>
+      <w:pPr>
+        <w:pStyle w:val="ListBullet"/>
+        <w:numPr>
+          <w:ilvl w:val="0"/>
+          <w:numId w:val="0"/>
+        </w:numPr>
+        <w:ind w:left="1800" w:firstLine="360"/>
+      </w:pPr>
+      <w:r>
+        <w:rPr>
+          <w:noProof/>
+        </w:rPr>
+        <w:drawing>
+          <wp:inline distT="0" distB="0" distL="0" distR="0" wp14:anchorId="751CFD96" wp14:editId="69752EA6">
+            <wp:extent cx="2343150" cy="579489"/>
+            <wp:effectExtent l="0" t="0" r="0" b="0"/>
+            <wp:docPr id="58" name="Picture 58"/>
+            <wp:cNvGraphicFramePr>
+              <a:graphicFrameLocks xmlns:a="http://schemas.openxmlformats.org/drawingml/2006/main" noChangeAspect="1"/>
+            </wp:cNvGraphicFramePr>
+            <a:graphic xmlns:a="http://schemas.openxmlformats.org/drawingml/2006/main">
+              <a:graphicData uri="http://schemas.openxmlformats.org/drawingml/2006/picture">
+                <pic:pic xmlns:pic="http://schemas.openxmlformats.org/drawingml/2006/picture">
+                  <pic:nvPicPr>
+                    <pic:cNvPr id="1" name=""/>
+                    <pic:cNvPicPr/>
+                  </pic:nvPicPr>
+                  <pic:blipFill>
+                    <a:blip r:embed="rId61"/>
+                    <a:stretch>
+                      <a:fillRect/>
+                    </a:stretch>
+                  </pic:blipFill>
+                  <pic:spPr>
+                    <a:xfrm>
+                      <a:off x="0" y="0"/>
+                      <a:ext cx="2350372" cy="581275"/>
+                    </a:xfrm>
+                    <a:prstGeom prst="rect">
+                      <a:avLst/>
+                    </a:prstGeom>
+                  </pic:spPr>
+                </pic:pic>
+              </a:graphicData>
+            </a:graphic>
+          </wp:inline>
+        </w:drawing>
+      </w:r>
+      <w:r>
+        <w:t xml:space="preserve"> </w:t>
+      </w:r>
+    </w:p>
+    <w:p>
+      <w:pPr>
+        <w:pStyle w:val="ListBullet"/>
+      </w:pPr>
+      <w:r>
+        <w:t xml:space="preserve">Exactly </w:t>
+      </w:r>
+      <w:r>
+        <w:t xml:space="preserve">the same data, but rewritten so that each of our 100 participants appears in only </w:t>
+      </w:r>
+      <w:r>
+        <w:t xml:space="preserve">1 </w:t>
+      </w:r>
+      <w:r>
+        <w:t xml:space="preserve">cell. </w:t>
+      </w:r>
+    </w:p>
+    <w:p>
+      <w:pPr>
+        <w:pStyle w:val="ListBullet"/>
+      </w:pPr>
+      <w:r>
+        <w:t xml:space="preserve">B/c </w:t>
+      </w:r>
+      <w:r>
+        <w:t xml:space="preserve">we’ve written our data </w:t>
+      </w:r>
+      <w:r>
+        <w:rPr>
+          <w:i/>
+        </w:rPr>
+        <w:t>this</w:t>
+      </w:r>
+      <w:r>
+        <w:t xml:space="preserve"> way, </w:t>
+      </w:r>
+      <w:r>
+        <w:rPr>
+          <w:i/>
+        </w:rPr>
+        <w:t>the independence assumption is now satisfied</w:t>
+      </w:r>
+      <w:r>
+        <w:t xml:space="preserve">, </w:t>
+      </w:r>
+      <w:r>
+        <w:t>+</w:t>
+      </w:r>
+      <w:r>
+        <w:t xml:space="preserve"> this is </w:t>
+      </w:r>
+      <w:r>
+        <w:t xml:space="preserve">now </w:t>
+      </w:r>
+      <w:r>
+        <w:t xml:space="preserve">a contingency table we can use to construct an X2 goodness of fit statistic. </w:t>
+      </w:r>
+    </w:p>
+    <w:p>
+      <w:pPr>
+        <w:pStyle w:val="ListBullet"/>
+      </w:pPr>
+      <w:r>
+        <w:t>However, we need to do it</w:t>
+      </w:r>
+      <w:r>
+        <w:t xml:space="preserve"> in a slightly nonstandard way: 1</w:t>
+      </w:r>
+      <w:r>
+        <w:rPr>
+          <w:vertAlign w:val="superscript"/>
+        </w:rPr>
+        <w:t>st</w:t>
+      </w:r>
+      <w:r>
+        <w:t>, l</w:t>
+      </w:r>
+      <w:r>
+        <w:t xml:space="preserve">abel table </w:t>
+      </w:r>
+      <w:r>
+        <w:t xml:space="preserve">entries </w:t>
+      </w:r>
+      <w:r>
+        <w:t xml:space="preserve">a little differently: </w:t>
+      </w:r>
+    </w:p>
+    <w:p>
+      <w:pPr>
+        <w:pStyle w:val="ListBullet"/>
+        <w:numPr>
+          <w:ilvl w:val="0"/>
+          <w:numId w:val="0"/>
+        </w:numPr>
+        <w:ind w:left="1800" w:firstLine="360"/>
+      </w:pPr>
+      <w:r>
+        <w:rPr>
+          <w:noProof/>
+        </w:rPr>
+        <w:drawing>
+          <wp:inline distT="0" distB="0" distL="0" distR="0" wp14:anchorId="37C31A8A" wp14:editId="66651868">
+            <wp:extent cx="2362200" cy="545750"/>
+            <wp:effectExtent l="0" t="0" r="0" b="6985"/>
+            <wp:docPr id="59" name="Picture 59"/>
+            <wp:cNvGraphicFramePr>
+              <a:graphicFrameLocks xmlns:a="http://schemas.openxmlformats.org/drawingml/2006/main" noChangeAspect="1"/>
+            </wp:cNvGraphicFramePr>
+            <a:graphic xmlns:a="http://schemas.openxmlformats.org/drawingml/2006/main">
+              <a:graphicData uri="http://schemas.openxmlformats.org/drawingml/2006/picture">
+                <pic:pic xmlns:pic="http://schemas.openxmlformats.org/drawingml/2006/picture">
+                  <pic:nvPicPr>
+                    <pic:cNvPr id="1" name=""/>
+                    <pic:cNvPicPr/>
+                  </pic:nvPicPr>
+                  <pic:blipFill>
+                    <a:blip r:embed="rId62"/>
+                    <a:stretch>
+                      <a:fillRect/>
+                    </a:stretch>
+                  </pic:blipFill>
+                  <pic:spPr>
+                    <a:xfrm>
+                      <a:off x="0" y="0"/>
+                      <a:ext cx="2378682" cy="549558"/>
+                    </a:xfrm>
+                    <a:prstGeom prst="rect">
+                      <a:avLst/>
+                    </a:prstGeom>
+                  </pic:spPr>
+                </pic:pic>
+              </a:graphicData>
+            </a:graphic>
+          </wp:inline>
+        </w:drawing>
+      </w:r>
+    </w:p>
+    <w:p>
+      <w:pPr>
+        <w:pStyle w:val="ListBullet"/>
+      </w:pPr>
+      <w:r>
+        <w:t xml:space="preserve">Next, think about what our null </w:t>
+      </w:r>
+      <w:r>
+        <w:t xml:space="preserve">is </w:t>
+      </w:r>
+      <w:r>
+        <w:sym w:font="Wingdings" w:char="F0E8"/>
+      </w:r>
+      <w:r>
+        <w:t xml:space="preserve"> </w:t>
+      </w:r>
+      <w:r>
+        <w:t xml:space="preserve">the “before” </w:t>
+      </w:r>
+      <w:r>
+        <w:t>+</w:t>
+      </w:r>
+      <w:r>
+        <w:t xml:space="preserve"> “after” test have the same proportion of people saying “Yes”. </w:t>
+      </w:r>
+    </w:p>
+    <w:p>
+      <w:pPr>
+        <w:pStyle w:val="ListBullet"/>
+      </w:pPr>
+      <w:r>
+        <w:t xml:space="preserve">B/c </w:t>
+      </w:r>
+      <w:r>
+        <w:t>of the way we</w:t>
+      </w:r>
+      <w:r>
+        <w:t>’ve</w:t>
+      </w:r>
+      <w:r>
+        <w:t xml:space="preserve"> rewritten the data, we’re now testing the hypothesis that the row totals </w:t>
+      </w:r>
+      <w:r>
+        <w:t xml:space="preserve">+ </w:t>
+      </w:r>
+      <w:r>
+        <w:t xml:space="preserve">column totals </w:t>
+      </w:r>
+      <w:r>
+        <w:rPr>
+          <w:i/>
+        </w:rPr>
+        <w:t>come from the same distribution</w:t>
+      </w:r>
+      <w:r>
+        <w:t xml:space="preserve">. </w:t>
+      </w:r>
+    </w:p>
+    <w:p>
+      <w:pPr>
+        <w:pStyle w:val="ListBullet"/>
+      </w:pPr>
+      <w:r>
+        <w:t>Thus, the null in McNemar’s test is that</w:t>
+      </w:r>
+      <w:r>
+        <w:t xml:space="preserve"> we have </w:t>
+      </w:r>
+      <w:r>
+        <w:rPr>
+          <w:b/>
+        </w:rPr>
+        <w:t>marginal homogeneity</w:t>
+      </w:r>
+      <w:r>
+        <w:t xml:space="preserve"> </w:t>
+      </w:r>
+      <w:r>
+        <w:sym w:font="Wingdings" w:char="F0E8"/>
+      </w:r>
+      <w:r>
+        <w:t xml:space="preserve"> </w:t>
+      </w:r>
+      <w:r>
+        <w:t xml:space="preserve">the row totals </w:t>
+      </w:r>
+      <w:r>
+        <w:t xml:space="preserve">+ </w:t>
+      </w:r>
+      <w:r>
+        <w:t xml:space="preserve">column totals have the same distribution: </w:t>
+      </w:r>
+      <w:r>
+        <w:rPr>
+          <w:noProof/>
+        </w:rPr>
+        <w:drawing>
+          <wp:inline distT="0" distB="0" distL="0" distR="0" wp14:anchorId="22BA6B35" wp14:editId="76FD8187">
+            <wp:extent cx="1114425" cy="180975"/>
+            <wp:effectExtent l="0" t="0" r="9525" b="9525"/>
+            <wp:docPr id="60" name="Picture 60"/>
+            <wp:cNvGraphicFramePr>
+              <a:graphicFrameLocks xmlns:a="http://schemas.openxmlformats.org/drawingml/2006/main" noChangeAspect="1"/>
+            </wp:cNvGraphicFramePr>
+            <a:graphic xmlns:a="http://schemas.openxmlformats.org/drawingml/2006/main">
+              <a:graphicData uri="http://schemas.openxmlformats.org/drawingml/2006/picture">
+                <pic:pic xmlns:pic="http://schemas.openxmlformats.org/drawingml/2006/picture">
+                  <pic:nvPicPr>
+                    <pic:cNvPr id="1" name=""/>
+                    <pic:cNvPicPr/>
+                  </pic:nvPicPr>
+                  <pic:blipFill>
+                    <a:blip r:embed="rId63"/>
+                    <a:stretch>
+                      <a:fillRect/>
+                    </a:stretch>
+                  </pic:blipFill>
+                  <pic:spPr>
+                    <a:xfrm>
+                      <a:off x="0" y="0"/>
+                      <a:ext cx="1114425" cy="180975"/>
+                    </a:xfrm>
+                    <a:prstGeom prst="rect">
+                      <a:avLst/>
+                    </a:prstGeom>
+                  </pic:spPr>
+                </pic:pic>
+              </a:graphicData>
+            </a:graphic>
+          </wp:inline>
+        </w:drawing>
+      </w:r>
+      <w:r>
+        <w:t xml:space="preserve"> + </w:t>
+      </w:r>
+      <w:r>
+        <w:t>similarly that</w:t>
+      </w:r>
+      <w:r>
+        <w:rPr>
+          <w:noProof/>
+        </w:rPr>
+        <w:t xml:space="preserve"> </w:t>
+      </w:r>
+      <w:r>
+        <w:rPr>
+          <w:noProof/>
+        </w:rPr>
+        <w:drawing>
+          <wp:inline distT="0" distB="0" distL="0" distR="0" wp14:anchorId="34F8EDA2" wp14:editId="2C4207CD">
+            <wp:extent cx="1009650" cy="190500"/>
+            <wp:effectExtent l="0" t="0" r="0" b="0"/>
+            <wp:docPr id="61" name="Picture 61"/>
+            <wp:cNvGraphicFramePr>
+              <a:graphicFrameLocks xmlns:a="http://schemas.openxmlformats.org/drawingml/2006/main" noChangeAspect="1"/>
+            </wp:cNvGraphicFramePr>
+            <a:graphic xmlns:a="http://schemas.openxmlformats.org/drawingml/2006/main">
+              <a:graphicData uri="http://schemas.openxmlformats.org/drawingml/2006/picture">
+                <pic:pic xmlns:pic="http://schemas.openxmlformats.org/drawingml/2006/picture">
+                  <pic:nvPicPr>
+                    <pic:cNvPr id="1" name=""/>
+                    <pic:cNvPicPr/>
+                  </pic:nvPicPr>
+                  <pic:blipFill>
+                    <a:blip r:embed="rId64"/>
+                    <a:stretch>
+                      <a:fillRect/>
+                    </a:stretch>
+                  </pic:blipFill>
+                  <pic:spPr>
+                    <a:xfrm>
+                      <a:off x="0" y="0"/>
+                      <a:ext cx="1009650" cy="190500"/>
+                    </a:xfrm>
+                    <a:prstGeom prst="rect">
+                      <a:avLst/>
+                    </a:prstGeom>
+                  </pic:spPr>
+                </pic:pic>
+              </a:graphicData>
+            </a:graphic>
+          </wp:inline>
+        </w:drawing>
+      </w:r>
+      <w:r>
+        <w:t xml:space="preserve"> </w:t>
+      </w:r>
+    </w:p>
+    <w:p>
+      <w:pPr>
+        <w:pStyle w:val="ListBullet"/>
+        <w:rPr>
+          <w:i/>
+        </w:rPr>
+      </w:pPr>
+      <w:r>
+        <w:rPr>
+          <w:i/>
+        </w:rPr>
+        <w:t xml:space="preserve">Notice this means the null actually simplifies to Pb </w:t>
+      </w:r>
+      <w:r>
+        <w:rPr>
+          <w:i/>
+        </w:rPr>
+        <w:t>=</w:t>
+      </w:r>
+      <w:r>
+        <w:rPr>
+          <w:i/>
+        </w:rPr>
+        <w:t xml:space="preserve"> Pc. </w:t>
+      </w:r>
+    </w:p>
+    <w:p>
+      <w:pPr>
+        <w:pStyle w:val="ListBullet"/>
+      </w:pPr>
+      <w:r>
+        <w:t xml:space="preserve">In other words, as far as the McNemar test is concerned, only the off-diagonal entries in this table (i.e., b and c) </w:t>
+      </w:r>
+      <w:r>
+        <w:t>matter</w:t>
+      </w:r>
+    </w:p>
+    <w:p>
+      <w:pPr>
+        <w:pStyle w:val="ListBullet"/>
+      </w:pPr>
+      <w:r>
+        <w:t xml:space="preserve">After noticing this, the McNemar test of marginal homogeneity is no different to a usual χ 2 test. </w:t>
+      </w:r>
+    </w:p>
+    <w:p>
+      <w:pPr>
+        <w:pStyle w:val="ListBullet"/>
+      </w:pPr>
+      <w:r>
+        <w:t xml:space="preserve">After applying the </w:t>
+      </w:r>
+      <w:r>
+        <w:rPr>
+          <w:b/>
+        </w:rPr>
+        <w:t>Yates correction</w:t>
+      </w:r>
+      <w:r>
+        <w:rPr>
+          <w:b/>
+        </w:rPr>
+        <w:t xml:space="preserve"> </w:t>
+      </w:r>
+      <w:r>
+        <w:t>(</w:t>
+      </w:r>
+      <w:r>
+        <w:t>subtracting 1/2 b/c dF = 1)</w:t>
+      </w:r>
+      <w:r>
+        <w:t xml:space="preserve">, our test statistic becomes: </w:t>
+      </w:r>
+    </w:p>
+    <w:p>
+      <w:pPr>
+        <w:pStyle w:val="ListBullet"/>
+        <w:numPr>
+          <w:ilvl w:val="0"/>
+          <w:numId w:val="0"/>
+        </w:numPr>
+        <w:ind w:left="3240" w:firstLine="360"/>
+      </w:pPr>
+      <w:r>
+        <w:rPr>
+          <w:noProof/>
+        </w:rPr>
+        <w:drawing>
+          <wp:inline distT="0" distB="0" distL="0" distR="0" wp14:anchorId="79F14FC8" wp14:editId="3F394317">
+            <wp:extent cx="1343025" cy="371475"/>
+            <wp:effectExtent l="0" t="0" r="9525" b="9525"/>
+            <wp:docPr id="62" name="Picture 62"/>
+            <wp:cNvGraphicFramePr>
+              <a:graphicFrameLocks xmlns:a="http://schemas.openxmlformats.org/drawingml/2006/main" noChangeAspect="1"/>
+            </wp:cNvGraphicFramePr>
+            <a:graphic xmlns:a="http://schemas.openxmlformats.org/drawingml/2006/main">
+              <a:graphicData uri="http://schemas.openxmlformats.org/drawingml/2006/picture">
+                <pic:pic xmlns:pic="http://schemas.openxmlformats.org/drawingml/2006/picture">
+                  <pic:nvPicPr>
+                    <pic:cNvPr id="1" name=""/>
+                    <pic:cNvPicPr/>
+                  </pic:nvPicPr>
+                  <pic:blipFill>
+                    <a:blip r:embed="rId65"/>
+                    <a:stretch>
+                      <a:fillRect/>
+                    </a:stretch>
+                  </pic:blipFill>
+                  <pic:spPr>
+                    <a:xfrm>
+                      <a:off x="0" y="0"/>
+                      <a:ext cx="1343025" cy="371475"/>
+                    </a:xfrm>
+                    <a:prstGeom prst="rect">
+                      <a:avLst/>
+                    </a:prstGeom>
+                  </pic:spPr>
+                </pic:pic>
+              </a:graphicData>
+            </a:graphic>
+          </wp:inline>
+        </w:drawing>
+      </w:r>
+    </w:p>
+    <w:p>
+      <w:pPr>
+        <w:pStyle w:val="ListBullet"/>
+        <w:numPr>
+          <w:ilvl w:val="0"/>
+          <w:numId w:val="0"/>
+        </w:numPr>
+        <w:ind w:left="3240" w:firstLine="360"/>
+      </w:pPr>
+      <w:r>
+        <w:tab/>
+        <w:t>OR</w:t>
+      </w:r>
+    </w:p>
+    <w:p>
+      <w:pPr>
+        <w:pStyle w:val="ListBullet"/>
+        <w:numPr>
+          <w:ilvl w:val="0"/>
+          <w:numId w:val="0"/>
+        </w:numPr>
+        <w:ind w:left="3240" w:firstLine="360"/>
+      </w:pPr>
+      <w:r>
+        <w:rPr>
+          <w:noProof/>
+        </w:rPr>
+        <w:drawing>
+          <wp:inline distT="0" distB="0" distL="0" distR="0" wp14:anchorId="65D66673" wp14:editId="606FEFA9">
+            <wp:extent cx="1590675" cy="419100"/>
+            <wp:effectExtent l="0" t="0" r="9525" b="0"/>
+            <wp:docPr id="63" name="Picture 63"/>
+            <wp:cNvGraphicFramePr>
+              <a:graphicFrameLocks xmlns:a="http://schemas.openxmlformats.org/drawingml/2006/main" noChangeAspect="1"/>
+            </wp:cNvGraphicFramePr>
+            <a:graphic xmlns:a="http://schemas.openxmlformats.org/drawingml/2006/main">
+              <a:graphicData uri="http://schemas.openxmlformats.org/drawingml/2006/picture">
+                <pic:pic xmlns:pic="http://schemas.openxmlformats.org/drawingml/2006/picture">
+                  <pic:nvPicPr>
+                    <pic:cNvPr id="1" name=""/>
+                    <pic:cNvPicPr/>
+                  </pic:nvPicPr>
+                  <pic:blipFill>
+                    <a:blip r:embed="rId66"/>
+                    <a:stretch>
+                      <a:fillRect/>
+                    </a:stretch>
+                  </pic:blipFill>
+                  <pic:spPr>
+                    <a:xfrm>
+                      <a:off x="0" y="0"/>
+                      <a:ext cx="1590675" cy="419100"/>
+                    </a:xfrm>
+                    <a:prstGeom prst="rect">
+                      <a:avLst/>
+                    </a:prstGeom>
+                  </pic:spPr>
+                </pic:pic>
+              </a:graphicData>
+            </a:graphic>
+          </wp:inline>
+        </w:drawing>
+      </w:r>
+    </w:p>
+    <w:p>
+      <w:pPr>
+        <w:pStyle w:val="ListBullet"/>
+      </w:pPr>
+      <w:r>
+        <w:t>This</w:t>
+      </w:r>
+      <w:r>
+        <w:t xml:space="preserve"> sta</w:t>
+      </w:r>
+      <w:r>
+        <w:t>tistic has an (approximately) χ</w:t>
+      </w:r>
+      <w:r>
+        <w:t xml:space="preserve">2 distribution </w:t>
+      </w:r>
+      <w:r>
+        <w:t xml:space="preserve">w/ </w:t>
+      </w:r>
+      <w:proofErr w:type="gramStart"/>
+      <w:r>
+        <w:t>dF</w:t>
+      </w:r>
+      <w:proofErr w:type="gramEnd"/>
+      <w:r>
+        <w:t xml:space="preserve"> =</w:t>
+      </w:r>
+      <w:r>
+        <w:t xml:space="preserve"> 1. </w:t>
+      </w:r>
+    </w:p>
+    <w:p>
+      <w:pPr>
+        <w:pStyle w:val="ListBullet"/>
+      </w:pPr>
+      <w:r>
+        <w:t xml:space="preserve">However, remember that – just like the other χ 2 tests – </w:t>
+      </w:r>
+      <w:r>
+        <w:rPr>
+          <w:u w:val="single"/>
+        </w:rPr>
+        <w:t>it’s only an approximation</w:t>
+      </w:r>
+      <w:r>
+        <w:t xml:space="preserve">, so you </w:t>
+      </w:r>
+      <w:r>
+        <w:rPr>
+          <w:i/>
+        </w:rPr>
+        <w:t>need to have reasonably large expected cell counts for it to work</w:t>
+      </w:r>
+      <w:r>
+        <w:t xml:space="preserve">. </w:t>
+      </w:r>
+    </w:p>
+    <w:p>
+      <w:pPr>
+        <w:pStyle w:val="ListBullet"/>
+        <w:numPr>
+          <w:ilvl w:val="0"/>
+          <w:numId w:val="0"/>
+        </w:numPr>
+        <w:ind w:left="360"/>
+      </w:pPr>
+    </w:p>
+    <w:p>
+      <w:pPr>
+        <w:pStyle w:val="ListBullet"/>
+        <w:numPr>
+          <w:ilvl w:val="0"/>
+          <w:numId w:val="0"/>
+        </w:numPr>
+        <w:ind w:left="1800" w:firstLine="360"/>
+      </w:pPr>
+      <w:r>
+        <w:rPr>
+          <w:noProof/>
+        </w:rPr>
+        <w:drawing>
+          <wp:inline distT="0" distB="0" distL="0" distR="0" wp14:anchorId="5CFCA712" wp14:editId="6504A9F0">
+            <wp:extent cx="2085975" cy="840617"/>
+            <wp:effectExtent l="0" t="0" r="0" b="0"/>
+            <wp:docPr id="64" name="Picture 64"/>
+            <wp:cNvGraphicFramePr>
+              <a:graphicFrameLocks xmlns:a="http://schemas.openxmlformats.org/drawingml/2006/main" noChangeAspect="1"/>
+            </wp:cNvGraphicFramePr>
+            <a:graphic xmlns:a="http://schemas.openxmlformats.org/drawingml/2006/main">
+              <a:graphicData uri="http://schemas.openxmlformats.org/drawingml/2006/picture">
+                <pic:pic xmlns:pic="http://schemas.openxmlformats.org/drawingml/2006/picture">
+                  <pic:nvPicPr>
+                    <pic:cNvPr id="1" name=""/>
+                    <pic:cNvPicPr/>
+                  </pic:nvPicPr>
+                  <pic:blipFill>
+                    <a:blip r:embed="rId67"/>
+                    <a:stretch>
+                      <a:fillRect/>
+                    </a:stretch>
+                  </pic:blipFill>
+                  <pic:spPr>
+                    <a:xfrm>
+                      <a:off x="0" y="0"/>
+                      <a:ext cx="2104699" cy="848163"/>
+                    </a:xfrm>
+                    <a:prstGeom prst="rect">
+                      <a:avLst/>
+                    </a:prstGeom>
+                  </pic:spPr>
+                </pic:pic>
+              </a:graphicData>
+            </a:graphic>
+          </wp:inline>
+        </w:drawing>
+      </w:r>
+    </w:p>
+    <w:p>
+      <w:pPr>
+        <w:pStyle w:val="ListBullet"/>
+      </w:pPr>
+      <w:r>
+        <w:t xml:space="preserve">Notice each participant appears only once in this data frame. </w:t>
+      </w:r>
+    </w:p>
+    <w:p>
+      <w:pPr>
+        <w:pStyle w:val="ListBullet"/>
+      </w:pPr>
+      <w:r>
+        <w:t xml:space="preserve">When we tabulate this data frame using </w:t>
+      </w:r>
+      <w:r>
+        <w:rPr>
+          <w:b/>
+        </w:rPr>
+        <w:t>xtabs()</w:t>
+      </w:r>
+      <w:r>
+        <w:t xml:space="preserve">, we get the appropriate table: </w:t>
+      </w:r>
+    </w:p>
+    <w:p>
+      <w:pPr>
+        <w:pStyle w:val="ListBullet"/>
+        <w:numPr>
+          <w:ilvl w:val="0"/>
+          <w:numId w:val="0"/>
+        </w:numPr>
+        <w:ind w:left="360" w:firstLine="360"/>
+      </w:pPr>
+      <w:r>
+        <w:rPr>
+          <w:noProof/>
+        </w:rPr>
+        <w:drawing>
+          <wp:inline distT="0" distB="0" distL="0" distR="0" wp14:anchorId="7FA75137" wp14:editId="7D8A2A94">
+            <wp:extent cx="4381500" cy="885825"/>
+            <wp:effectExtent l="0" t="0" r="0" b="9525"/>
+            <wp:docPr id="65" name="Picture 65"/>
+            <wp:cNvGraphicFramePr>
+              <a:graphicFrameLocks xmlns:a="http://schemas.openxmlformats.org/drawingml/2006/main" noChangeAspect="1"/>
+            </wp:cNvGraphicFramePr>
+            <a:graphic xmlns:a="http://schemas.openxmlformats.org/drawingml/2006/main">
+              <a:graphicData uri="http://schemas.openxmlformats.org/drawingml/2006/picture">
+                <pic:pic xmlns:pic="http://schemas.openxmlformats.org/drawingml/2006/picture">
+                  <pic:nvPicPr>
+                    <pic:cNvPr id="1" name=""/>
+                    <pic:cNvPicPr/>
+                  </pic:nvPicPr>
+                  <pic:blipFill>
+                    <a:blip r:embed="rId68"/>
+                    <a:stretch>
+                      <a:fillRect/>
+                    </a:stretch>
+                  </pic:blipFill>
+                  <pic:spPr>
+                    <a:xfrm>
+                      <a:off x="0" y="0"/>
+                      <a:ext cx="4381500" cy="885825"/>
+                    </a:xfrm>
+                    <a:prstGeom prst="rect">
+                      <a:avLst/>
+                    </a:prstGeom>
+                  </pic:spPr>
+                </pic:pic>
+              </a:graphicData>
+            </a:graphic>
+          </wp:inline>
+        </w:drawing>
+      </w:r>
+    </w:p>
+    <w:p>
+      <w:pPr>
+        <w:pStyle w:val="ListBullet"/>
+      </w:pPr>
+      <w:r>
+        <w:lastRenderedPageBreak/>
+        <w:t xml:space="preserve">From </w:t>
+      </w:r>
+      <w:r>
+        <w:t xml:space="preserve">there, we can run the McNemar test using </w:t>
+      </w:r>
+      <w:r>
+        <w:rPr>
+          <w:b/>
+        </w:rPr>
+        <w:t>mcnemar.test()</w:t>
+      </w:r>
+    </w:p>
+    <w:p>
+      <w:pPr>
+        <w:pStyle w:val="ListBullet"/>
+        <w:numPr>
+          <w:ilvl w:val="0"/>
+          <w:numId w:val="0"/>
+        </w:numPr>
+        <w:ind w:left="1080" w:firstLine="360"/>
+      </w:pPr>
+      <w:r>
+        <w:rPr>
+          <w:noProof/>
+        </w:rPr>
+        <w:drawing>
+          <wp:inline distT="0" distB="0" distL="0" distR="0" wp14:anchorId="6769B55C" wp14:editId="4E6937B7">
+            <wp:extent cx="3724275" cy="876300"/>
+            <wp:effectExtent l="0" t="0" r="9525" b="0"/>
+            <wp:docPr id="66" name="Picture 66"/>
+            <wp:cNvGraphicFramePr>
+              <a:graphicFrameLocks xmlns:a="http://schemas.openxmlformats.org/drawingml/2006/main" noChangeAspect="1"/>
+            </wp:cNvGraphicFramePr>
+            <a:graphic xmlns:a="http://schemas.openxmlformats.org/drawingml/2006/main">
+              <a:graphicData uri="http://schemas.openxmlformats.org/drawingml/2006/picture">
+                <pic:pic xmlns:pic="http://schemas.openxmlformats.org/drawingml/2006/picture">
+                  <pic:nvPicPr>
+                    <pic:cNvPr id="1" name=""/>
+                    <pic:cNvPicPr/>
+                  </pic:nvPicPr>
+                  <pic:blipFill>
+                    <a:blip r:embed="rId69"/>
+                    <a:stretch>
+                      <a:fillRect/>
+                    </a:stretch>
+                  </pic:blipFill>
+                  <pic:spPr>
+                    <a:xfrm>
+                      <a:off x="0" y="0"/>
+                      <a:ext cx="3724275" cy="876300"/>
+                    </a:xfrm>
+                    <a:prstGeom prst="rect">
+                      <a:avLst/>
+                    </a:prstGeom>
+                  </pic:spPr>
+                </pic:pic>
+              </a:graphicData>
+            </a:graphic>
+          </wp:inline>
+        </w:drawing>
+      </w:r>
+    </w:p>
+    <w:p>
+      <w:pPr>
+        <w:pStyle w:val="ListBullet"/>
+      </w:pPr>
+      <w:r>
+        <w:t>We’ve just run a McNemar’s test to determine if people were just as likely to vote AGPP af</w:t>
+      </w:r>
+      <w:r>
+        <w:t>ter the ads as they were before</w:t>
+      </w:r>
+      <w:r>
+        <w:t xml:space="preserve">hand. </w:t>
+      </w:r>
+    </w:p>
+    <w:p>
+      <w:pPr>
+        <w:pStyle w:val="ListBullet"/>
+      </w:pPr>
+      <w:r>
+        <w:t xml:space="preserve">The test </w:t>
+      </w:r>
+      <w:r>
+        <w:t>WAS significant (</w:t>
+      </w:r>
+      <w:proofErr w:type="gramStart"/>
+      <w:r>
+        <w:t>χ2(</w:t>
+      </w:r>
+      <w:proofErr w:type="gramEnd"/>
+      <w:r>
+        <w:t xml:space="preserve">1) = </w:t>
+      </w:r>
+      <w:r>
+        <w:t xml:space="preserve">12.04, p </w:t>
+      </w:r>
+      <w:r>
+        <w:t>&lt;</w:t>
+      </w:r>
+      <w:r>
+        <w:t xml:space="preserve"> .001), suggesting they were not</w:t>
+      </w:r>
+      <w:r>
+        <w:t xml:space="preserve"> </w:t>
+      </w:r>
+      <w:r>
+        <w:t xml:space="preserve">just as likely to vote AGPP after the ads as they were beforehand. </w:t>
+      </w:r>
+      <w:r>
+        <w:t xml:space="preserve"> </w:t>
+      </w:r>
+    </w:p>
+    <w:p>
+      <w:pPr>
+        <w:pStyle w:val="ListBullet"/>
+      </w:pPr>
+      <w:r>
+        <w:t xml:space="preserve">In </w:t>
+      </w:r>
+      <w:r>
+        <w:t xml:space="preserve">fact, it looks like the ads had a negative effect: people were </w:t>
+      </w:r>
+      <w:r>
+        <w:rPr>
+          <w:i/>
+        </w:rPr>
+        <w:t>less</w:t>
+      </w:r>
+      <w:r>
+        <w:t xml:space="preserve"> likely t</w:t>
+      </w:r>
+      <w:r>
+        <w:t>o vote AGPP after seeing them</w:t>
+      </w:r>
+    </w:p>
+    <w:p>
+      <w:pPr>
+        <w:pStyle w:val="ListBullet"/>
+        <w:numPr>
+          <w:ilvl w:val="0"/>
+          <w:numId w:val="0"/>
+        </w:numPr>
+        <w:ind w:left="360" w:hanging="360"/>
+      </w:pPr>
+    </w:p>
+    <w:p>
+      <w:pPr>
+        <w:pStyle w:val="ListBullet"/>
+        <w:numPr>
+          <w:ilvl w:val="0"/>
+          <w:numId w:val="0"/>
+        </w:numPr>
+        <w:ind w:left="360" w:hanging="360"/>
+        <w:jc w:val="center"/>
+        <w:rPr>
+          <w:b/>
+          <w:u w:val="single"/>
+        </w:rPr>
+      </w:pPr>
+      <w:r>
+        <w:rPr>
+          <w:b/>
+          <w:u w:val="single"/>
+        </w:rPr>
+        <w:t>12.9 What’s the difference between McNemar and independence?</w:t>
+      </w:r>
+    </w:p>
+    <w:p>
+      <w:pPr>
+        <w:pStyle w:val="ListBullet"/>
+        <w:numPr>
+          <w:ilvl w:val="0"/>
+          <w:numId w:val="0"/>
+        </w:numPr>
+        <w:ind w:left="360" w:hanging="360"/>
+      </w:pPr>
+    </w:p>
+    <w:p>
+      <w:pPr>
+        <w:pStyle w:val="ListBullet"/>
+      </w:pPr>
+      <w:r>
+        <w:t xml:space="preserve">Let’s go all the way back to the beginning of the chapter, and look at the cards data set again. </w:t>
+      </w:r>
+    </w:p>
+    <w:p>
+      <w:pPr>
+        <w:pStyle w:val="ListBullet"/>
+      </w:pPr>
+      <w:r>
+        <w:t xml:space="preserve">If you recall, the actual experimental design described involved people making </w:t>
+      </w:r>
+      <w:r>
+        <w:t xml:space="preserve">2 </w:t>
+      </w:r>
+      <w:r>
+        <w:t xml:space="preserve">choices. </w:t>
+      </w:r>
+    </w:p>
+    <w:p>
+      <w:pPr>
+        <w:pStyle w:val="ListBullet"/>
+      </w:pPr>
+      <w:r>
+        <w:t xml:space="preserve">B/c </w:t>
+      </w:r>
+      <w:r>
+        <w:t xml:space="preserve">we have </w:t>
+      </w:r>
+      <w:r>
+        <w:t xml:space="preserve">info </w:t>
+      </w:r>
+      <w:r>
+        <w:t xml:space="preserve">about the </w:t>
+      </w:r>
+      <w:r>
+        <w:t>1</w:t>
+      </w:r>
+      <w:r>
+        <w:rPr>
+          <w:vertAlign w:val="superscript"/>
+        </w:rPr>
+        <w:t>st</w:t>
+      </w:r>
+      <w:r>
+        <w:t xml:space="preserve"> + 2</w:t>
+      </w:r>
+      <w:r>
+        <w:rPr>
+          <w:vertAlign w:val="superscript"/>
+        </w:rPr>
+        <w:t>nd</w:t>
+      </w:r>
+      <w:r>
+        <w:t xml:space="preserve"> </w:t>
+      </w:r>
+      <w:r>
+        <w:t xml:space="preserve">choice everyone made, we can construct the following contingency table that cross-tabulates the </w:t>
+      </w:r>
+      <w:r>
+        <w:t>1</w:t>
+      </w:r>
+      <w:r>
+        <w:rPr>
+          <w:vertAlign w:val="superscript"/>
+        </w:rPr>
+        <w:t>st</w:t>
+      </w:r>
+      <w:r>
+        <w:t xml:space="preserve"> choice against the 2</w:t>
+      </w:r>
+      <w:r>
+        <w:rPr>
+          <w:vertAlign w:val="superscript"/>
+        </w:rPr>
+        <w:t>nd</w:t>
+      </w:r>
+      <w:r>
+        <w:t xml:space="preserve"> </w:t>
+      </w:r>
+      <w:r>
+        <w:t xml:space="preserve">choice. </w:t>
+      </w:r>
+    </w:p>
+    <w:p>
+      <w:pPr>
+        <w:pStyle w:val="ListBullet"/>
+        <w:numPr>
+          <w:ilvl w:val="0"/>
+          <w:numId w:val="0"/>
+        </w:numPr>
+        <w:ind w:left="1080" w:firstLine="360"/>
+      </w:pPr>
+      <w:r>
+        <w:rPr>
+          <w:noProof/>
+        </w:rPr>
+        <w:drawing>
+          <wp:inline distT="0" distB="0" distL="0" distR="0" wp14:anchorId="348FED7C" wp14:editId="6761519E">
+            <wp:extent cx="3124200" cy="975821"/>
+            <wp:effectExtent l="0" t="0" r="0" b="0"/>
+            <wp:docPr id="67" name="Picture 67"/>
+            <wp:cNvGraphicFramePr>
+              <a:graphicFrameLocks xmlns:a="http://schemas.openxmlformats.org/drawingml/2006/main" noChangeAspect="1"/>
+            </wp:cNvGraphicFramePr>
+            <a:graphic xmlns:a="http://schemas.openxmlformats.org/drawingml/2006/main">
+              <a:graphicData uri="http://schemas.openxmlformats.org/drawingml/2006/picture">
+                <pic:pic xmlns:pic="http://schemas.openxmlformats.org/drawingml/2006/picture">
+                  <pic:nvPicPr>
+                    <pic:cNvPr id="1" name=""/>
+                    <pic:cNvPicPr/>
+                  </pic:nvPicPr>
+                  <pic:blipFill>
+                    <a:blip r:embed="rId70"/>
+                    <a:stretch>
+                      <a:fillRect/>
+                    </a:stretch>
+                  </pic:blipFill>
+                  <pic:spPr>
+                    <a:xfrm>
+                      <a:off x="0" y="0"/>
+                      <a:ext cx="3171215" cy="990506"/>
+                    </a:xfrm>
+                    <a:prstGeom prst="rect">
+                      <a:avLst/>
+                    </a:prstGeom>
+                  </pic:spPr>
+                </pic:pic>
+              </a:graphicData>
+            </a:graphic>
+          </wp:inline>
+        </w:drawing>
+      </w:r>
+    </w:p>
+    <w:p>
+      <w:pPr>
+        <w:pStyle w:val="ListBullet"/>
+      </w:pPr>
+      <w:r>
+        <w:t xml:space="preserve">Suppose I wanted to know whether the choice make the </w:t>
+      </w:r>
+      <w:r>
+        <w:t>2</w:t>
+      </w:r>
+      <w:r>
+        <w:rPr>
+          <w:vertAlign w:val="superscript"/>
+        </w:rPr>
+        <w:t>nd</w:t>
+      </w:r>
+      <w:r>
+        <w:t xml:space="preserve"> </w:t>
+      </w:r>
+      <w:r>
+        <w:t xml:space="preserve">time is dependent on the choice made the </w:t>
+      </w:r>
+      <w:r>
+        <w:t>1</w:t>
+      </w:r>
+      <w:r>
+        <w:rPr>
+          <w:vertAlign w:val="superscript"/>
+        </w:rPr>
+        <w:t>st</w:t>
+      </w:r>
+      <w:r>
+        <w:t xml:space="preserve"> </w:t>
+      </w:r>
+      <w:r>
+        <w:t xml:space="preserve">time. </w:t>
+      </w:r>
+    </w:p>
+    <w:p>
+      <w:pPr>
+        <w:pStyle w:val="ListBullet"/>
+      </w:pPr>
+      <w:r>
+        <w:t xml:space="preserve">This is where a </w:t>
+      </w:r>
+      <w:r>
+        <w:rPr>
+          <w:u w:val="single"/>
+        </w:rPr>
+        <w:t>test of independence</w:t>
+      </w:r>
+      <w:r>
+        <w:t xml:space="preserve"> is useful +</w:t>
+      </w:r>
+      <w:r>
+        <w:t xml:space="preserve"> what we’re trying to do is see if there’s some relationship between the rows </w:t>
+      </w:r>
+      <w:r>
+        <w:t>+</w:t>
+      </w:r>
+      <w:r>
+        <w:t xml:space="preserve"> columns of this table. </w:t>
+      </w:r>
+    </w:p>
+    <w:p>
+      <w:pPr>
+        <w:pStyle w:val="ListBullet"/>
+        <w:numPr>
+          <w:ilvl w:val="0"/>
+          <w:numId w:val="0"/>
+        </w:numPr>
+        <w:ind w:left="1800" w:firstLine="360"/>
+      </w:pPr>
+      <w:r>
+        <w:rPr>
+          <w:noProof/>
+        </w:rPr>
+        <w:drawing>
+          <wp:inline distT="0" distB="0" distL="0" distR="0" wp14:anchorId="11A7DABA" wp14:editId="597684A2">
+            <wp:extent cx="2486025" cy="774336"/>
+            <wp:effectExtent l="0" t="0" r="0" b="6985"/>
+            <wp:docPr id="68" name="Picture 68"/>
+            <wp:cNvGraphicFramePr>
+              <a:graphicFrameLocks xmlns:a="http://schemas.openxmlformats.org/drawingml/2006/main" noChangeAspect="1"/>
+            </wp:cNvGraphicFramePr>
+            <a:graphic xmlns:a="http://schemas.openxmlformats.org/drawingml/2006/main">
+              <a:graphicData uri="http://schemas.openxmlformats.org/drawingml/2006/picture">
+                <pic:pic xmlns:pic="http://schemas.openxmlformats.org/drawingml/2006/picture">
+                  <pic:nvPicPr>
+                    <pic:cNvPr id="1" name=""/>
+                    <pic:cNvPicPr/>
+                  </pic:nvPicPr>
+                  <pic:blipFill>
+                    <a:blip r:embed="rId71"/>
+                    <a:stretch>
+                      <a:fillRect/>
+                    </a:stretch>
+                  </pic:blipFill>
+                  <pic:spPr>
+                    <a:xfrm>
+                      <a:off x="0" y="0"/>
+                      <a:ext cx="2508250" cy="781258"/>
+                    </a:xfrm>
+                    <a:prstGeom prst="rect">
+                      <a:avLst/>
+                    </a:prstGeom>
+                  </pic:spPr>
+                </pic:pic>
+              </a:graphicData>
+            </a:graphic>
+          </wp:inline>
+        </w:drawing>
+      </w:r>
+    </w:p>
+    <w:p>
+      <w:pPr>
+        <w:pStyle w:val="ListBullet"/>
+        <w:tabs>
+          <w:tab w:val="clear" w:pos="360"/>
+          <w:tab w:val="num" w:pos="1080"/>
+        </w:tabs>
+        <w:ind w:left="1080"/>
+      </w:pPr>
+      <w:r>
+        <w:t>Yes they’re independent</w:t>
+      </w:r>
+    </w:p>
+    <w:p>
+      <w:pPr>
+        <w:pStyle w:val="ListBullet"/>
+      </w:pPr>
+      <w:r>
+        <w:t xml:space="preserve">Alternatively, suppose I wanted to know if on average, the frequencies of suit choices were different the </w:t>
+      </w:r>
+      <w:r>
+        <w:t>2</w:t>
+      </w:r>
+      <w:r>
+        <w:rPr>
+          <w:vertAlign w:val="superscript"/>
+        </w:rPr>
+        <w:t>nd</w:t>
+      </w:r>
+      <w:r>
+        <w:t xml:space="preserve"> time than the </w:t>
+      </w:r>
+      <w:r>
+        <w:t>1</w:t>
+      </w:r>
+      <w:r>
+        <w:rPr>
+          <w:vertAlign w:val="superscript"/>
+        </w:rPr>
+        <w:t>st</w:t>
+      </w:r>
+      <w:r>
+        <w:t xml:space="preserve"> time. </w:t>
+      </w:r>
+    </w:p>
+    <w:p>
+      <w:pPr>
+        <w:pStyle w:val="ListBullet"/>
+      </w:pPr>
+      <w:r>
+        <w:t xml:space="preserve">In that situation, what I’m really trying to see if the row totals in cardChoices (i.e., </w:t>
+      </w:r>
+      <w:r>
+        <w:t xml:space="preserve">frequencies for choice </w:t>
+      </w:r>
+      <w:r>
+        <w:t xml:space="preserve">1) are different from the column totals (i.e., </w:t>
+      </w:r>
+      <w:r>
+        <w:t xml:space="preserve">frequencies for choice </w:t>
+      </w:r>
+      <w:r>
+        <w:t xml:space="preserve">2). </w:t>
+      </w:r>
+    </w:p>
+    <w:p>
+      <w:pPr>
+        <w:pStyle w:val="ListBullet"/>
+      </w:pPr>
+      <w:r>
+        <w:rPr>
+          <w:i/>
+        </w:rPr>
+        <w:t>That’s</w:t>
+      </w:r>
+      <w:r>
+        <w:t xml:space="preserve"> when you use the McNemar test: </w:t>
+      </w:r>
+    </w:p>
+    <w:p>
+      <w:pPr>
+        <w:pStyle w:val="ListBullet"/>
+        <w:numPr>
+          <w:ilvl w:val="0"/>
+          <w:numId w:val="0"/>
+        </w:numPr>
+        <w:ind w:left="1080" w:firstLine="360"/>
+      </w:pPr>
+      <w:r>
+        <w:rPr>
+          <w:noProof/>
+        </w:rPr>
+        <w:drawing>
+          <wp:inline distT="0" distB="0" distL="0" distR="0" wp14:anchorId="6E4D5EDB" wp14:editId="2102BC25">
+            <wp:extent cx="3352800" cy="820366"/>
+            <wp:effectExtent l="0" t="0" r="0" b="0"/>
+            <wp:docPr id="69" name="Picture 69"/>
+            <wp:cNvGraphicFramePr>
+              <a:graphicFrameLocks xmlns:a="http://schemas.openxmlformats.org/drawingml/2006/main" noChangeAspect="1"/>
+            </wp:cNvGraphicFramePr>
+            <a:graphic xmlns:a="http://schemas.openxmlformats.org/drawingml/2006/main">
+              <a:graphicData uri="http://schemas.openxmlformats.org/drawingml/2006/picture">
+                <pic:pic xmlns:pic="http://schemas.openxmlformats.org/drawingml/2006/picture">
+                  <pic:nvPicPr>
+                    <pic:cNvPr id="1" name=""/>
+                    <pic:cNvPicPr/>
+                  </pic:nvPicPr>
+                  <pic:blipFill>
+                    <a:blip r:embed="rId72"/>
+                    <a:stretch>
+                      <a:fillRect/>
+                    </a:stretch>
+                  </pic:blipFill>
+                  <pic:spPr>
+                    <a:xfrm>
+                      <a:off x="0" y="0"/>
+                      <a:ext cx="3372910" cy="825286"/>
+                    </a:xfrm>
+                    <a:prstGeom prst="rect">
+                      <a:avLst/>
+                    </a:prstGeom>
+                  </pic:spPr>
+                </pic:pic>
+              </a:graphicData>
+            </a:graphic>
+          </wp:inline>
+        </w:drawing>
+      </w:r>
+    </w:p>
+    <w:p>
+      <w:pPr>
+        <w:pStyle w:val="ListBullet"/>
+        <w:tabs>
+          <w:tab w:val="clear" w:pos="360"/>
+          <w:tab w:val="num" w:pos="1080"/>
+        </w:tabs>
+        <w:ind w:left="1080"/>
+      </w:pPr>
+      <w:r>
+        <w:t>No the frequencies are not that different the 2</w:t>
+      </w:r>
+      <w:r>
+        <w:rPr>
+          <w:vertAlign w:val="superscript"/>
+        </w:rPr>
+        <w:t>nd</w:t>
+      </w:r>
+      <w:r>
+        <w:t xml:space="preserve"> time compared to the 1</w:t>
+      </w:r>
+      <w:r>
+        <w:rPr>
+          <w:vertAlign w:val="superscript"/>
+        </w:rPr>
+        <w:t>st</w:t>
+      </w:r>
+      <w:r>
+        <w:t xml:space="preserve"> </w:t>
+      </w:r>
+    </w:p>
+    <w:p>
+      <w:pPr>
+        <w:pStyle w:val="ListBullet"/>
+        <w:numPr>
+          <w:ilvl w:val="0"/>
+          <w:numId w:val="0"/>
+        </w:numPr>
+        <w:ind w:left="360" w:hanging="360"/>
+        <w:jc w:val="center"/>
+        <w:rPr>
+          <w:b/>
+          <w:u w:val="single"/>
+        </w:rPr>
+      </w:pPr>
+      <w:r>
+        <w:rPr>
+          <w:b/>
+          <w:u w:val="single"/>
+        </w:rPr>
+        <w:lastRenderedPageBreak/>
+        <w:t>12.10 Summary</w:t>
+      </w:r>
+    </w:p>
+    <w:p>
+      <w:pPr>
+        <w:pStyle w:val="ListBullet"/>
+        <w:numPr>
+          <w:ilvl w:val="0"/>
+          <w:numId w:val="0"/>
+        </w:numPr>
+        <w:ind w:left="360" w:hanging="360"/>
+        <w:jc w:val="center"/>
+        <w:rPr>
+          <w:b/>
+          <w:u w:val="single"/>
+        </w:rPr>
+      </w:pPr>
+    </w:p>
+    <w:p>
+      <w:pPr>
+        <w:pStyle w:val="ListBullet"/>
+      </w:pPr>
+      <w:r>
+        <w:rPr>
+          <w:b/>
+        </w:rPr>
+        <w:t>The chi-square goodness of fit test</w:t>
+      </w:r>
+      <w:r>
+        <w:t xml:space="preserve"> </w:t>
+      </w:r>
+      <w:r>
+        <w:t xml:space="preserve">= </w:t>
+      </w:r>
+      <w:r>
+        <w:t xml:space="preserve">used when you have a table of </w:t>
+      </w:r>
+      <w:r>
+        <w:rPr>
+          <w:i/>
+        </w:rPr>
+        <w:t>observed</w:t>
+      </w:r>
+      <w:r>
+        <w:t xml:space="preserve"> frequencies of </w:t>
+      </w:r>
+      <w:r>
+        <w:rPr>
+          <w:i/>
+        </w:rPr>
+        <w:t>different categories</w:t>
+      </w:r>
+      <w:r>
+        <w:rPr>
+          <w:i/>
+        </w:rPr>
+        <w:t xml:space="preserve"> + </w:t>
+      </w:r>
+      <w:r>
+        <w:t xml:space="preserve">the null gives you a set of “known” probabilities to compare them to. </w:t>
+      </w:r>
+    </w:p>
+    <w:p>
+      <w:pPr>
+        <w:pStyle w:val="ListBullet"/>
+        <w:tabs>
+          <w:tab w:val="clear" w:pos="360"/>
+          <w:tab w:val="num" w:pos="720"/>
+        </w:tabs>
+        <w:ind w:left="720"/>
+      </w:pPr>
+      <w:r>
+        <w:t>You can either use the goodnessOfFitTest()</w:t>
+      </w:r>
+      <w:r>
+        <w:t xml:space="preserve"> </w:t>
+      </w:r>
+      <w:r>
+        <w:t xml:space="preserve">in lsr package </w:t>
+      </w:r>
+      <w:r>
+        <w:t xml:space="preserve">or chisq.test() </w:t>
+      </w:r>
+    </w:p>
+    <w:p>
+      <w:pPr>
+        <w:pStyle w:val="ListBullet"/>
+      </w:pPr>
+      <w:r>
+        <w:rPr>
+          <w:b/>
+        </w:rPr>
+        <w:t>The chi-square test of independence</w:t>
+      </w:r>
+      <w:r>
+        <w:t xml:space="preserve"> = </w:t>
+      </w:r>
+      <w:r>
+        <w:t xml:space="preserve">used when you have a </w:t>
+      </w:r>
+      <w:r>
+        <w:rPr>
+          <w:i/>
+        </w:rPr>
+        <w:t>contingency table</w:t>
+      </w:r>
+      <w:r>
+        <w:t xml:space="preserve"> (cross-tabulation) of </w:t>
+      </w:r>
+      <w:r>
+        <w:rPr>
+          <w:u w:val="single"/>
+        </w:rPr>
+        <w:t xml:space="preserve">2 </w:t>
+      </w:r>
+      <w:r>
+        <w:rPr>
+          <w:u w:val="single"/>
+        </w:rPr>
+        <w:t>categorical variables</w:t>
+      </w:r>
+      <w:r>
+        <w:t xml:space="preserve"> + t</w:t>
+      </w:r>
+      <w:r>
+        <w:t xml:space="preserve">he null </w:t>
+      </w:r>
+      <w:r>
+        <w:t>=</w:t>
+      </w:r>
+      <w:r>
+        <w:t xml:space="preserve"> there is </w:t>
+      </w:r>
+      <w:r>
+        <w:t xml:space="preserve">NO </w:t>
+      </w:r>
+      <w:r>
+        <w:t xml:space="preserve">relationship/association between the variables. </w:t>
+      </w:r>
+    </w:p>
+    <w:p>
+      <w:pPr>
+        <w:pStyle w:val="ListBullet"/>
+        <w:tabs>
+          <w:tab w:val="clear" w:pos="360"/>
+          <w:tab w:val="num" w:pos="720"/>
+        </w:tabs>
+        <w:ind w:left="720"/>
+      </w:pPr>
+      <w:r>
+        <w:t>can either use associationTest()</w:t>
+      </w:r>
+      <w:r>
+        <w:t xml:space="preserve"> </w:t>
+      </w:r>
+      <w:r>
+        <w:t xml:space="preserve">in lsr, or </w:t>
+      </w:r>
+      <w:r>
+        <w:t>use chisq.test()</w:t>
+      </w:r>
+    </w:p>
+    <w:p>
+      <w:pPr>
+        <w:pStyle w:val="ListBullet"/>
+      </w:pPr>
+      <w:r>
+        <w:rPr>
+          <w:b/>
+          <w:u w:val="single"/>
+        </w:rPr>
+        <w:t>Effect size</w:t>
+      </w:r>
+      <w:r>
+        <w:rPr>
+          <w:u w:val="single"/>
+        </w:rPr>
+        <w:t xml:space="preserve"> for a contingency table</w:t>
+      </w:r>
+      <w:r>
+        <w:t xml:space="preserve"> </w:t>
+      </w:r>
+      <w:r>
+        <w:sym w:font="Wingdings" w:char="F0E0"/>
+      </w:r>
+      <w:r>
+        <w:t xml:space="preserve"> can </w:t>
+      </w:r>
+      <w:r>
+        <w:t xml:space="preserve">be measured in several ways </w:t>
+      </w:r>
+    </w:p>
+    <w:p>
+      <w:pPr>
+        <w:pStyle w:val="ListBullet"/>
+        <w:tabs>
+          <w:tab w:val="clear" w:pos="360"/>
+          <w:tab w:val="num" w:pos="720"/>
+        </w:tabs>
+        <w:ind w:left="720"/>
+      </w:pPr>
+      <w:r>
+        <w:t xml:space="preserve">In particular, </w:t>
+      </w:r>
+      <w:r>
+        <w:rPr>
+          <w:b/>
+        </w:rPr>
+        <w:t>Cram</w:t>
+      </w:r>
+      <w:r>
+        <w:rPr>
+          <w:b/>
+        </w:rPr>
+        <w:t>er’s V</w:t>
+      </w:r>
+      <w:r>
+        <w:t xml:space="preserve"> statistic using </w:t>
+      </w:r>
+      <w:proofErr w:type="gramStart"/>
+      <w:r>
+        <w:t>cramersV(</w:t>
+      </w:r>
+      <w:proofErr w:type="gramEnd"/>
+      <w:r>
+        <w:t>).</w:t>
+      </w:r>
+    </w:p>
+    <w:p>
+      <w:pPr>
+        <w:pStyle w:val="ListBullet"/>
+      </w:pPr>
+      <w:r>
+        <w:t xml:space="preserve">Both versions </w:t>
+      </w:r>
+      <w:r>
+        <w:t xml:space="preserve">of the Pearson test rely on 2 </w:t>
+      </w:r>
+      <w:r>
+        <w:t>assumptions</w:t>
+      </w:r>
+    </w:p>
+    <w:p>
+      <w:pPr>
+        <w:pStyle w:val="ListBullet"/>
+        <w:tabs>
+          <w:tab w:val="clear" w:pos="360"/>
+          <w:tab w:val="num" w:pos="720"/>
+        </w:tabs>
+        <w:ind w:left="720"/>
+      </w:pPr>
+      <w:r>
+        <w:t>The expected frequencies are suf</w:t>
+      </w:r>
+      <w:r>
+        <w:t xml:space="preserve">ficiently large, </w:t>
+      </w:r>
+    </w:p>
+    <w:p>
+      <w:pPr>
+        <w:pStyle w:val="ListBullet"/>
+        <w:tabs>
+          <w:tab w:val="clear" w:pos="360"/>
+          <w:tab w:val="num" w:pos="720"/>
+        </w:tabs>
+        <w:ind w:left="720"/>
+      </w:pPr>
+      <w:r>
+        <w:t xml:space="preserve">The </w:t>
+      </w:r>
+      <w:r>
+        <w:t>observations are</w:t>
+      </w:r>
+      <w:r>
+        <w:t xml:space="preserve"> independent </w:t>
+      </w:r>
+    </w:p>
+    <w:p>
+      <w:pPr>
+        <w:pStyle w:val="ListBullet"/>
+      </w:pPr>
+      <w:r>
+        <w:rPr>
+          <w:b/>
+        </w:rPr>
+        <w:t>The Fisher exact test</w:t>
+      </w:r>
+      <w:r>
+        <w:t xml:space="preserve"> can be used when the </w:t>
+      </w:r>
+      <w:r>
+        <w:t xml:space="preserve">expected frequencies are small </w:t>
+      </w:r>
+    </w:p>
+    <w:p>
+      <w:pPr>
+        <w:pStyle w:val="ListBullet"/>
+        <w:tabs>
+          <w:tab w:val="clear" w:pos="360"/>
+          <w:tab w:val="num" w:pos="720"/>
+        </w:tabs>
+        <w:ind w:left="720"/>
+      </w:pPr>
+      <w:r>
+        <w:t>fish</w:t>
+      </w:r>
+      <w:r>
+        <w:t>er.test(x = contingency.table)</w:t>
+      </w:r>
+    </w:p>
+    <w:p>
+      <w:pPr>
+        <w:pStyle w:val="ListBullet"/>
+      </w:pPr>
+      <w:r>
+        <w:rPr>
+          <w:b/>
+        </w:rPr>
+        <w:t>The McNemar test</w:t>
+      </w:r>
+      <w:r>
+        <w:t xml:space="preserve"> can be used for some kinds</w:t>
+      </w:r>
+      <w:r>
+        <w:t xml:space="preserve"> of violations of independence</w:t>
+      </w:r>
+    </w:p>
+    <w:p>
+      <w:pPr>
+        <w:pStyle w:val="ListBullet"/>
+        <w:tabs>
+          <w:tab w:val="clear" w:pos="360"/>
+          <w:tab w:val="num" w:pos="720"/>
+        </w:tabs>
+        <w:ind w:left="720"/>
+      </w:pPr>
+      <w:r>
+        <w:t xml:space="preserve">mcnemar.test(x = contingency.table). </w:t>
+      </w:r>
+    </w:p>
+    <w:p>
+      <w:pPr>
+        <w:pStyle w:val="ListBullet"/>
+      </w:pPr>
+      <w:r>
+        <w:t xml:space="preserve">If interested in learning more about categorical data analysis, a good </w:t>
+      </w:r>
+      <w:r>
+        <w:t>1</w:t>
+      </w:r>
+      <w:r>
+        <w:rPr>
+          <w:vertAlign w:val="superscript"/>
+        </w:rPr>
+        <w:t>st</w:t>
+      </w:r>
+      <w:r>
+        <w:t xml:space="preserve"> </w:t>
+      </w:r>
+      <w:r>
+        <w:t xml:space="preserve">choice </w:t>
+      </w:r>
+      <w:r>
+        <w:t xml:space="preserve">= Agresti’s </w:t>
+      </w:r>
+      <w:r>
+        <w:rPr>
+          <w:u w:val="single"/>
+        </w:rPr>
+        <w:t>A</w:t>
+      </w:r>
       <w:bookmarkStart w:id="0" w:name="_GoBack"/>
       <w:bookmarkEnd w:id="0"/>
+      <w:r>
+        <w:rPr>
+          <w:u w:val="single"/>
+        </w:rPr>
+        <w:t>n introduction to categorical data analysis</w:t>
+      </w:r>
+      <w:r>
+        <w:t xml:space="preserve"> </w:t>
+      </w:r>
+      <w:r>
+        <w:t xml:space="preserve">or </w:t>
+      </w:r>
+      <w:r>
+        <w:rPr>
+          <w:u w:val="single"/>
+        </w:rPr>
+        <w:t xml:space="preserve">Categorical data analysis (2nd </w:t>
+      </w:r>
+      <w:proofErr w:type="gramStart"/>
+      <w:r>
+        <w:rPr>
+          <w:u w:val="single"/>
+        </w:rPr>
+        <w:t>ed</w:t>
+      </w:r>
+      <w:proofErr w:type="gramEnd"/>
+      <w:r>
+        <w:rPr>
+          <w:u w:val="single"/>
+        </w:rPr>
+        <w:t>.)</w:t>
+      </w:r>
+      <w:r>
+        <w:t xml:space="preserve"> </w:t>
+      </w:r>
     </w:p>
     <w:sectPr>
       <w:pgSz w:w="12240" w:h="15840"/>
@@ -12434,7 +14945,7 @@
 </file>
 
 <file path=word/numbering.xml><?xml version="1.0" encoding="utf-8"?>
-<w:numbering xmlns:wpc="http://schemas.microsoft.com/office/word/2010/wordprocessingCanvas" xmlns:cx="http://schemas.microsoft.com/office/drawing/2014/chartex" xmlns:cx1="http://schemas.microsoft.com/office/drawing/2015/9/8/chartex" xmlns:cx2="http://schemas.microsoft.com/office/drawing/2015/10/21/chartex" xmlns:cx3="http://schemas.microsoft.com/office/drawing/2016/5/9/chartex" xmlns:cx4="http://schemas.microsoft.com/office/drawing/2016/5/10/chartex" xmlns:cx5="http://schemas.microsoft.com/office/drawing/2016/5/11/chartex" xmlns:cx6="http://schemas.microsoft.com/office/drawing/2016/5/12/chartex" xmlns:cx7="http://schemas.microsoft.com/office/drawing/2016/5/13/chartex" xmlns:cx8="http://schemas.microsoft.com/office/drawing/2016/5/14/chartex" xmlns:mc="http://schemas.openxmlformats.org/markup-compatibility/2006" xmlns:aink="http://schemas.microsoft.com/office/drawing/2016/ink" xmlns:am3d="http://schemas.microsoft.com/office/drawing/2017/model3d" xmlns:o="urn:schemas-microsoft-com:office:office" xmlns:r="http://schemas.openxmlformats.org/officeDocument/2006/relationships" xmlns:m="http://schemas.openxmlformats.org/officeDocument/2006/math" xmlns:v="urn:schemas-microsoft-com:vml" xmlns:wp14="http://schemas.microsoft.com/office/word/2010/wordprocessingDrawing" xmlns:wp="http://schemas.openxmlformats.org/drawingml/2006/wordprocessingDrawing" xmlns:w10="urn:schemas-microsoft-com:office:word" xmlns:w="http://schemas.openxmlformats.org/wordprocessingml/2006/main" xmlns:w14="http://schemas.microsoft.com/office/word/2010/wordml" xmlns:w15="http://schemas.microsoft.com/office/word/2012/wordml" xmlns:w16cid="http://schemas.microsoft.com/office/word/2016/wordml/cid" xmlns:w16se="http://schemas.microsoft.com/office/word/2015/wordml/symex" xmlns:wpg="http://schemas.microsoft.com/office/word/2010/wordprocessingGroup" xmlns:wpi="http://schemas.microsoft.com/office/word/2010/wordprocessingInk" xmlns:wne="http://schemas.microsoft.com/office/word/2006/wordml" xmlns:wps="http://schemas.microsoft.com/office/word/2010/wordprocessingShape" mc:Ignorable="w14 w15 w16se w16cid wp14">
+<w:numbering xmlns:wpc="http://schemas.microsoft.com/office/word/2010/wordprocessingCanvas" xmlns:mc="http://schemas.openxmlformats.org/markup-compatibility/2006" xmlns:o="urn:schemas-microsoft-com:office:office" xmlns:r="http://schemas.openxmlformats.org/officeDocument/2006/relationships" xmlns:m="http://schemas.openxmlformats.org/officeDocument/2006/math" xmlns:v="urn:schemas-microsoft-com:vml" xmlns:wp14="http://schemas.microsoft.com/office/word/2010/wordprocessingDrawing" xmlns:wp="http://schemas.openxmlformats.org/drawingml/2006/wordprocessingDrawing" xmlns:w10="urn:schemas-microsoft-com:office:word" xmlns:w="http://schemas.openxmlformats.org/wordprocessingml/2006/main" xmlns:w14="http://schemas.microsoft.com/office/word/2010/wordml" xmlns:w15="http://schemas.microsoft.com/office/word/2012/wordml" xmlns:wpg="http://schemas.microsoft.com/office/word/2010/wordprocessingGroup" xmlns:wpi="http://schemas.microsoft.com/office/word/2010/wordprocessingInk" xmlns:wne="http://schemas.microsoft.com/office/word/2006/wordml" xmlns:wps="http://schemas.microsoft.com/office/word/2010/wordprocessingShape" mc:Ignorable="w14 w15 wp14">
   <w:abstractNum w:abstractNumId="0" w15:restartNumberingAfterBreak="0">
     <w:nsid w:val="FFFFFF89"/>
     <w:multiLevelType w:val="singleLevel"/>
@@ -12609,7 +15120,7 @@
 </file>
 
 <file path=word/styles.xml><?xml version="1.0" encoding="utf-8"?>
-<w:styles xmlns:mc="http://schemas.openxmlformats.org/markup-compatibility/2006" xmlns:r="http://schemas.openxmlformats.org/officeDocument/2006/relationships" xmlns:w="http://schemas.openxmlformats.org/wordprocessingml/2006/main" xmlns:w14="http://schemas.microsoft.com/office/word/2010/wordml" xmlns:w15="http://schemas.microsoft.com/office/word/2012/wordml" xmlns:w16cid="http://schemas.microsoft.com/office/word/2016/wordml/cid" xmlns:w16se="http://schemas.microsoft.com/office/word/2015/wordml/symex" mc:Ignorable="w14 w15 w16se w16cid">
+<w:styles xmlns:mc="http://schemas.openxmlformats.org/markup-compatibility/2006" xmlns:r="http://schemas.openxmlformats.org/officeDocument/2006/relationships" xmlns:w="http://schemas.openxmlformats.org/wordprocessingml/2006/main" xmlns:w14="http://schemas.microsoft.com/office/word/2010/wordml" xmlns:w15="http://schemas.microsoft.com/office/word/2012/wordml" mc:Ignorable="w14 w15">
   <w:docDefaults>
     <w:rPrDefault>
       <w:rPr>
@@ -12625,7 +15136,7 @@
       </w:pPr>
     </w:pPrDefault>
   </w:docDefaults>
-  <w:latentStyles w:defLockedState="0" w:defUIPriority="99" w:defSemiHidden="0" w:defUnhideWhenUsed="0" w:defQFormat="0" w:count="375">
+  <w:latentStyles w:defLockedState="0" w:defUIPriority="99" w:defSemiHidden="0" w:defUnhideWhenUsed="0" w:defQFormat="0" w:count="371">
     <w:lsdException w:name="Normal" w:uiPriority="0" w:qFormat="1"/>
     <w:lsdException w:name="heading 1" w:uiPriority="9" w:qFormat="1"/>
     <w:lsdException w:name="heading 2" w:semiHidden="1" w:uiPriority="9" w:unhideWhenUsed="1" w:qFormat="1"/>
@@ -12997,10 +15508,6 @@
     <w:lsdException w:name="List Table 5 Dark Accent 6" w:uiPriority="50"/>
     <w:lsdException w:name="List Table 6 Colorful Accent 6" w:uiPriority="51"/>
     <w:lsdException w:name="List Table 7 Colorful Accent 6" w:uiPriority="52"/>
-    <w:lsdException w:name="Mention" w:semiHidden="1" w:unhideWhenUsed="1"/>
-    <w:lsdException w:name="Smart Hyperlink" w:semiHidden="1" w:unhideWhenUsed="1"/>
-    <w:lsdException w:name="Hashtag" w:semiHidden="1" w:unhideWhenUsed="1"/>
-    <w:lsdException w:name="Unresolved Mention" w:semiHidden="1" w:unhideWhenUsed="1"/>
   </w:latentStyles>
   <w:style w:type="paragraph" w:default="1" w:styleId="Normal">
     <w:name w:val="Normal"/>

</xml_diff>